<commit_message>
feat(initial draft): ready for grammatical-spell checking changes
</commit_message>
<xml_diff>
--- a/2. Intro and related works of the assignment/ExperimentalAssignmentPaper.docx
+++ b/2. Intro and related works of the assignment/ExperimentalAssignmentPaper.docx
@@ -1,6 +1,6 @@
 
 <file path=word/document.xml><?xml version="1.0" encoding="utf-8"?>
-<w:document xmlns:wpc="http://schemas.microsoft.com/office/word/2010/wordprocessingCanvas" xmlns:mc="http://schemas.openxmlformats.org/markup-compatibility/2006" xmlns:o="urn:schemas-microsoft-com:office:office" xmlns:r="http://schemas.openxmlformats.org/officeDocument/2006/relationships" xmlns:m="http://schemas.openxmlformats.org/officeDocument/2006/math" xmlns:v="urn:schemas-microsoft-com:vml" xmlns:wp14="http://schemas.microsoft.com/office/word/2010/wordprocessingDrawing" xmlns:wp="http://schemas.openxmlformats.org/drawingml/2006/wordprocessingDrawing" xmlns:w10="urn:schemas-microsoft-com:office:word" xmlns:w="http://schemas.openxmlformats.org/wordprocessingml/2006/main" xmlns:w14="http://schemas.microsoft.com/office/word/2010/wordml" xmlns:w15="http://schemas.microsoft.com/office/word/2012/wordml" xmlns:wpg="http://schemas.microsoft.com/office/word/2010/wordprocessingGroup" xmlns:wpi="http://schemas.microsoft.com/office/word/2010/wordprocessingInk" xmlns:wne="http://schemas.microsoft.com/office/word/2006/wordml" xmlns:wps="http://schemas.microsoft.com/office/word/2010/wordprocessingShape" mc:Ignorable="w14 w15 wp14">
+<w:document xmlns:wpc="http://schemas.microsoft.com/office/word/2010/wordprocessingCanvas" xmlns:cx="http://schemas.microsoft.com/office/drawing/2014/chartex" xmlns:cx1="http://schemas.microsoft.com/office/drawing/2015/9/8/chartex" xmlns:cx2="http://schemas.microsoft.com/office/drawing/2015/10/21/chartex" xmlns:cx3="http://schemas.microsoft.com/office/drawing/2016/5/9/chartex" xmlns:cx4="http://schemas.microsoft.com/office/drawing/2016/5/10/chartex" xmlns:cx5="http://schemas.microsoft.com/office/drawing/2016/5/11/chartex" xmlns:cx6="http://schemas.microsoft.com/office/drawing/2016/5/12/chartex" xmlns:cx7="http://schemas.microsoft.com/office/drawing/2016/5/13/chartex" xmlns:cx8="http://schemas.microsoft.com/office/drawing/2016/5/14/chartex" xmlns:mc="http://schemas.openxmlformats.org/markup-compatibility/2006" xmlns:aink="http://schemas.microsoft.com/office/drawing/2016/ink" xmlns:am3d="http://schemas.microsoft.com/office/drawing/2017/model3d" xmlns:o="urn:schemas-microsoft-com:office:office" xmlns:r="http://schemas.openxmlformats.org/officeDocument/2006/relationships" xmlns:m="http://schemas.openxmlformats.org/officeDocument/2006/math" xmlns:v="urn:schemas-microsoft-com:vml" xmlns:wp14="http://schemas.microsoft.com/office/word/2010/wordprocessingDrawing" xmlns:wp="http://schemas.openxmlformats.org/drawingml/2006/wordprocessingDrawing" xmlns:w10="urn:schemas-microsoft-com:office:word" xmlns:w="http://schemas.openxmlformats.org/wordprocessingml/2006/main" xmlns:w14="http://schemas.microsoft.com/office/word/2010/wordml" xmlns:w15="http://schemas.microsoft.com/office/word/2012/wordml" xmlns:w16cid="http://schemas.microsoft.com/office/word/2016/wordml/cid" xmlns:w16se="http://schemas.microsoft.com/office/word/2015/wordml/symex" xmlns:wpg="http://schemas.microsoft.com/office/word/2010/wordprocessingGroup" xmlns:wpi="http://schemas.microsoft.com/office/word/2010/wordprocessingInk" xmlns:wne="http://schemas.microsoft.com/office/word/2006/wordml" xmlns:wps="http://schemas.microsoft.com/office/word/2010/wordprocessingShape" mc:Ignorable="w14 w15 w16se w16cid wp14">
   <w:body>
     <w:p>
       <w:pPr>
@@ -232,10 +232,22 @@
         <w:t xml:space="preserve"> and would self-report higher attention levels</w:t>
       </w:r>
       <w:r>
-        <w:t xml:space="preserve">. Results indicate </w:t>
-      </w:r>
-      <w:r>
-        <w:t xml:space="preserve">… </w:t>
+        <w:t xml:space="preserve">. </w:t>
+      </w:r>
+      <w:r>
+        <w:rPr>
+          <w:highlight w:val="yellow"/>
+        </w:rPr>
+        <w:t xml:space="preserve">Results indicate </w:t>
+      </w:r>
+      <w:r>
+        <w:rPr>
+          <w:highlight w:val="yellow"/>
+        </w:rPr>
+        <w:t>…</w:t>
+      </w:r>
+      <w:r>
+        <w:t xml:space="preserve"> </w:t>
       </w:r>
     </w:p>
     <w:p>
@@ -2207,10 +2219,7 @@
                               <w:t>.</w:t>
                             </w:r>
                             <w:r>
-                              <w:t xml:space="preserve"> Participant's Workstation</w:t>
-                            </w:r>
-                            <w:r>
-                              <w:t>.</w:t>
+                              <w:t xml:space="preserve"> Participant's Workstation.</w:t>
                             </w:r>
                           </w:p>
                           <w:p/>
@@ -2341,10 +2350,7 @@
                         <w:t>.</w:t>
                       </w:r>
                       <w:r>
-                        <w:t xml:space="preserve"> Participant's Workstation</w:t>
-                      </w:r>
-                      <w:r>
-                        <w:t>.</w:t>
+                        <w:t xml:space="preserve"> Participant's Workstation.</w:t>
                       </w:r>
                     </w:p>
                     <w:p/>
@@ -3091,6 +3097,19 @@
         <w:spacing w:before="120" w:after="240" w:line="276" w:lineRule="auto"/>
         <w:jc w:val="both"/>
       </w:pPr>
+      <w:r>
+        <w:t>Write some stuff here about</w:t>
+      </w:r>
+      <w:r>
+        <w:rPr>
+          <w:rFonts w:hint="cs"/>
+          <w:rtl/>
+        </w:rPr>
+        <w:t xml:space="preserve"> </w:t>
+      </w:r>
+      <w:r>
+        <w:t xml:space="preserve">the tests and data analysis thing that </w:t>
+      </w:r>
     </w:p>
     <w:p>
       <w:pPr>
@@ -3110,607 +3129,715 @@
     </w:p>
     <w:p>
       <w:pPr>
-        <w:rPr>
-          <w:lang w:eastAsia="en-GB"/>
-        </w:rPr>
-      </w:pPr>
+        <w:jc w:val="both"/>
+        <w:rPr>
+          <w:lang w:eastAsia="en-GB"/>
+        </w:rPr>
+      </w:pPr>
+      <w:r>
+        <w:rPr>
+          <w:lang w:eastAsia="en-GB"/>
+        </w:rPr>
+        <w:t xml:space="preserve">Assessment of the first two hypotheses was done using the SART score as an independent variable (pre and post treatment). Hypothesis three uses Average Attention Brainwave Index as a within-factor independent variable. The </w:t>
+      </w:r>
+      <w:r>
+        <w:rPr>
+          <w:lang w:eastAsia="en-GB"/>
+        </w:rPr>
+        <w:t xml:space="preserve">final hypothesis is testing the effects of Self-reported survey of attention score and using it as the independent variable. In the upcoming sub-sections we are going to provide test results for each of the four hypotheses. </w:t>
+      </w:r>
     </w:p>
     <w:p>
       <w:pPr>
-        <w:pStyle w:val="Heading1"/>
-        <w:tabs>
-          <w:tab w:val="num" w:pos="284"/>
-        </w:tabs>
-        <w:spacing w:before="240" w:after="240" w:line="276" w:lineRule="auto"/>
-        <w:ind w:left="0" w:firstLine="0"/>
-      </w:pPr>
-      <w:r>
-        <w:t xml:space="preserve">Discussion </w:t>
+        <w:pStyle w:val="Heading2"/>
+      </w:pPr>
+      <w:r>
+        <w:t xml:space="preserve">H1: Errors of Omission </w:t>
       </w:r>
     </w:p>
     <w:p>
       <w:pPr>
-        <w:rPr>
-          <w:lang w:eastAsia="en-GB"/>
-        </w:rPr>
-      </w:pPr>
+        <w:jc w:val="both"/>
+        <w:rPr>
+          <w:lang w:eastAsia="en-GB"/>
+        </w:rPr>
+      </w:pPr>
+      <w:r>
+        <w:rPr>
+          <w:lang w:eastAsia="en-GB"/>
+        </w:rPr>
+        <w:t xml:space="preserve">A two-way repeated measures ANOVA </w:t>
+      </w:r>
+      <w:r>
+        <w:rPr>
+          <w:lang w:eastAsia="en-GB"/>
+        </w:rPr>
+        <w:t>was conducted for SART scores.</w:t>
+      </w:r>
+      <w:r>
+        <w:rPr>
+          <w:lang w:eastAsia="en-GB"/>
+        </w:rPr>
+        <w:t xml:space="preserve"> </w:t>
+      </w:r>
+      <w:r>
+        <w:rPr>
+          <w:lang w:eastAsia="en-GB"/>
+        </w:rPr>
+        <w:t>We observe that there is a noticeable change between the pre-</w:t>
+      </w:r>
+      <w:r>
+        <w:rPr>
+          <w:lang w:eastAsia="en-GB"/>
+        </w:rPr>
+        <w:t>test omission error</w:t>
+      </w:r>
+      <w:r>
+        <w:rPr>
+          <w:lang w:eastAsia="en-GB"/>
+        </w:rPr>
+        <w:t xml:space="preserve"> scores of the treatment group (</w:t>
+      </w:r>
+      <w:r>
+        <w:rPr>
+          <w:i/>
+          <w:iCs/>
+          <w:lang w:eastAsia="en-GB"/>
+        </w:rPr>
+        <w:t xml:space="preserve">M = </w:t>
+      </w:r>
+      <w:r>
+        <w:rPr>
+          <w:lang w:eastAsia="en-GB"/>
+        </w:rPr>
+        <w:t xml:space="preserve">1.58, </w:t>
+      </w:r>
+      <w:r>
+        <w:rPr>
+          <w:i/>
+          <w:iCs/>
+          <w:lang w:eastAsia="en-GB"/>
+        </w:rPr>
+        <w:t>SD</w:t>
+      </w:r>
+      <w:r>
+        <w:rPr>
+          <w:lang w:eastAsia="en-GB"/>
+        </w:rPr>
+        <w:t xml:space="preserve"> = 1.38) and their respective post-test error scores (</w:t>
+      </w:r>
+      <w:r>
+        <w:rPr>
+          <w:i/>
+          <w:iCs/>
+          <w:lang w:eastAsia="en-GB"/>
+        </w:rPr>
+        <w:t xml:space="preserve">M = </w:t>
+      </w:r>
+      <w:r>
+        <w:rPr>
+          <w:lang w:eastAsia="en-GB"/>
+        </w:rPr>
+        <w:t xml:space="preserve">0.42, </w:t>
+      </w:r>
+      <w:r>
+        <w:rPr>
+          <w:i/>
+          <w:iCs/>
+          <w:lang w:eastAsia="en-GB"/>
+        </w:rPr>
+        <w:t>SD</w:t>
+      </w:r>
+      <w:r>
+        <w:rPr>
+          <w:lang w:eastAsia="en-GB"/>
+        </w:rPr>
+        <w:t xml:space="preserve"> = 0.52) which </w:t>
+      </w:r>
+      <w:r>
+        <w:rPr>
+          <w:lang w:eastAsia="en-GB"/>
+        </w:rPr>
+        <w:t>indicates that treatment is somehow affecting the participants and making them better. At the same time there is an increase in error scores of the control group from before the experiment (</w:t>
+      </w:r>
+      <w:r>
+        <w:rPr>
+          <w:i/>
+          <w:iCs/>
+          <w:lang w:eastAsia="en-GB"/>
+        </w:rPr>
+        <w:t>M</w:t>
+      </w:r>
+      <w:r>
+        <w:rPr>
+          <w:i/>
+          <w:iCs/>
+          <w:lang w:eastAsia="en-GB"/>
+        </w:rPr>
+        <w:t xml:space="preserve"> </w:t>
+      </w:r>
+      <w:r>
+        <w:rPr>
+          <w:lang w:eastAsia="en-GB"/>
+        </w:rPr>
+        <w:t xml:space="preserve">= 3.60, </w:t>
+      </w:r>
+      <w:r>
+        <w:rPr>
+          <w:i/>
+          <w:iCs/>
+          <w:lang w:eastAsia="en-GB"/>
+        </w:rPr>
+        <w:t xml:space="preserve">SD </w:t>
+      </w:r>
+      <w:r>
+        <w:rPr>
+          <w:lang w:eastAsia="en-GB"/>
+        </w:rPr>
+        <w:t>= 4.90) compared to</w:t>
+      </w:r>
+      <w:r>
+        <w:rPr>
+          <w:lang w:eastAsia="en-GB"/>
+        </w:rPr>
+        <w:t xml:space="preserve"> after the experiment</w:t>
+      </w:r>
+      <w:r>
+        <w:rPr>
+          <w:lang w:eastAsia="en-GB"/>
+        </w:rPr>
+        <w:t xml:space="preserve"> (</w:t>
+      </w:r>
+      <w:r>
+        <w:rPr>
+          <w:i/>
+          <w:iCs/>
+          <w:lang w:eastAsia="en-GB"/>
+        </w:rPr>
+        <w:t xml:space="preserve">M </w:t>
+      </w:r>
+      <w:r>
+        <w:rPr>
+          <w:lang w:eastAsia="en-GB"/>
+        </w:rPr>
+        <w:t xml:space="preserve">= 5.90, </w:t>
+      </w:r>
+      <w:r>
+        <w:rPr>
+          <w:i/>
+          <w:iCs/>
+          <w:lang w:eastAsia="en-GB"/>
+        </w:rPr>
+        <w:t xml:space="preserve">SD </w:t>
+      </w:r>
+      <w:r>
+        <w:rPr>
+          <w:lang w:eastAsia="en-GB"/>
+        </w:rPr>
+        <w:t>= 8.13)</w:t>
+      </w:r>
+      <w:r>
+        <w:rPr>
+          <w:lang w:eastAsia="en-GB"/>
+        </w:rPr>
+        <w:t xml:space="preserve"> (see </w:t>
+      </w:r>
+      <w:r>
+        <w:rPr>
+          <w:b/>
+          <w:bCs/>
+          <w:lang w:eastAsia="en-GB"/>
+        </w:rPr>
+        <w:t>Figure 3</w:t>
+      </w:r>
+      <w:r>
+        <w:rPr>
+          <w:lang w:eastAsia="en-GB"/>
+        </w:rPr>
+        <w:t>).</w:t>
+      </w:r>
     </w:p>
     <w:p>
       <w:pPr>
-        <w:pStyle w:val="Heading1"/>
-        <w:tabs>
-          <w:tab w:val="num" w:pos="284"/>
-        </w:tabs>
-        <w:spacing w:before="240" w:after="240" w:line="276" w:lineRule="auto"/>
-        <w:ind w:left="0" w:firstLine="0"/>
-      </w:pPr>
-      <w:r>
-        <w:t>Conclusion</w:t>
-      </w:r>
-      <w:bookmarkStart w:id="0" w:name="_GoBack"/>
-      <w:bookmarkEnd w:id="0"/>
+        <w:rPr>
+          <w:lang w:eastAsia="en-GB"/>
+        </w:rPr>
+      </w:pPr>
     </w:p>
     <w:p>
       <w:pPr>
-        <w:rPr>
-          <w:lang w:eastAsia="en-GB"/>
-        </w:rPr>
-      </w:pPr>
+        <w:jc w:val="both"/>
+        <w:rPr>
+          <w:lang w:eastAsia="en-GB"/>
+        </w:rPr>
+      </w:pPr>
+      <w:r>
+        <w:rPr>
+          <w:lang w:eastAsia="en-GB"/>
+        </w:rPr>
+        <w:t>There was no significant effect on the</w:t>
+      </w:r>
+      <w:r>
+        <w:rPr>
+          <w:lang w:eastAsia="en-GB"/>
+        </w:rPr>
+        <w:t xml:space="preserve"> Time variable, </w:t>
+      </w:r>
+      <m:oMath>
+        <m:r>
+          <w:rPr>
+            <w:rFonts w:ascii="Cambria Math" w:hAnsi="Cambria Math"/>
+            <w:lang w:eastAsia="en-GB"/>
+          </w:rPr>
+          <m:t>F</m:t>
+        </m:r>
+        <m:d>
+          <m:dPr>
+            <m:ctrlPr>
+              <w:rPr>
+                <w:rFonts w:ascii="Cambria Math" w:hAnsi="Cambria Math"/>
+                <w:i/>
+                <w:lang w:eastAsia="en-GB"/>
+              </w:rPr>
+            </m:ctrlPr>
+          </m:dPr>
+          <m:e>
+            <m:r>
+              <w:rPr>
+                <w:rFonts w:ascii="Cambria Math" w:hAnsi="Cambria Math"/>
+                <w:lang w:eastAsia="en-GB"/>
+              </w:rPr>
+              <m:t>1, 20</m:t>
+            </m:r>
+          </m:e>
+        </m:d>
+        <m:r>
+          <w:rPr>
+            <w:rFonts w:ascii="Cambria Math" w:hAnsi="Cambria Math"/>
+            <w:lang w:eastAsia="en-GB"/>
+          </w:rPr>
+          <m:t xml:space="preserve">=0.69,  p=0.42, </m:t>
+        </m:r>
+        <m:sSup>
+          <m:sSupPr>
+            <m:ctrlPr>
+              <w:rPr>
+                <w:rFonts w:ascii="Cambria Math" w:hAnsi="Cambria Math"/>
+                <w:i/>
+                <w:lang w:eastAsia="en-GB"/>
+              </w:rPr>
+            </m:ctrlPr>
+          </m:sSupPr>
+          <m:e>
+            <m:r>
+              <w:rPr>
+                <w:rFonts w:ascii="Cambria Math" w:hAnsi="Cambria Math"/>
+                <w:lang w:eastAsia="en-GB"/>
+              </w:rPr>
+              <m:t>η</m:t>
+            </m:r>
+          </m:e>
+          <m:sup>
+            <m:r>
+              <w:rPr>
+                <w:rFonts w:ascii="Cambria Math" w:hAnsi="Cambria Math"/>
+                <w:lang w:eastAsia="en-GB"/>
+              </w:rPr>
+              <m:t>2</m:t>
+            </m:r>
+          </m:sup>
+        </m:sSup>
+        <m:r>
+          <w:rPr>
+            <w:rFonts w:ascii="Cambria Math" w:hAnsi="Cambria Math"/>
+            <w:lang w:eastAsia="en-GB"/>
+          </w:rPr>
+          <m:t xml:space="preserve">=0.03 </m:t>
+        </m:r>
+      </m:oMath>
+      <w:r>
+        <w:rPr>
+          <w:lang w:eastAsia="en-GB"/>
+        </w:rPr>
+        <w:t>.</w:t>
+      </w:r>
+      <w:r>
+        <w:rPr>
+          <w:lang w:eastAsia="en-GB"/>
+        </w:rPr>
+        <w:t xml:space="preserve"> </w:t>
+      </w:r>
+      <w:r>
+        <w:rPr>
+          <w:lang w:eastAsia="en-GB"/>
+        </w:rPr>
+        <w:t>T</w:t>
+      </w:r>
+      <w:r>
+        <w:rPr>
+          <w:lang w:eastAsia="en-GB"/>
+        </w:rPr>
+        <w:t xml:space="preserve">here is a significant interaction effect on SART omission scores </w:t>
+      </w:r>
+      <w:r>
+        <w:rPr>
+          <w:i/>
+          <w:iCs/>
+          <w:lang w:eastAsia="en-GB"/>
+        </w:rPr>
+        <w:t>F</w:t>
+      </w:r>
+      <w:r>
+        <w:rPr>
+          <w:lang w:eastAsia="en-GB"/>
+        </w:rPr>
+        <w:t xml:space="preserve">(1, 20) = </w:t>
+      </w:r>
+      <w:r>
+        <w:rPr>
+          <w:lang w:eastAsia="en-GB"/>
+        </w:rPr>
+        <w:t xml:space="preserve">6.25, </w:t>
+      </w:r>
+      <w:r>
+        <w:rPr>
+          <w:i/>
+          <w:iCs/>
+          <w:lang w:eastAsia="en-GB"/>
+        </w:rPr>
+        <w:t>p</w:t>
+      </w:r>
+      <w:r>
+        <w:rPr>
+          <w:lang w:eastAsia="en-GB"/>
+        </w:rPr>
+        <w:t xml:space="preserve"> = 0.</w:t>
+      </w:r>
+      <w:r>
+        <w:rPr>
+          <w:lang w:eastAsia="en-GB"/>
+        </w:rPr>
+        <w:t>0</w:t>
+      </w:r>
+      <w:r>
+        <w:rPr>
+          <w:lang w:eastAsia="en-GB"/>
+        </w:rPr>
+        <w:t xml:space="preserve">2, </w:t>
+      </w:r>
+      <m:oMath>
+        <m:sSup>
+          <m:sSupPr>
+            <m:ctrlPr>
+              <w:rPr>
+                <w:rFonts w:ascii="Cambria Math" w:hAnsi="Cambria Math"/>
+                <w:i/>
+                <w:lang w:eastAsia="en-GB"/>
+              </w:rPr>
+            </m:ctrlPr>
+          </m:sSupPr>
+          <m:e>
+            <m:r>
+              <w:rPr>
+                <w:rFonts w:ascii="Cambria Math" w:hAnsi="Cambria Math"/>
+                <w:lang w:eastAsia="en-GB"/>
+              </w:rPr>
+              <m:t>η</m:t>
+            </m:r>
+          </m:e>
+          <m:sup>
+            <m:r>
+              <w:rPr>
+                <w:rFonts w:ascii="Cambria Math" w:hAnsi="Cambria Math"/>
+                <w:lang w:eastAsia="en-GB"/>
+              </w:rPr>
+              <m:t>2</m:t>
+            </m:r>
+          </m:sup>
+        </m:sSup>
+        <m:r>
+          <w:rPr>
+            <w:rFonts w:ascii="Cambria Math" w:hAnsi="Cambria Math"/>
+            <w:lang w:eastAsia="en-GB"/>
+          </w:rPr>
+          <m:t>=0.238</m:t>
+        </m:r>
+      </m:oMath>
+      <w:r>
+        <w:rPr>
+          <w:lang w:eastAsia="en-GB"/>
+        </w:rPr>
+        <w:t xml:space="preserve"> which proves that we can successfully refute the null hypothesis. </w:t>
+      </w:r>
+      <w:r>
+        <w:rPr>
+          <w:highlight w:val="yellow"/>
+          <w:lang w:eastAsia="en-GB"/>
+        </w:rPr>
+        <w:t xml:space="preserve">Running a follow-up univariant ANOVA shows that this significant change is caused by </w:t>
+      </w:r>
+      <w:r>
+        <w:rPr>
+          <w:highlight w:val="yellow"/>
+          <w:lang w:eastAsia="en-GB"/>
+        </w:rPr>
+        <w:t xml:space="preserve">applying the treatment to the participants (Treatment as a variable), </w:t>
+      </w:r>
+      <m:oMath>
+        <m:r>
+          <w:rPr>
+            <w:rFonts w:ascii="Cambria Math" w:hAnsi="Cambria Math"/>
+            <w:highlight w:val="yellow"/>
+            <w:lang w:eastAsia="en-GB"/>
+          </w:rPr>
+          <m:t>F</m:t>
+        </m:r>
+        <m:d>
+          <m:dPr>
+            <m:ctrlPr>
+              <w:rPr>
+                <w:rFonts w:ascii="Cambria Math" w:hAnsi="Cambria Math"/>
+                <w:i/>
+                <w:highlight w:val="yellow"/>
+                <w:lang w:eastAsia="en-GB"/>
+              </w:rPr>
+            </m:ctrlPr>
+          </m:dPr>
+          <m:e>
+            <m:r>
+              <w:rPr>
+                <w:rFonts w:ascii="Cambria Math" w:hAnsi="Cambria Math"/>
+                <w:highlight w:val="yellow"/>
+                <w:lang w:eastAsia="en-GB"/>
+              </w:rPr>
+              <m:t>1, 40</m:t>
+            </m:r>
+          </m:e>
+        </m:d>
+        <m:r>
+          <w:rPr>
+            <w:rFonts w:ascii="Cambria Math" w:hAnsi="Cambria Math"/>
+            <w:highlight w:val="yellow"/>
+            <w:lang w:eastAsia="en-GB"/>
+          </w:rPr>
+          <m:t xml:space="preserve">=7.348, p=0.10, </m:t>
+        </m:r>
+        <m:sSup>
+          <m:sSupPr>
+            <m:ctrlPr>
+              <w:rPr>
+                <w:rFonts w:ascii="Cambria Math" w:hAnsi="Cambria Math"/>
+                <w:i/>
+                <w:highlight w:val="yellow"/>
+                <w:lang w:eastAsia="en-GB"/>
+              </w:rPr>
+            </m:ctrlPr>
+          </m:sSupPr>
+          <m:e>
+            <m:r>
+              <w:rPr>
+                <w:rFonts w:ascii="Cambria Math" w:hAnsi="Cambria Math"/>
+                <w:highlight w:val="yellow"/>
+                <w:lang w:eastAsia="en-GB"/>
+              </w:rPr>
+              <m:t>η</m:t>
+            </m:r>
+          </m:e>
+          <m:sup>
+            <m:r>
+              <w:rPr>
+                <w:rFonts w:ascii="Cambria Math" w:hAnsi="Cambria Math"/>
+                <w:highlight w:val="yellow"/>
+                <w:lang w:eastAsia="en-GB"/>
+              </w:rPr>
+              <m:t>2</m:t>
+            </m:r>
+          </m:sup>
+        </m:sSup>
+        <m:r>
+          <w:rPr>
+            <w:rFonts w:ascii="Cambria Math" w:hAnsi="Cambria Math"/>
+            <w:highlight w:val="yellow"/>
+            <w:lang w:eastAsia="en-GB"/>
+          </w:rPr>
+          <m:t>=0.155</m:t>
+        </m:r>
+      </m:oMath>
+      <w:r>
+        <w:rPr>
+          <w:lang w:eastAsia="en-GB"/>
+        </w:rPr>
+        <w:t xml:space="preserve"> </w:t>
+      </w:r>
+      <w:r>
+        <w:rPr>
+          <w:lang w:eastAsia="en-GB"/>
+        </w:rPr>
+        <w:t>which shows that a considerable amount (because of the high effect size) of changes in SART scores (DV) are caused by the application of treatment on the participants</w:t>
+      </w:r>
+      <w:r>
+        <w:rPr>
+          <w:lang w:eastAsia="en-GB"/>
+        </w:rPr>
+        <w:t>.</w:t>
+      </w:r>
     </w:p>
     <w:p>
       <w:pPr>
-        <w:pStyle w:val="Heading1"/>
-        <w:tabs>
-          <w:tab w:val="num" w:pos="284"/>
-        </w:tabs>
-        <w:spacing w:before="240" w:after="240" w:line="276" w:lineRule="auto"/>
-        <w:ind w:left="0" w:firstLine="0"/>
-      </w:pPr>
-      <w:r>
-        <w:t>Acknowledgments</w:t>
-      </w:r>
+        <w:rPr>
+          <w:lang w:eastAsia="en-GB"/>
+        </w:rPr>
+      </w:pPr>
     </w:p>
     <w:p>
       <w:pPr>
-        <w:spacing w:before="100" w:beforeAutospacing="1" w:after="240" w:line="276" w:lineRule="auto"/>
-        <w:rPr>
-          <w:lang w:eastAsia="en-GB"/>
-        </w:rPr>
-      </w:pPr>
-      <w:r>
-        <w:rPr>
-          <w:lang w:eastAsia="en-GB"/>
-        </w:rPr>
-        <w:t>I would lik</w:t>
-      </w:r>
-      <w:r>
-        <w:rPr>
-          <w:lang w:eastAsia="en-GB"/>
-        </w:rPr>
-        <w:t xml:space="preserve">e to thank </w:t>
-      </w:r>
-      <w:r>
-        <w:rPr>
-          <w:lang w:eastAsia="en-GB"/>
-        </w:rPr>
-        <w:t xml:space="preserve">… </w:t>
-      </w:r>
-    </w:p>
-    <w:p>
-      <w:pPr>
-        <w:spacing w:before="100" w:beforeAutospacing="1" w:after="240" w:line="276" w:lineRule="auto"/>
-        <w:rPr>
-          <w:lang w:eastAsia="en-GB"/>
-        </w:rPr>
-      </w:pPr>
-    </w:p>
-    <w:p>
-      <w:pPr>
-        <w:pStyle w:val="Heading1"/>
-        <w:tabs>
-          <w:tab w:val="num" w:pos="284"/>
-        </w:tabs>
-        <w:spacing w:before="240" w:after="240" w:line="276" w:lineRule="auto"/>
-        <w:ind w:left="0" w:firstLine="0"/>
-      </w:pPr>
-      <w:r>
-        <w:t>References</w:t>
-      </w:r>
-    </w:p>
-    <w:p>
-      <w:pPr>
-        <w:pStyle w:val="Bibliography"/>
-      </w:pPr>
-      <w:r>
-        <w:fldChar w:fldCharType="begin"/>
-      </w:r>
-      <w:r>
-        <w:instrText xml:space="preserve"> ADDIN ZOTERO_BIBL {"custom":[]} </w:instrText>
-      </w:r>
-      <w:r>
-        <w:fldChar w:fldCharType="separate"/>
-      </w:r>
-      <w:r>
-        <w:t xml:space="preserve">Antle, A. N., Chesick, L., Levisohn, A., Sridharan, S. K., &amp; Tan, P. (2015). Using Neurofeedback to Teach Self-regulation to Children Living in Poverty. In </w:t>
-      </w:r>
-      <w:r>
-        <w:rPr>
-          <w:i/>
-          <w:iCs/>
-        </w:rPr>
-        <w:t>Proceedings of the 14th International Conference on Interaction Design and Children</w:t>
-      </w:r>
-      <w:r>
-        <w:t xml:space="preserve"> (pp. 119–128). New York, NY, USA: ACM. https://doi.org/10.1145/2771839.2771852</w:t>
-      </w:r>
-    </w:p>
-    <w:p>
-      <w:pPr>
-        <w:pStyle w:val="Bibliography"/>
-      </w:pPr>
-      <w:r>
-        <w:t xml:space="preserve">Barkley, R. A., &amp; Fischer, M. (2011). Predicting Impairment in Major Life Activities and Occupational Functioning in Hyperactive Children as Adults: Self-Reported Executive Function (EF) Deficits Versus EF Tests. </w:t>
-      </w:r>
-      <w:r>
-        <w:rPr>
-          <w:i/>
-          <w:iCs/>
-        </w:rPr>
-        <w:t>Developmental Neuropsychology</w:t>
-      </w:r>
-      <w:r>
-        <w:t xml:space="preserve">, </w:t>
-      </w:r>
-      <w:r>
-        <w:rPr>
-          <w:i/>
-          <w:iCs/>
-        </w:rPr>
-        <w:t>36</w:t>
-      </w:r>
-      <w:r>
-        <w:t>(2), 137–161. https://doi.org/10.1080/87565641.2010.549877</w:t>
-      </w:r>
-    </w:p>
-    <w:p>
-      <w:pPr>
-        <w:pStyle w:val="Bibliography"/>
-      </w:pPr>
-      <w:r>
-        <w:t xml:space="preserve">Budzynski, T. (2009). </w:t>
-      </w:r>
-      <w:r>
-        <w:rPr>
-          <w:i/>
-          <w:iCs/>
-        </w:rPr>
-        <w:t>Introduction to quantitative EEG and neurofeedback: advanced theory and applications</w:t>
-      </w:r>
-      <w:r>
-        <w:t xml:space="preserve"> (2nd ed.). London: Academic.</w:t>
-      </w:r>
-    </w:p>
-    <w:p>
-      <w:pPr>
-        <w:pStyle w:val="Bibliography"/>
-      </w:pPr>
-      <w:r>
-        <w:lastRenderedPageBreak/>
-        <w:t xml:space="preserve">Chen, C.-M., &amp; Huang, S.-H. (2014). Web-based reading annotation system with an attention-based self-regulated learning mechanism for promoting reading performance. </w:t>
-      </w:r>
-      <w:r>
-        <w:rPr>
-          <w:i/>
-          <w:iCs/>
-        </w:rPr>
-        <w:t>British Journal of Educational Technology</w:t>
-      </w:r>
-      <w:r>
-        <w:t xml:space="preserve">, </w:t>
-      </w:r>
-      <w:r>
-        <w:rPr>
-          <w:i/>
-          <w:iCs/>
-        </w:rPr>
-        <w:t>45</w:t>
-      </w:r>
-      <w:r>
-        <w:t>(5), 959–980. https://doi.org/10.1111/bjet.12119</w:t>
-      </w:r>
-    </w:p>
-    <w:p>
-      <w:pPr>
-        <w:pStyle w:val="Bibliography"/>
-      </w:pPr>
-      <w:r>
-        <w:t xml:space="preserve">Cheyne, J. A., Carriere, J. S. A., &amp; Smilek, D. (2006). Attention-Related Cognitive Errors Scale. </w:t>
-      </w:r>
-      <w:r>
-        <w:rPr>
-          <w:i/>
-          <w:iCs/>
-        </w:rPr>
-        <w:t>PsycTESTS</w:t>
-      </w:r>
-      <w:r>
-        <w:t>. https://doi.org/10.1037/t23184-000</w:t>
-      </w:r>
-    </w:p>
-    <w:p>
-      <w:pPr>
-        <w:pStyle w:val="Bibliography"/>
-      </w:pPr>
-      <w:r>
-        <w:t xml:space="preserve">Egner, T., &amp; Gruzelier, J. H. (2001). Learned self-regulation of EEG frequency components affects attention and event-related brain potentials in humans. </w:t>
-      </w:r>
-      <w:r>
-        <w:rPr>
-          <w:i/>
-          <w:iCs/>
-        </w:rPr>
-        <w:t>Neuroreport</w:t>
-      </w:r>
-      <w:r>
-        <w:t xml:space="preserve">, </w:t>
-      </w:r>
-      <w:r>
-        <w:rPr>
-          <w:i/>
-          <w:iCs/>
-        </w:rPr>
-        <w:t>12</w:t>
-      </w:r>
-      <w:r>
-        <w:t>(18), 4155–4159.</w:t>
-      </w:r>
-    </w:p>
-    <w:p>
-      <w:pPr>
-        <w:pStyle w:val="Bibliography"/>
-      </w:pPr>
-      <w:r>
-        <w:t xml:space="preserve">Egner, T., &amp; Gruzelier, J. H. (2004). EEG Biofeedback of low beta band components: frequency-specific effects on variables of attention and event-related brain potentials. </w:t>
-      </w:r>
-      <w:r>
-        <w:rPr>
-          <w:i/>
-          <w:iCs/>
-        </w:rPr>
-        <w:t>Clinical Neurophysiology</w:t>
-      </w:r>
-      <w:r>
-        <w:t xml:space="preserve">, </w:t>
-      </w:r>
-      <w:r>
-        <w:rPr>
-          <w:i/>
-          <w:iCs/>
-        </w:rPr>
-        <w:t>115</w:t>
-      </w:r>
-      <w:r>
-        <w:t>(1), 131–139. https://doi.org/10.1016/S1388-2457(03)00353-5</w:t>
-      </w:r>
-    </w:p>
-    <w:p>
-      <w:pPr>
-        <w:pStyle w:val="Bibliography"/>
-      </w:pPr>
-      <w:r>
-        <w:t xml:space="preserve">Fuchs, T., Birbaumer, N., Lutzenberger, W., Gruzelier, J. H., &amp; Kaiser, J. (2003). Neurofeedback Treatment for Attention-Deficit/Hyperactivity Disorder in Children: A Comparison with Methylphenidate. </w:t>
-      </w:r>
-      <w:r>
-        <w:rPr>
-          <w:i/>
-          <w:iCs/>
-        </w:rPr>
-        <w:t>Applied Psychophysiology and Biofeedback</w:t>
-      </w:r>
-      <w:r>
-        <w:t xml:space="preserve">, </w:t>
-      </w:r>
-      <w:r>
-        <w:rPr>
-          <w:i/>
-          <w:iCs/>
-        </w:rPr>
-        <w:t>28</w:t>
-      </w:r>
-      <w:r>
-        <w:t>(1), 1–12. https://doi.org/10.1023/A:1022353731579</w:t>
-      </w:r>
-    </w:p>
-    <w:p>
-      <w:pPr>
-        <w:pStyle w:val="Bibliography"/>
-      </w:pPr>
-      <w:r>
-        <w:t xml:space="preserve">Gruzelier, J. H. (2014). EEG-neurofeedback for optimising performance. I: A review of cognitive and affective outcome in healthy participants. </w:t>
-      </w:r>
-      <w:r>
-        <w:rPr>
-          <w:i/>
-          <w:iCs/>
-        </w:rPr>
-        <w:t>Neuroscience &amp; Biobehavioral Reviews</w:t>
-      </w:r>
-      <w:r>
-        <w:t xml:space="preserve">, </w:t>
-      </w:r>
-      <w:r>
-        <w:rPr>
-          <w:i/>
-          <w:iCs/>
-        </w:rPr>
-        <w:t>44</w:t>
-      </w:r>
-      <w:r>
-        <w:t>, 124–141. https://doi.org/10.1016/j.neubiorev.2013.09.015</w:t>
-      </w:r>
-    </w:p>
-    <w:p>
-      <w:pPr>
-        <w:pStyle w:val="Bibliography"/>
-      </w:pPr>
-      <w:r>
-        <w:t xml:space="preserve">Kooij, J. S. (2013). </w:t>
-      </w:r>
-      <w:r>
-        <w:rPr>
-          <w:i/>
-          <w:iCs/>
-        </w:rPr>
-        <w:t>Adult ADHD: diagnostic assessment and treatment</w:t>
-      </w:r>
-      <w:r>
-        <w:t xml:space="preserve"> (3rd ed). London ; New York: Springer.</w:t>
-      </w:r>
-    </w:p>
-    <w:p>
-      <w:pPr>
-        <w:pStyle w:val="Bibliography"/>
-      </w:pPr>
-      <w:r>
-        <w:t xml:space="preserve">Lezak, M. D. (2004). </w:t>
-      </w:r>
-      <w:r>
-        <w:rPr>
-          <w:i/>
-          <w:iCs/>
-        </w:rPr>
-        <w:t>Neuropsychological Assessment</w:t>
-      </w:r>
-      <w:r>
-        <w:t>. Oxford University Press.</w:t>
-      </w:r>
-    </w:p>
-    <w:p>
-      <w:pPr>
-        <w:pStyle w:val="Bibliography"/>
-      </w:pPr>
-      <w:r>
-        <w:t xml:space="preserve">Lubar, J. F. (1991). Discourse on the development of EEG diagnostics and biofeedback for attention-deficit/hyperactivity disorders. </w:t>
-      </w:r>
-      <w:r>
-        <w:rPr>
-          <w:i/>
-          <w:iCs/>
-        </w:rPr>
-        <w:t>Biofeedback and Self-Regulation</w:t>
-      </w:r>
-      <w:r>
-        <w:t xml:space="preserve">, </w:t>
-      </w:r>
-      <w:r>
-        <w:rPr>
-          <w:i/>
-          <w:iCs/>
-        </w:rPr>
-        <w:t>16</w:t>
-      </w:r>
-      <w:r>
-        <w:t>(3), 201–225. https://doi.org/10.1007/BF01000016</w:t>
-      </w:r>
-    </w:p>
-    <w:p>
-      <w:pPr>
-        <w:pStyle w:val="Bibliography"/>
-      </w:pPr>
-      <w:r>
-        <w:t xml:space="preserve">Manly, T., Anderson, V., Nimmo-Smith, I., Turner, A., Watson, P., &amp; Robertson, I. H. (2001). The Differential Assessment of Children’s Attention: The Test of Everyday Attention for Children (TEA-Ch), Normative Sample and ADHD Performance. </w:t>
-      </w:r>
-      <w:r>
-        <w:rPr>
-          <w:i/>
-          <w:iCs/>
-        </w:rPr>
-        <w:t>Journal of Child Psychology and Psychiatry</w:t>
-      </w:r>
-      <w:r>
-        <w:t xml:space="preserve">, </w:t>
-      </w:r>
-      <w:r>
-        <w:rPr>
-          <w:i/>
-          <w:iCs/>
-        </w:rPr>
-        <w:t>42</w:t>
-      </w:r>
-      <w:r>
-        <w:t>(8), 1065–1081. https://doi.org/10.1111/1469-7610.00806</w:t>
-      </w:r>
-    </w:p>
-    <w:p>
-      <w:pPr>
-        <w:pStyle w:val="Bibliography"/>
-      </w:pPr>
-      <w:r>
-        <w:t xml:space="preserve">Prevatt, F., Dehili, V., Taylor, N., &amp; Marshall, D. (2015). Anxiety in College Students With ADHD Relationship to Cognitive Functioning. </w:t>
-      </w:r>
-      <w:r>
-        <w:rPr>
-          <w:i/>
-          <w:iCs/>
-        </w:rPr>
-        <w:t>Journal of Attention Disorders</w:t>
-      </w:r>
-      <w:r>
-        <w:t xml:space="preserve">, </w:t>
-      </w:r>
-      <w:r>
-        <w:rPr>
-          <w:i/>
-          <w:iCs/>
-        </w:rPr>
-        <w:t>19</w:t>
-      </w:r>
-      <w:r>
-        <w:t>(3), 222–230. https://doi.org/10.1177/1087054712457037</w:t>
-      </w:r>
-    </w:p>
-    <w:p>
-      <w:pPr>
-        <w:pStyle w:val="Bibliography"/>
-      </w:pPr>
-      <w:r>
-        <w:lastRenderedPageBreak/>
-        <w:t xml:space="preserve">Rogers, J. M., Johnstone, S. J., Aminov, A., Donnelly, J., &amp; Wilson, P. H. (2016). Test-retest reliability of a single-channel, wireless EEG system. </w:t>
-      </w:r>
-      <w:r>
-        <w:rPr>
-          <w:i/>
-          <w:iCs/>
-        </w:rPr>
-        <w:t>International Journal of Psychophysiology</w:t>
-      </w:r>
-      <w:r>
-        <w:t xml:space="preserve">, </w:t>
-      </w:r>
-      <w:r>
-        <w:rPr>
-          <w:i/>
-          <w:iCs/>
-        </w:rPr>
-        <w:t>106</w:t>
-      </w:r>
-      <w:r>
-        <w:t>, 87–96. https://doi.org/10.1016/j.ijpsycho.2016.06.006</w:t>
-      </w:r>
-    </w:p>
-    <w:p>
-      <w:pPr>
-        <w:pStyle w:val="Bibliography"/>
-      </w:pPr>
-      <w:r>
-        <w:t>Sustained Attention to Response Task (SART). (n.d.). Retrieved December 9, 2016, from http://www.millisecond.com/download/library/SART/</w:t>
-      </w:r>
-    </w:p>
-    <w:p>
-      <w:pPr>
-        <w:pStyle w:val="Bibliography"/>
-      </w:pPr>
-      <w:r>
-        <w:t xml:space="preserve">Tang, Y.-Y., Ma, Y., Wang, J., Fan, Y., Feng, S., Lu, Q., … Posner, M. I. (2007). Short-term meditation training improves attention and self-regulation. </w:t>
-      </w:r>
-      <w:r>
-        <w:rPr>
-          <w:i/>
-          <w:iCs/>
-        </w:rPr>
-        <w:t>Proceedings of the National Academy of Sciences of the United States of America</w:t>
-      </w:r>
-      <w:r>
-        <w:t xml:space="preserve">, </w:t>
-      </w:r>
-      <w:r>
-        <w:rPr>
-          <w:i/>
-          <w:iCs/>
-        </w:rPr>
-        <w:t>104</w:t>
-      </w:r>
-      <w:r>
-        <w:t>(43), 17152–17156. https://doi.org/10.1073/pnas.0707678104</w:t>
-      </w:r>
-    </w:p>
-    <w:p>
-      <w:pPr>
-        <w:pStyle w:val="Bibliography"/>
-      </w:pPr>
-      <w:r>
-        <w:t xml:space="preserve">Vernon, D., Egner, T., Cooper, N., Compton, T., Neilands, C., Sheri, A., &amp; Gruzelier, J. (2003). The effect of training distinct neurofeedback protocols on aspects of cognitive performance. </w:t>
-      </w:r>
-      <w:r>
-        <w:rPr>
-          <w:i/>
-          <w:iCs/>
-        </w:rPr>
-        <w:t>International Journal of Psychophysiology</w:t>
-      </w:r>
-      <w:r>
-        <w:t xml:space="preserve">, </w:t>
-      </w:r>
-      <w:r>
-        <w:rPr>
-          <w:i/>
-          <w:iCs/>
-        </w:rPr>
-        <w:t>47</w:t>
-      </w:r>
-      <w:r>
-        <w:t>(1), 75–85. https://doi.org/10.1016/S0167-8760(02)00091-0</w:t>
-      </w:r>
-    </w:p>
-    <w:p>
-      <w:pPr>
-        <w:spacing w:after="240" w:line="276" w:lineRule="auto"/>
-      </w:pPr>
-      <w:r>
-        <w:fldChar w:fldCharType="end"/>
-      </w:r>
-    </w:p>
-    <w:p>
-      <w:pPr>
-        <w:spacing w:before="0"/>
-      </w:pPr>
-      <w:r>
-        <w:br w:type="page"/>
-      </w:r>
-    </w:p>
-    <w:p>
-      <w:pPr>
-        <w:spacing w:after="240" w:line="276" w:lineRule="auto"/>
-        <w:rPr>
-          <w:b/>
-          <w:sz w:val="28"/>
-          <w:szCs w:val="28"/>
-        </w:rPr>
-      </w:pPr>
-      <w:r>
-        <w:rPr>
-          <w:b/>
-          <w:sz w:val="28"/>
-          <w:szCs w:val="28"/>
-        </w:rPr>
-        <w:lastRenderedPageBreak/>
-        <w:t>Appendix</w:t>
-      </w:r>
-    </w:p>
-    <w:p>
-      <w:pPr>
-        <w:spacing w:after="240" w:line="276" w:lineRule="auto"/>
+        <w:keepNext/>
       </w:pPr>
       <w:r>
         <w:rPr>
           <w:noProof/>
-          <w:lang w:val="en-CA" w:eastAsia="en-CA"/>
+        </w:rPr>
+        <mc:AlternateContent>
+          <mc:Choice Requires="wps">
+            <w:drawing>
+              <wp:anchor distT="0" distB="0" distL="114300" distR="114300" simplePos="0" relativeHeight="251663360" behindDoc="0" locked="0" layoutInCell="1" allowOverlap="1" wp14:anchorId="484E8F76" wp14:editId="4FB0F643">
+                <wp:simplePos x="0" y="0"/>
+                <wp:positionH relativeFrom="column">
+                  <wp:posOffset>3186052</wp:posOffset>
+                </wp:positionH>
+                <wp:positionV relativeFrom="paragraph">
+                  <wp:posOffset>2203120</wp:posOffset>
+                </wp:positionV>
+                <wp:extent cx="3656330" cy="635"/>
+                <wp:effectExtent l="0" t="0" r="0" b="0"/>
+                <wp:wrapNone/>
+                <wp:docPr id="4" name="Text Box 4"/>
+                <wp:cNvGraphicFramePr/>
+                <a:graphic xmlns:a="http://schemas.openxmlformats.org/drawingml/2006/main">
+                  <a:graphicData uri="http://schemas.microsoft.com/office/word/2010/wordprocessingShape">
+                    <wps:wsp>
+                      <wps:cNvSpPr txBox="1"/>
+                      <wps:spPr>
+                        <a:xfrm>
+                          <a:off x="0" y="0"/>
+                          <a:ext cx="3656330" cy="635"/>
+                        </a:xfrm>
+                        <a:prstGeom prst="rect">
+                          <a:avLst/>
+                        </a:prstGeom>
+                        <a:solidFill>
+                          <a:prstClr val="white"/>
+                        </a:solidFill>
+                        <a:ln>
+                          <a:noFill/>
+                        </a:ln>
+                      </wps:spPr>
+                      <wps:txbx>
+                        <w:txbxContent>
+                          <w:p>
+                            <w:pPr>
+                              <w:pStyle w:val="Caption"/>
+                              <w:jc w:val="center"/>
+                              <w:rPr>
+                                <w:noProof/>
+                              </w:rPr>
+                            </w:pPr>
+                            <w:r>
+                              <w:rPr>
+                                <w:sz w:val="16"/>
+                                <w:szCs w:val="16"/>
+                              </w:rPr>
+                              <w:t xml:space="preserve">Figure </w:t>
+                            </w:r>
+                            <w:r>
+                              <w:rPr>
+                                <w:sz w:val="16"/>
+                                <w:szCs w:val="16"/>
+                              </w:rPr>
+                              <w:t>4</w:t>
+                            </w:r>
+                            <w:r>
+                              <w:rPr>
+                                <w:sz w:val="16"/>
+                                <w:szCs w:val="16"/>
+                              </w:rPr>
+                              <w:t xml:space="preserve"> - Estimated marginal means of the SART scores for commission error</w:t>
+                            </w:r>
+                          </w:p>
+                        </w:txbxContent>
+                      </wps:txbx>
+                      <wps:bodyPr rot="0" spcFirstLastPara="0" vertOverflow="overflow" horzOverflow="overflow" vert="horz" wrap="square" lIns="0" tIns="0" rIns="0" bIns="0" numCol="1" spcCol="0" rtlCol="0" fromWordArt="0" anchor="t" anchorCtr="0" forceAA="0" compatLnSpc="1">
+                        <a:prstTxWarp prst="textNoShape">
+                          <a:avLst/>
+                        </a:prstTxWarp>
+                        <a:spAutoFit/>
+                      </wps:bodyPr>
+                    </wps:wsp>
+                  </a:graphicData>
+                </a:graphic>
+              </wp:anchor>
+            </w:drawing>
+          </mc:Choice>
+          <mc:Fallback>
+            <w:pict>
+              <v:shape w14:anchorId="484E8F76" id="Text Box 4" o:spid="_x0000_s1028" type="#_x0000_t202" style="position:absolute;margin-left:250.85pt;margin-top:173.45pt;width:287.9pt;height:.05pt;z-index:251663360;visibility:visible;mso-wrap-style:square;mso-wrap-distance-left:9pt;mso-wrap-distance-top:0;mso-wrap-distance-right:9pt;mso-wrap-distance-bottom:0;mso-position-horizontal:absolute;mso-position-horizontal-relative:text;mso-position-vertical:absolute;mso-position-vertical-relative:text;v-text-anchor:top" o:gfxdata="UEsDBBQABgAIAAAAIQC2gziS/gAAAOEBAAATAAAAW0NvbnRlbnRfVHlwZXNdLnhtbJSRQU7DMBBF&#10;90jcwfIWJU67QAgl6YK0S0CoHGBkTxKLZGx5TGhvj5O2G0SRWNoz/78nu9wcxkFMGNg6quQqL6RA&#10;0s5Y6ir5vt9lD1JwBDIwOMJKHpHlpr69KfdHjyxSmriSfYz+USnWPY7AufNIadK6MEJMx9ApD/oD&#10;OlTrorhX2lFEilmcO2RdNtjC5xDF9pCuTyYBB5bi6bQ4syoJ3g9WQ0ymaiLzg5KdCXlKLjvcW893&#10;SUOqXwnz5DrgnHtJTxOsQfEKIT7DmDSUCaxw7Rqn8787ZsmRM9e2VmPeBN4uqYvTtW7jvijg9N/y&#10;JsXecLq0q+WD6m8AAAD//wMAUEsDBBQABgAIAAAAIQA4/SH/1gAAAJQBAAALAAAAX3JlbHMvLnJl&#10;bHOkkMFqwzAMhu+DvYPRfXGawxijTi+j0GvpHsDYimMaW0Yy2fr2M4PBMnrbUb/Q94l/f/hMi1qR&#10;JVI2sOt6UJgd+ZiDgffL8ekFlFSbvV0oo4EbChzGx4f9GRdb25HMsYhqlCwG5lrLq9biZkxWOiqY&#10;22YiTra2kYMu1l1tQD30/bPm3wwYN0x18gb45AdQl1tp5j/sFB2T0FQ7R0nTNEV3j6o9feQzro1i&#10;OWA14Fm+Q8a1a8+Bvu/d/dMb2JY5uiPbhG/ktn4cqGU/er3pcvwCAAD//wMAUEsDBBQABgAIAAAA&#10;IQCgQtMuLgIAAGQEAAAOAAAAZHJzL2Uyb0RvYy54bWysVE1v2zAMvQ/YfxB0X5yPNhiMOEWWIsOA&#10;oC2QDD0rshwLkEWNUmJ3v36UHKddt9Owi0yRFKX3HunFXdcYdlboNdiCT0ZjzpSVUGp7LPj3/ebT&#10;Z858ELYUBqwq+Ivy/G758cOidbmaQg2mVMioiPV56wpeh+DyLPOyVo3wI3DKUrACbESgLR6zEkVL&#10;1RuTTcfjedYClg5BKu/Je98H+TLVryolw2NVeRWYKTi9LaQV03qIa7ZciPyIwtVaXp4h/uEVjdCW&#10;Lr2WuhdBsBPqP0o1WiJ4qMJIQpNBVWmpEgZCMxm/Q7OrhVMJC5Hj3ZUm///KyofzEzJdFvyGMysa&#10;kmivusC+QMduIjut8zkl7RylhY7cpPLg9+SMoLsKm/glOIzixPPLldtYTJJzNr+dz2YUkhSbz25j&#10;jez1qEMfvipoWDQKjiRc4lOctz70qUNKvMmD0eVGGxM3MbA2yM6CRG5rHdSl+G9ZxsZcC/FUXzB6&#10;soivxxGt0B26xMZ0wHiA8oWgI/St453caLpvK3x4Eki9QpCo/8MjLZWBtuBwsTirAX/+zR/zSUKK&#10;ctZS7xXc/zgJVJyZb5bEjY06GDgYh8Gwp2YNhHRCk+VkMukABjOYFULzTGOxirdQSFhJdxU8DOY6&#10;9BNAYyXVapWSqB2dCFu7czKWHnjdd88C3UWVQGI+wNCVIn8nTp+b5HGrUyCmk3KR157FC93Uykn7&#10;y9jFWXm7T1mvP4flLwAAAP//AwBQSwMEFAAGAAgAAAAhAM1ZNu7iAAAADAEAAA8AAABkcnMvZG93&#10;bnJldi54bWxMj7FOwzAQhnck3sE6JBZE7dI0gRCnqioY6FKRdunmxm4ciM+R7bTh7XEmGO/u03/f&#10;X6xG05GLcr61yGE+Y0AU1la22HA47N8fn4H4IFCKzqLi8KM8rMrbm0Lk0l7xU12q0JAYgj4XHHQI&#10;fU6pr7Uyws9srzDeztYZEeLoGiqduMZw09EnxlJqRIvxgxa92mhVf1eD4bBLjjv9MJzftutk4T4O&#10;wyb9airO7+/G9SuQoMbwB8OkH9WhjE4nO6D0pOOwZPMsohwWSfoCZCJYli2BnKZVxoCWBf1fovwF&#10;AAD//wMAUEsBAi0AFAAGAAgAAAAhALaDOJL+AAAA4QEAABMAAAAAAAAAAAAAAAAAAAAAAFtDb250&#10;ZW50X1R5cGVzXS54bWxQSwECLQAUAAYACAAAACEAOP0h/9YAAACUAQAACwAAAAAAAAAAAAAAAAAv&#10;AQAAX3JlbHMvLnJlbHNQSwECLQAUAAYACAAAACEAoELTLi4CAABkBAAADgAAAAAAAAAAAAAAAAAu&#10;AgAAZHJzL2Uyb0RvYy54bWxQSwECLQAUAAYACAAAACEAzVk27uIAAAAMAQAADwAAAAAAAAAAAAAA&#10;AACIBAAAZHJzL2Rvd25yZXYueG1sUEsFBgAAAAAEAAQA8wAAAJcFAAAAAA==&#10;" stroked="f">
+                <v:textbox style="mso-fit-shape-to-text:t" inset="0,0,0,0">
+                  <w:txbxContent>
+                    <w:p>
+                      <w:pPr>
+                        <w:pStyle w:val="Caption"/>
+                        <w:jc w:val="center"/>
+                        <w:rPr>
+                          <w:noProof/>
+                        </w:rPr>
+                      </w:pPr>
+                      <w:r>
+                        <w:rPr>
+                          <w:sz w:val="16"/>
+                          <w:szCs w:val="16"/>
+                        </w:rPr>
+                        <w:t xml:space="preserve">Figure </w:t>
+                      </w:r>
+                      <w:r>
+                        <w:rPr>
+                          <w:sz w:val="16"/>
+                          <w:szCs w:val="16"/>
+                        </w:rPr>
+                        <w:t>4</w:t>
+                      </w:r>
+                      <w:r>
+                        <w:rPr>
+                          <w:sz w:val="16"/>
+                          <w:szCs w:val="16"/>
+                        </w:rPr>
+                        <w:t xml:space="preserve"> - Estimated marginal means of the SART scores for commission error</w:t>
+                      </w:r>
+                    </w:p>
+                  </w:txbxContent>
+                </v:textbox>
+              </v:shape>
+            </w:pict>
+          </mc:Fallback>
+        </mc:AlternateContent>
+      </w:r>
+      <w:r>
+        <w:rPr>
+          <w:noProof/>
+          <w:sz w:val="24"/>
         </w:rPr>
         <w:drawing>
-          <wp:inline distT="0" distB="0" distL="0" distR="0" wp14:anchorId="6ED0B4A8" wp14:editId="0EC02DCC">
-            <wp:extent cx="3136610" cy="2782751"/>
-            <wp:effectExtent l="0" t="0" r="0" b="11430"/>
-            <wp:docPr id="19" name="Picture 19"/>
+          <wp:anchor distT="0" distB="0" distL="114300" distR="114300" simplePos="0" relativeHeight="251661312" behindDoc="0" locked="0" layoutInCell="1" allowOverlap="1" wp14:anchorId="71A3E712" wp14:editId="23CC6F31">
+            <wp:simplePos x="0" y="0"/>
+            <wp:positionH relativeFrom="column">
+              <wp:posOffset>3267388</wp:posOffset>
+            </wp:positionH>
+            <wp:positionV relativeFrom="paragraph">
+              <wp:posOffset>35873</wp:posOffset>
+            </wp:positionV>
+            <wp:extent cx="3656632" cy="2152892"/>
+            <wp:effectExtent l="0" t="0" r="1270" b="0"/>
+            <wp:wrapNone/>
+            <wp:docPr id="6" name="Picture 6"/>
             <wp:cNvGraphicFramePr>
               <a:graphicFrameLocks xmlns:a="http://schemas.openxmlformats.org/drawingml/2006/main" noChangeAspect="1"/>
             </wp:cNvGraphicFramePr>
@@ -3718,53 +3845,55 @@
               <a:graphicData uri="http://schemas.openxmlformats.org/drawingml/2006/picture">
                 <pic:pic xmlns:pic="http://schemas.openxmlformats.org/drawingml/2006/picture">
                   <pic:nvPicPr>
-                    <pic:cNvPr id="1" name=""/>
-                    <pic:cNvPicPr/>
+                    <pic:cNvPr id="0" name="Picture 7"/>
+                    <pic:cNvPicPr>
+                      <a:picLocks noChangeAspect="1" noChangeArrowheads="1"/>
+                    </pic:cNvPicPr>
                   </pic:nvPicPr>
                   <pic:blipFill>
-                    <a:blip r:embed="rId15"/>
+                    <a:blip r:embed="rId15">
+                      <a:extLst>
+                        <a:ext uri="{28A0092B-C50C-407E-A947-70E740481C1C}">
+                          <a14:useLocalDpi xmlns:a14="http://schemas.microsoft.com/office/drawing/2010/main" val="0"/>
+                        </a:ext>
+                      </a:extLst>
+                    </a:blip>
+                    <a:srcRect/>
                     <a:stretch>
                       <a:fillRect/>
                     </a:stretch>
                   </pic:blipFill>
-                  <pic:spPr>
+                  <pic:spPr bwMode="auto">
                     <a:xfrm>
                       <a:off x="0" y="0"/>
-                      <a:ext cx="3157615" cy="2801387"/>
+                      <a:ext cx="3671329" cy="2161545"/>
                     </a:xfrm>
                     <a:prstGeom prst="rect">
                       <a:avLst/>
                     </a:prstGeom>
+                    <a:noFill/>
+                    <a:ln>
+                      <a:noFill/>
+                    </a:ln>
                   </pic:spPr>
                 </pic:pic>
               </a:graphicData>
             </a:graphic>
-          </wp:inline>
+            <wp14:sizeRelH relativeFrom="page">
+              <wp14:pctWidth>0</wp14:pctWidth>
+            </wp14:sizeRelH>
+            <wp14:sizeRelV relativeFrom="page">
+              <wp14:pctHeight>0</wp14:pctHeight>
+            </wp14:sizeRelV>
+          </wp:anchor>
         </w:drawing>
       </w:r>
-    </w:p>
-    <w:p>
-      <w:pPr>
-        <w:spacing w:after="240" w:line="276" w:lineRule="auto"/>
-      </w:pPr>
-      <w:r>
-        <w:t>Appendix 1. Raw data plot for errors of omission pre/post treatment</w:t>
-      </w:r>
-    </w:p>
-    <w:p>
-      <w:pPr>
-        <w:spacing w:after="240" w:line="276" w:lineRule="auto"/>
-      </w:pPr>
-      <w:r>
-        <w:rPr>
-          <w:noProof/>
-          <w:lang w:val="en-CA" w:eastAsia="en-CA"/>
-        </w:rPr>
+      <w:r>
         <w:drawing>
-          <wp:inline distT="0" distB="0" distL="0" distR="0" wp14:anchorId="01C02673" wp14:editId="6FEF4653">
-            <wp:extent cx="3119432" cy="2767511"/>
-            <wp:effectExtent l="0" t="0" r="5080" b="1270"/>
-            <wp:docPr id="18" name="Picture 18"/>
+          <wp:inline distT="0" distB="0" distL="0" distR="0" wp14:anchorId="34D9A407" wp14:editId="02BE2BB6">
+            <wp:extent cx="3674962" cy="2168856"/>
+            <wp:effectExtent l="0" t="0" r="1905" b="3175"/>
+            <wp:docPr id="2" name="Picture 2"/>
             <wp:cNvGraphicFramePr>
               <a:graphicFrameLocks xmlns:a="http://schemas.openxmlformats.org/drawingml/2006/main" noChangeAspect="1"/>
             </wp:cNvGraphicFramePr>
@@ -3784,6 +3913,2745 @@
                   <pic:spPr>
                     <a:xfrm>
                       <a:off x="0" y="0"/>
+                      <a:ext cx="3701679" cy="2184623"/>
+                    </a:xfrm>
+                    <a:prstGeom prst="rect">
+                      <a:avLst/>
+                    </a:prstGeom>
+                  </pic:spPr>
+                </pic:pic>
+              </a:graphicData>
+            </a:graphic>
+          </wp:inline>
+        </w:drawing>
+      </w:r>
+    </w:p>
+    <w:p>
+      <w:pPr>
+        <w:pStyle w:val="Caption"/>
+        <w:rPr>
+          <w:noProof/>
+          <w:sz w:val="16"/>
+          <w:szCs w:val="16"/>
+        </w:rPr>
+      </w:pPr>
+      <w:r>
+        <w:rPr>
+          <w:sz w:val="16"/>
+          <w:szCs w:val="16"/>
+        </w:rPr>
+        <w:t xml:space="preserve">Figure </w:t>
+      </w:r>
+      <w:r>
+        <w:rPr>
+          <w:sz w:val="16"/>
+          <w:szCs w:val="16"/>
+        </w:rPr>
+        <w:t>3</w:t>
+      </w:r>
+      <w:r>
+        <w:rPr>
+          <w:sz w:val="16"/>
+          <w:szCs w:val="16"/>
+        </w:rPr>
+        <w:t xml:space="preserve"> - Estimated marginal means of the SART scores for </w:t>
+      </w:r>
+      <w:r>
+        <w:rPr>
+          <w:noProof/>
+          <w:sz w:val="16"/>
+          <w:szCs w:val="16"/>
+        </w:rPr>
+        <w:t>ommission error</w:t>
+      </w:r>
+    </w:p>
+    <w:p/>
+    <w:p>
+      <w:pPr>
+        <w:pStyle w:val="Heading2"/>
+      </w:pPr>
+      <w:r>
+        <w:lastRenderedPageBreak/>
+        <w:t>H2: Errors of commission</w:t>
+      </w:r>
+    </w:p>
+    <w:p>
+      <w:pPr>
+        <w:jc w:val="both"/>
+        <w:rPr>
+          <w:lang w:eastAsia="en-GB"/>
+        </w:rPr>
+      </w:pPr>
+      <w:r>
+        <w:rPr>
+          <w:lang w:eastAsia="en-GB"/>
+        </w:rPr>
+        <w:t>A two-way repeated measures ANOVA was conducted for SART scores</w:t>
+      </w:r>
+      <w:r>
+        <w:rPr>
+          <w:lang w:eastAsia="en-GB"/>
+        </w:rPr>
+        <w:t xml:space="preserve"> of commission error</w:t>
+      </w:r>
+      <w:r>
+        <w:rPr>
+          <w:lang w:eastAsia="en-GB"/>
+        </w:rPr>
+        <w:t xml:space="preserve">. </w:t>
+      </w:r>
+      <w:r>
+        <w:rPr>
+          <w:lang w:eastAsia="en-GB"/>
+        </w:rPr>
+        <w:t xml:space="preserve">As we can see in </w:t>
+      </w:r>
+      <w:r>
+        <w:rPr>
+          <w:b/>
+          <w:bCs/>
+          <w:lang w:eastAsia="en-GB"/>
+        </w:rPr>
+        <w:t>Figure 4</w:t>
+      </w:r>
+      <w:r>
+        <w:rPr>
+          <w:lang w:eastAsia="en-GB"/>
+        </w:rPr>
+        <w:t xml:space="preserve"> that there is a noticeable change between the pre-test </w:t>
+      </w:r>
+      <w:r>
+        <w:rPr>
+          <w:lang w:eastAsia="en-GB"/>
+        </w:rPr>
+        <w:t>c</w:t>
+      </w:r>
+      <w:r>
+        <w:rPr>
+          <w:lang w:eastAsia="en-GB"/>
+        </w:rPr>
+        <w:t>om</w:t>
+      </w:r>
+      <w:r>
+        <w:rPr>
+          <w:lang w:eastAsia="en-GB"/>
+        </w:rPr>
+        <w:t>m</w:t>
+      </w:r>
+      <w:r>
+        <w:rPr>
+          <w:lang w:eastAsia="en-GB"/>
+        </w:rPr>
+        <w:t>ission error scores of the treatment group (</w:t>
+      </w:r>
+      <w:r>
+        <w:rPr>
+          <w:i/>
+          <w:iCs/>
+          <w:lang w:eastAsia="en-GB"/>
+        </w:rPr>
+        <w:t xml:space="preserve">M = </w:t>
+      </w:r>
+      <w:r>
+        <w:rPr>
+          <w:lang w:eastAsia="en-GB"/>
+        </w:rPr>
+        <w:t>1</w:t>
+      </w:r>
+      <w:r>
+        <w:rPr>
+          <w:lang w:eastAsia="en-GB"/>
+        </w:rPr>
+        <w:t>3</w:t>
+      </w:r>
+      <w:r>
+        <w:rPr>
+          <w:lang w:eastAsia="en-GB"/>
+        </w:rPr>
+        <w:t>.</w:t>
+      </w:r>
+      <w:r>
+        <w:rPr>
+          <w:lang w:eastAsia="en-GB"/>
+        </w:rPr>
+        <w:t>67</w:t>
+      </w:r>
+      <w:r>
+        <w:rPr>
+          <w:lang w:eastAsia="en-GB"/>
+        </w:rPr>
+        <w:t xml:space="preserve">, </w:t>
+      </w:r>
+      <w:r>
+        <w:rPr>
+          <w:i/>
+          <w:iCs/>
+          <w:lang w:eastAsia="en-GB"/>
+        </w:rPr>
+        <w:t>SD</w:t>
+      </w:r>
+      <w:r>
+        <w:rPr>
+          <w:lang w:eastAsia="en-GB"/>
+        </w:rPr>
+        <w:t xml:space="preserve"> = </w:t>
+      </w:r>
+      <w:r>
+        <w:rPr>
+          <w:lang w:eastAsia="en-GB"/>
+        </w:rPr>
+        <w:t>5.82</w:t>
+      </w:r>
+      <w:r>
+        <w:rPr>
+          <w:lang w:eastAsia="en-GB"/>
+        </w:rPr>
+        <w:t>) and their respective post-test error scores (</w:t>
+      </w:r>
+      <w:r>
+        <w:rPr>
+          <w:i/>
+          <w:iCs/>
+          <w:lang w:eastAsia="en-GB"/>
+        </w:rPr>
+        <w:t xml:space="preserve">M = </w:t>
+      </w:r>
+      <w:r>
+        <w:rPr>
+          <w:i/>
+          <w:iCs/>
+          <w:lang w:eastAsia="en-GB"/>
+        </w:rPr>
+        <w:t>6.25</w:t>
+      </w:r>
+      <w:r>
+        <w:rPr>
+          <w:lang w:eastAsia="en-GB"/>
+        </w:rPr>
+        <w:t xml:space="preserve">, </w:t>
+      </w:r>
+      <w:r>
+        <w:rPr>
+          <w:i/>
+          <w:iCs/>
+          <w:lang w:eastAsia="en-GB"/>
+        </w:rPr>
+        <w:t>SD</w:t>
+      </w:r>
+      <w:r>
+        <w:rPr>
+          <w:lang w:eastAsia="en-GB"/>
+        </w:rPr>
+        <w:t xml:space="preserve"> = </w:t>
+      </w:r>
+      <w:r>
+        <w:rPr>
+          <w:lang w:eastAsia="en-GB"/>
+        </w:rPr>
+        <w:t>5.40</w:t>
+      </w:r>
+      <w:r>
+        <w:rPr>
+          <w:lang w:eastAsia="en-GB"/>
+        </w:rPr>
+        <w:t>) which indicates that treatment is somehow affecting the participants and making them better</w:t>
+      </w:r>
+      <w:r>
+        <w:rPr>
+          <w:lang w:eastAsia="en-GB"/>
+        </w:rPr>
+        <w:t xml:space="preserve"> at making commission errors</w:t>
+      </w:r>
+      <w:r>
+        <w:rPr>
+          <w:lang w:eastAsia="en-GB"/>
+        </w:rPr>
+        <w:t xml:space="preserve">. </w:t>
+      </w:r>
+      <w:r>
+        <w:rPr>
+          <w:lang w:eastAsia="en-GB"/>
+        </w:rPr>
+        <w:t>Compared to the treatment group, the control group hasn’t changed significantly in terms of pre-test scores (</w:t>
+      </w:r>
+      <m:oMath>
+        <m:r>
+          <w:rPr>
+            <w:rFonts w:ascii="Cambria Math" w:hAnsi="Cambria Math"/>
+            <w:lang w:eastAsia="en-GB"/>
+          </w:rPr>
+          <m:t>M=12.50,SD= 6.06)</m:t>
+        </m:r>
+      </m:oMath>
+      <w:r>
+        <w:rPr>
+          <w:lang w:eastAsia="en-GB"/>
+        </w:rPr>
+        <w:t xml:space="preserve"> and post-test scores (</w:t>
+      </w:r>
+      <m:oMath>
+        <m:r>
+          <w:rPr>
+            <w:rFonts w:ascii="Cambria Math" w:hAnsi="Cambria Math"/>
+            <w:lang w:eastAsia="en-GB"/>
+          </w:rPr>
+          <m:t>M=13.80, SD=6.37)</m:t>
+        </m:r>
+      </m:oMath>
+      <w:r>
+        <w:rPr>
+          <w:lang w:eastAsia="en-GB"/>
+        </w:rPr>
+        <w:t>, these participants have actually became slightly worse in terms of commission error.</w:t>
+      </w:r>
+    </w:p>
+    <w:p>
+      <w:pPr>
+        <w:rPr>
+          <w:lang w:eastAsia="en-GB"/>
+        </w:rPr>
+      </w:pPr>
+    </w:p>
+    <w:p>
+      <w:pPr>
+        <w:jc w:val="both"/>
+        <w:rPr>
+          <w:lang w:eastAsia="en-GB"/>
+        </w:rPr>
+      </w:pPr>
+      <w:r>
+        <w:rPr>
+          <w:lang w:eastAsia="en-GB"/>
+        </w:rPr>
+        <w:t>We can see a</w:t>
+      </w:r>
+      <w:r>
+        <w:rPr>
+          <w:lang w:eastAsia="en-GB"/>
+        </w:rPr>
+        <w:t xml:space="preserve"> significant effect on the Time variable, </w:t>
+      </w:r>
+      <m:oMath>
+        <m:r>
+          <w:rPr>
+            <w:rFonts w:ascii="Cambria Math" w:hAnsi="Cambria Math"/>
+            <w:lang w:eastAsia="en-GB"/>
+          </w:rPr>
+          <m:t>F</m:t>
+        </m:r>
+        <m:d>
+          <m:dPr>
+            <m:ctrlPr>
+              <w:rPr>
+                <w:rFonts w:ascii="Cambria Math" w:hAnsi="Cambria Math"/>
+                <w:i/>
+                <w:lang w:eastAsia="en-GB"/>
+              </w:rPr>
+            </m:ctrlPr>
+          </m:dPr>
+          <m:e>
+            <m:r>
+              <w:rPr>
+                <w:rFonts w:ascii="Cambria Math" w:hAnsi="Cambria Math"/>
+                <w:lang w:eastAsia="en-GB"/>
+              </w:rPr>
+              <m:t>1, 20</m:t>
+            </m:r>
+          </m:e>
+        </m:d>
+        <m:r>
+          <w:rPr>
+            <w:rFonts w:ascii="Cambria Math" w:hAnsi="Cambria Math"/>
+            <w:lang w:eastAsia="en-GB"/>
+          </w:rPr>
+          <m:t>=</m:t>
+        </m:r>
+        <m:r>
+          <w:rPr>
+            <w:rFonts w:ascii="Cambria Math" w:hAnsi="Cambria Math"/>
+            <w:lang w:eastAsia="en-GB"/>
+          </w:rPr>
+          <m:t>8.93</m:t>
+        </m:r>
+        <m:r>
+          <w:rPr>
+            <w:rFonts w:ascii="Cambria Math" w:hAnsi="Cambria Math"/>
+            <w:lang w:eastAsia="en-GB"/>
+          </w:rPr>
+          <m:t>,  p=0.</m:t>
+        </m:r>
+        <m:r>
+          <w:rPr>
+            <w:rFonts w:ascii="Cambria Math" w:hAnsi="Cambria Math"/>
+            <w:lang w:eastAsia="en-GB"/>
+          </w:rPr>
+          <m:t>0</m:t>
+        </m:r>
+        <m:r>
+          <w:rPr>
+            <w:rFonts w:ascii="Cambria Math" w:hAnsi="Cambria Math"/>
+            <w:lang w:eastAsia="en-GB"/>
+          </w:rPr>
+          <m:t>0</m:t>
+        </m:r>
+        <m:r>
+          <w:rPr>
+            <w:rFonts w:ascii="Cambria Math" w:hAnsi="Cambria Math"/>
+            <w:lang w:eastAsia="en-GB"/>
+          </w:rPr>
+          <m:t>7</m:t>
+        </m:r>
+        <m:r>
+          <w:rPr>
+            <w:rFonts w:ascii="Cambria Math" w:hAnsi="Cambria Math"/>
+            <w:lang w:eastAsia="en-GB"/>
+          </w:rPr>
+          <m:t xml:space="preserve">, </m:t>
+        </m:r>
+        <m:sSup>
+          <m:sSupPr>
+            <m:ctrlPr>
+              <w:rPr>
+                <w:rFonts w:ascii="Cambria Math" w:hAnsi="Cambria Math"/>
+                <w:i/>
+                <w:lang w:eastAsia="en-GB"/>
+              </w:rPr>
+            </m:ctrlPr>
+          </m:sSupPr>
+          <m:e>
+            <m:r>
+              <w:rPr>
+                <w:rFonts w:ascii="Cambria Math" w:hAnsi="Cambria Math"/>
+                <w:lang w:eastAsia="en-GB"/>
+              </w:rPr>
+              <m:t>η</m:t>
+            </m:r>
+          </m:e>
+          <m:sup>
+            <m:r>
+              <w:rPr>
+                <w:rFonts w:ascii="Cambria Math" w:hAnsi="Cambria Math"/>
+                <w:lang w:eastAsia="en-GB"/>
+              </w:rPr>
+              <m:t>2</m:t>
+            </m:r>
+          </m:sup>
+        </m:sSup>
+        <m:r>
+          <w:rPr>
+            <w:rFonts w:ascii="Cambria Math" w:hAnsi="Cambria Math"/>
+            <w:lang w:eastAsia="en-GB"/>
+          </w:rPr>
+          <m:t>=0.</m:t>
+        </m:r>
+        <m:r>
+          <w:rPr>
+            <w:rFonts w:ascii="Cambria Math" w:hAnsi="Cambria Math"/>
+            <w:lang w:eastAsia="en-GB"/>
+          </w:rPr>
+          <m:t>31</m:t>
+        </m:r>
+        <m:r>
+          <w:rPr>
+            <w:rFonts w:ascii="Cambria Math" w:hAnsi="Cambria Math"/>
+            <w:lang w:eastAsia="en-GB"/>
+          </w:rPr>
+          <m:t xml:space="preserve"> </m:t>
+        </m:r>
+      </m:oMath>
+      <w:r>
+        <w:rPr>
+          <w:lang w:eastAsia="en-GB"/>
+        </w:rPr>
+        <w:t>. There is</w:t>
+      </w:r>
+      <w:r>
+        <w:rPr>
+          <w:lang w:eastAsia="en-GB"/>
+        </w:rPr>
+        <w:t xml:space="preserve">, also </w:t>
+      </w:r>
+      <w:r>
+        <w:rPr>
+          <w:lang w:eastAsia="en-GB"/>
+        </w:rPr>
+        <w:t xml:space="preserve">a significant interaction effect on SART </w:t>
+      </w:r>
+      <w:r>
+        <w:rPr>
+          <w:lang w:eastAsia="en-GB"/>
+        </w:rPr>
+        <w:t>c</w:t>
+      </w:r>
+      <w:r>
+        <w:rPr>
+          <w:lang w:eastAsia="en-GB"/>
+        </w:rPr>
+        <w:t>om</w:t>
+      </w:r>
+      <w:r>
+        <w:rPr>
+          <w:lang w:eastAsia="en-GB"/>
+        </w:rPr>
+        <w:t>m</w:t>
+      </w:r>
+      <w:r>
+        <w:rPr>
+          <w:lang w:eastAsia="en-GB"/>
+        </w:rPr>
+        <w:t xml:space="preserve">ission scores </w:t>
+      </w:r>
+      <w:r>
+        <w:rPr>
+          <w:i/>
+          <w:iCs/>
+          <w:lang w:eastAsia="en-GB"/>
+        </w:rPr>
+        <w:t>F</w:t>
+      </w:r>
+      <w:r>
+        <w:rPr>
+          <w:lang w:eastAsia="en-GB"/>
+        </w:rPr>
+        <w:t xml:space="preserve">(1, 20) = </w:t>
+      </w:r>
+      <w:r>
+        <w:rPr>
+          <w:lang w:eastAsia="en-GB"/>
+        </w:rPr>
+        <w:t>18.14</w:t>
+      </w:r>
+      <w:r>
+        <w:rPr>
+          <w:lang w:eastAsia="en-GB"/>
+        </w:rPr>
+        <w:t xml:space="preserve">, </w:t>
+      </w:r>
+      <w:r>
+        <w:rPr>
+          <w:i/>
+          <w:iCs/>
+          <w:lang w:eastAsia="en-GB"/>
+        </w:rPr>
+        <w:t>p</w:t>
+      </w:r>
+      <w:r>
+        <w:rPr>
+          <w:lang w:eastAsia="en-GB"/>
+        </w:rPr>
+        <w:t xml:space="preserve"> = 0.</w:t>
+      </w:r>
+      <w:r>
+        <w:rPr>
+          <w:lang w:eastAsia="en-GB"/>
+        </w:rPr>
+        <w:t>00</w:t>
+      </w:r>
+      <w:r>
+        <w:rPr>
+          <w:lang w:eastAsia="en-GB"/>
+        </w:rPr>
+        <w:t>0</w:t>
+      </w:r>
+      <w:r>
+        <w:rPr>
+          <w:lang w:eastAsia="en-GB"/>
+        </w:rPr>
+        <w:t xml:space="preserve">, </w:t>
+      </w:r>
+      <m:oMath>
+        <m:sSup>
+          <m:sSupPr>
+            <m:ctrlPr>
+              <w:rPr>
+                <w:rFonts w:ascii="Cambria Math" w:hAnsi="Cambria Math"/>
+                <w:i/>
+                <w:lang w:eastAsia="en-GB"/>
+              </w:rPr>
+            </m:ctrlPr>
+          </m:sSupPr>
+          <m:e>
+            <m:r>
+              <w:rPr>
+                <w:rFonts w:ascii="Cambria Math" w:hAnsi="Cambria Math"/>
+                <w:lang w:eastAsia="en-GB"/>
+              </w:rPr>
+              <m:t>η</m:t>
+            </m:r>
+          </m:e>
+          <m:sup>
+            <m:r>
+              <w:rPr>
+                <w:rFonts w:ascii="Cambria Math" w:hAnsi="Cambria Math"/>
+                <w:lang w:eastAsia="en-GB"/>
+              </w:rPr>
+              <m:t>2</m:t>
+            </m:r>
+          </m:sup>
+        </m:sSup>
+        <m:r>
+          <w:rPr>
+            <w:rFonts w:ascii="Cambria Math" w:hAnsi="Cambria Math"/>
+            <w:lang w:eastAsia="en-GB"/>
+          </w:rPr>
+          <m:t>=0.</m:t>
+        </m:r>
+        <m:r>
+          <w:rPr>
+            <w:rFonts w:ascii="Cambria Math" w:hAnsi="Cambria Math"/>
+            <w:lang w:eastAsia="en-GB"/>
+          </w:rPr>
+          <m:t>48</m:t>
+        </m:r>
+      </m:oMath>
+      <w:r>
+        <w:rPr>
+          <w:lang w:eastAsia="en-GB"/>
+        </w:rPr>
+        <w:t xml:space="preserve"> which proves that we can successfully refute the null hypothesis. Running a follow-up univariant ANOVA</w:t>
+      </w:r>
+      <w:r>
+        <w:rPr>
+          <w:lang w:eastAsia="en-GB"/>
+        </w:rPr>
+        <w:t xml:space="preserve"> (to analyze the effects of Time variable)</w:t>
+      </w:r>
+      <w:r>
+        <w:rPr>
+          <w:lang w:eastAsia="en-GB"/>
+        </w:rPr>
+        <w:t xml:space="preserve"> shows that this significant change is caused by applying the treatment to the participants (Treatment as a variable), </w:t>
+      </w:r>
+      <m:oMath>
+        <m:r>
+          <w:rPr>
+            <w:rFonts w:ascii="Cambria Math" w:hAnsi="Cambria Math"/>
+            <w:lang w:eastAsia="en-GB"/>
+          </w:rPr>
+          <m:t>F</m:t>
+        </m:r>
+        <m:d>
+          <m:dPr>
+            <m:ctrlPr>
+              <w:rPr>
+                <w:rFonts w:ascii="Cambria Math" w:hAnsi="Cambria Math"/>
+                <w:i/>
+                <w:lang w:eastAsia="en-GB"/>
+              </w:rPr>
+            </m:ctrlPr>
+          </m:dPr>
+          <m:e>
+            <m:r>
+              <w:rPr>
+                <w:rFonts w:ascii="Cambria Math" w:hAnsi="Cambria Math"/>
+                <w:lang w:eastAsia="en-GB"/>
+              </w:rPr>
+              <m:t>1, 40</m:t>
+            </m:r>
+          </m:e>
+        </m:d>
+        <m:r>
+          <w:rPr>
+            <w:rFonts w:ascii="Cambria Math" w:hAnsi="Cambria Math"/>
+            <w:lang w:eastAsia="en-GB"/>
+          </w:rPr>
+          <m:t>=</m:t>
+        </m:r>
+        <m:r>
+          <w:rPr>
+            <w:rFonts w:ascii="Cambria Math" w:hAnsi="Cambria Math"/>
+            <w:lang w:eastAsia="en-GB"/>
+          </w:rPr>
+          <m:t>9.50</m:t>
+        </m:r>
+        <m:r>
+          <w:rPr>
+            <w:rFonts w:ascii="Cambria Math" w:hAnsi="Cambria Math"/>
+            <w:lang w:eastAsia="en-GB"/>
+          </w:rPr>
+          <m:t>, p=0.</m:t>
+        </m:r>
+        <m:r>
+          <w:rPr>
+            <w:rFonts w:ascii="Cambria Math" w:hAnsi="Cambria Math"/>
+            <w:lang w:eastAsia="en-GB"/>
+          </w:rPr>
+          <m:t>00</m:t>
+        </m:r>
+        <m:r>
+          <w:rPr>
+            <w:rFonts w:ascii="Cambria Math" w:hAnsi="Cambria Math"/>
+            <w:lang w:eastAsia="en-GB"/>
+          </w:rPr>
+          <m:t xml:space="preserve">4 </m:t>
+        </m:r>
+        <m:r>
+          <w:rPr>
+            <w:rFonts w:ascii="Cambria Math" w:hAnsi="Cambria Math"/>
+            <w:lang w:eastAsia="en-GB"/>
+          </w:rPr>
+          <m:t xml:space="preserve">, </m:t>
+        </m:r>
+        <m:sSup>
+          <m:sSupPr>
+            <m:ctrlPr>
+              <w:rPr>
+                <w:rFonts w:ascii="Cambria Math" w:hAnsi="Cambria Math"/>
+                <w:i/>
+                <w:lang w:eastAsia="en-GB"/>
+              </w:rPr>
+            </m:ctrlPr>
+          </m:sSupPr>
+          <m:e>
+            <m:r>
+              <w:rPr>
+                <w:rFonts w:ascii="Cambria Math" w:hAnsi="Cambria Math"/>
+                <w:lang w:eastAsia="en-GB"/>
+              </w:rPr>
+              <m:t>η</m:t>
+            </m:r>
+          </m:e>
+          <m:sup>
+            <m:r>
+              <w:rPr>
+                <w:rFonts w:ascii="Cambria Math" w:hAnsi="Cambria Math"/>
+                <w:lang w:eastAsia="en-GB"/>
+              </w:rPr>
+              <m:t>2</m:t>
+            </m:r>
+          </m:sup>
+        </m:sSup>
+        <m:r>
+          <w:rPr>
+            <w:rFonts w:ascii="Cambria Math" w:hAnsi="Cambria Math"/>
+            <w:lang w:eastAsia="en-GB"/>
+          </w:rPr>
+          <m:t>=0.1</m:t>
+        </m:r>
+        <m:r>
+          <w:rPr>
+            <w:rFonts w:ascii="Cambria Math" w:hAnsi="Cambria Math"/>
+            <w:lang w:eastAsia="en-GB"/>
+          </w:rPr>
+          <m:t>9</m:t>
+        </m:r>
+      </m:oMath>
+      <w:r>
+        <w:rPr>
+          <w:lang w:eastAsia="en-GB"/>
+        </w:rPr>
+        <w:t xml:space="preserve"> which shows that a considerable amount (because of the high effect size</w:t>
+      </w:r>
+      <w:r>
+        <w:rPr>
+          <w:lang w:eastAsia="en-GB"/>
+        </w:rPr>
+        <w:t xml:space="preserve"> or </w:t>
+      </w:r>
+      <w:r>
+        <w:rPr>
+          <w:i/>
+          <w:iCs/>
+          <w:lang w:eastAsia="en-GB"/>
+        </w:rPr>
+        <w:t xml:space="preserve">eta square </w:t>
+      </w:r>
+      <w:r>
+        <w:rPr>
+          <w:lang w:eastAsia="en-GB"/>
+        </w:rPr>
+        <w:t>variable</w:t>
+      </w:r>
+      <w:r>
+        <w:rPr>
+          <w:lang w:eastAsia="en-GB"/>
+        </w:rPr>
+        <w:t>) of changes in SART scores (DV) are caused by the application of treatment on the participants.</w:t>
+      </w:r>
+    </w:p>
+    <w:p>
+      <w:pPr>
+        <w:pStyle w:val="Heading2"/>
+      </w:pPr>
+      <w:r>
+        <w:t>H3: Average Attention Brainwave Index</w:t>
+      </w:r>
+    </w:p>
+    <w:p>
+      <w:pPr>
+        <w:jc w:val="both"/>
+        <w:rPr>
+          <w:lang w:eastAsia="en-GB"/>
+        </w:rPr>
+      </w:pPr>
+      <w:r>
+        <w:rPr>
+          <w:lang w:eastAsia="en-GB"/>
+        </w:rPr>
+        <w:t xml:space="preserve">Based on </w:t>
+      </w:r>
+      <w:r>
+        <w:rPr>
+          <w:b/>
+          <w:bCs/>
+          <w:lang w:eastAsia="en-GB"/>
+        </w:rPr>
+        <w:t>Figure 5</w:t>
+      </w:r>
+      <w:r>
+        <w:rPr>
+          <w:lang w:eastAsia="en-GB"/>
+        </w:rPr>
+        <w:t xml:space="preserve"> we can see that in each minute of the experiment the average attention brain index of the </w:t>
+      </w:r>
+      <w:r>
+        <w:rPr>
+          <w:lang w:eastAsia="en-GB"/>
+        </w:rPr>
+        <w:t>treatment group is higher than that of control group. Index values for the control group (</w:t>
+      </w:r>
+      <m:oMath>
+        <m:r>
+          <w:rPr>
+            <w:rFonts w:ascii="Cambria Math" w:hAnsi="Cambria Math"/>
+            <w:lang w:eastAsia="en-GB"/>
+          </w:rPr>
+          <m:t>M=46.5, SD=</m:t>
+        </m:r>
+        <m:r>
+          <w:rPr>
+            <w:rFonts w:ascii="Cambria Math" w:hAnsi="Cambria Math"/>
+            <w:lang w:eastAsia="en-GB"/>
+          </w:rPr>
+          <m:t>7.88)</m:t>
+        </m:r>
+      </m:oMath>
+      <w:r>
+        <w:rPr>
+          <w:lang w:eastAsia="en-GB"/>
+        </w:rPr>
+        <w:t xml:space="preserve"> seems to be lower than those of treatment group (</w:t>
+      </w:r>
+      <m:oMath>
+        <m:r>
+          <w:rPr>
+            <w:rFonts w:ascii="Cambria Math" w:hAnsi="Cambria Math"/>
+            <w:lang w:eastAsia="en-GB"/>
+          </w:rPr>
+          <m:t>M=51.29, SD=7.88)</m:t>
+        </m:r>
+      </m:oMath>
+      <w:r>
+        <w:rPr>
+          <w:lang w:eastAsia="en-GB"/>
+        </w:rPr>
+        <w:t xml:space="preserve"> but we must bare in mind that the difference in quite small and the standard deviation of brainwave indices for both of these groups are quite the same. </w:t>
+      </w:r>
+    </w:p>
+    <w:p>
+      <w:pPr>
+        <w:jc w:val="both"/>
+        <w:rPr>
+          <w:lang w:eastAsia="en-GB"/>
+        </w:rPr>
+      </w:pPr>
+      <w:r>
+        <w:rPr>
+          <w:lang w:eastAsia="en-GB"/>
+        </w:rPr>
+        <w:t xml:space="preserve">Analyzing the within-subject effects of the indices shows no significant effect for Time variable, </w:t>
+      </w:r>
+      <m:oMath>
+        <m:r>
+          <w:rPr>
+            <w:rFonts w:ascii="Cambria Math" w:hAnsi="Cambria Math"/>
+            <w:lang w:eastAsia="en-GB"/>
+          </w:rPr>
+          <m:t>F</m:t>
+        </m:r>
+        <m:d>
+          <m:dPr>
+            <m:ctrlPr>
+              <w:rPr>
+                <w:rFonts w:ascii="Cambria Math" w:hAnsi="Cambria Math"/>
+                <w:i/>
+                <w:lang w:eastAsia="en-GB"/>
+              </w:rPr>
+            </m:ctrlPr>
+          </m:dPr>
+          <m:e>
+            <m:r>
+              <w:rPr>
+                <w:rFonts w:ascii="Cambria Math" w:hAnsi="Cambria Math"/>
+                <w:lang w:eastAsia="en-GB"/>
+              </w:rPr>
+              <m:t>9, 180</m:t>
+            </m:r>
+          </m:e>
+        </m:d>
+        <m:r>
+          <w:rPr>
+            <w:rFonts w:ascii="Cambria Math" w:hAnsi="Cambria Math"/>
+            <w:lang w:eastAsia="en-GB"/>
+          </w:rPr>
+          <m:t xml:space="preserve">=1.15, p=0.33, </m:t>
+        </m:r>
+        <m:sSup>
+          <m:sSupPr>
+            <m:ctrlPr>
+              <w:rPr>
+                <w:rFonts w:ascii="Cambria Math" w:hAnsi="Cambria Math"/>
+                <w:i/>
+                <w:lang w:eastAsia="en-GB"/>
+              </w:rPr>
+            </m:ctrlPr>
+          </m:sSupPr>
+          <m:e>
+            <m:r>
+              <w:rPr>
+                <w:rFonts w:ascii="Cambria Math" w:hAnsi="Cambria Math"/>
+                <w:lang w:eastAsia="en-GB"/>
+              </w:rPr>
+              <m:t>η</m:t>
+            </m:r>
+          </m:e>
+          <m:sup>
+            <m:r>
+              <w:rPr>
+                <w:rFonts w:ascii="Cambria Math" w:hAnsi="Cambria Math"/>
+                <w:lang w:eastAsia="en-GB"/>
+              </w:rPr>
+              <m:t>2</m:t>
+            </m:r>
+          </m:sup>
+        </m:sSup>
+        <m:r>
+          <w:rPr>
+            <w:rFonts w:ascii="Cambria Math" w:hAnsi="Cambria Math"/>
+            <w:lang w:eastAsia="en-GB"/>
+          </w:rPr>
+          <m:t>=0.05</m:t>
+        </m:r>
+      </m:oMath>
+      <w:r>
+        <w:rPr>
+          <w:lang w:eastAsia="en-GB"/>
+        </w:rPr>
+        <w:t xml:space="preserve">. We also could not find any significant interaction effect, </w:t>
+      </w:r>
+      <m:oMath>
+        <m:r>
+          <w:rPr>
+            <w:rFonts w:ascii="Cambria Math" w:hAnsi="Cambria Math"/>
+            <w:lang w:eastAsia="en-GB"/>
+          </w:rPr>
+          <m:t>F</m:t>
+        </m:r>
+        <m:d>
+          <m:dPr>
+            <m:ctrlPr>
+              <w:rPr>
+                <w:rFonts w:ascii="Cambria Math" w:hAnsi="Cambria Math"/>
+                <w:i/>
+                <w:lang w:eastAsia="en-GB"/>
+              </w:rPr>
+            </m:ctrlPr>
+          </m:dPr>
+          <m:e>
+            <m:r>
+              <w:rPr>
+                <w:rFonts w:ascii="Cambria Math" w:hAnsi="Cambria Math"/>
+                <w:lang w:eastAsia="en-GB"/>
+              </w:rPr>
+              <m:t>9,180</m:t>
+            </m:r>
+          </m:e>
+        </m:d>
+        <m:r>
+          <w:rPr>
+            <w:rFonts w:ascii="Cambria Math" w:hAnsi="Cambria Math"/>
+            <w:lang w:eastAsia="en-GB"/>
+          </w:rPr>
+          <m:t xml:space="preserve">=0.384, p=0.942, </m:t>
+        </m:r>
+        <m:sSup>
+          <m:sSupPr>
+            <m:ctrlPr>
+              <w:rPr>
+                <w:rFonts w:ascii="Cambria Math" w:hAnsi="Cambria Math"/>
+                <w:i/>
+                <w:lang w:eastAsia="en-GB"/>
+              </w:rPr>
+            </m:ctrlPr>
+          </m:sSupPr>
+          <m:e>
+            <m:r>
+              <w:rPr>
+                <w:rFonts w:ascii="Cambria Math" w:hAnsi="Cambria Math"/>
+                <w:lang w:eastAsia="en-GB"/>
+              </w:rPr>
+              <m:t>η</m:t>
+            </m:r>
+          </m:e>
+          <m:sup>
+            <m:r>
+              <w:rPr>
+                <w:rFonts w:ascii="Cambria Math" w:hAnsi="Cambria Math"/>
+                <w:lang w:eastAsia="en-GB"/>
+              </w:rPr>
+              <m:t>2</m:t>
+            </m:r>
+          </m:sup>
+        </m:sSup>
+        <m:r>
+          <w:rPr>
+            <w:rFonts w:ascii="Cambria Math" w:hAnsi="Cambria Math"/>
+            <w:lang w:eastAsia="en-GB"/>
+          </w:rPr>
+          <m:t>=0.02</m:t>
+        </m:r>
+      </m:oMath>
+      <w:r>
+        <w:rPr>
+          <w:lang w:eastAsia="en-GB"/>
+        </w:rPr>
+        <w:t>. These evidences, combined with a lack of significance for between-subject variable of Treatment (</w:t>
+      </w:r>
+      <m:oMath>
+        <m:r>
+          <w:rPr>
+            <w:rFonts w:ascii="Cambria Math" w:hAnsi="Cambria Math"/>
+            <w:lang w:eastAsia="en-GB"/>
+          </w:rPr>
+          <m:t>F</m:t>
+        </m:r>
+        <m:d>
+          <m:dPr>
+            <m:ctrlPr>
+              <w:rPr>
+                <w:rFonts w:ascii="Cambria Math" w:hAnsi="Cambria Math"/>
+                <w:i/>
+                <w:lang w:eastAsia="en-GB"/>
+              </w:rPr>
+            </m:ctrlPr>
+          </m:dPr>
+          <m:e>
+            <m:r>
+              <w:rPr>
+                <w:rFonts w:ascii="Cambria Math" w:hAnsi="Cambria Math"/>
+                <w:lang w:eastAsia="en-GB"/>
+              </w:rPr>
+              <m:t>1, 20</m:t>
+            </m:r>
+          </m:e>
+        </m:d>
+        <m:r>
+          <w:rPr>
+            <w:rFonts w:ascii="Cambria Math" w:hAnsi="Cambria Math"/>
+            <w:lang w:eastAsia="en-GB"/>
+          </w:rPr>
+          <m:t xml:space="preserve">=2.41, p=0.14, </m:t>
+        </m:r>
+        <m:sSup>
+          <m:sSupPr>
+            <m:ctrlPr>
+              <w:rPr>
+                <w:rFonts w:ascii="Cambria Math" w:hAnsi="Cambria Math"/>
+                <w:i/>
+                <w:lang w:eastAsia="en-GB"/>
+              </w:rPr>
+            </m:ctrlPr>
+          </m:sSupPr>
+          <m:e>
+            <m:r>
+              <w:rPr>
+                <w:rFonts w:ascii="Cambria Math" w:hAnsi="Cambria Math"/>
+                <w:lang w:eastAsia="en-GB"/>
+              </w:rPr>
+              <m:t>η</m:t>
+            </m:r>
+          </m:e>
+          <m:sup>
+            <m:r>
+              <w:rPr>
+                <w:rFonts w:ascii="Cambria Math" w:hAnsi="Cambria Math"/>
+                <w:lang w:eastAsia="en-GB"/>
+              </w:rPr>
+              <m:t>2</m:t>
+            </m:r>
+          </m:sup>
+        </m:sSup>
+        <m:r>
+          <w:rPr>
+            <w:rFonts w:ascii="Cambria Math" w:hAnsi="Cambria Math"/>
+            <w:lang w:eastAsia="en-GB"/>
+          </w:rPr>
+          <m:t>=0.11</m:t>
+        </m:r>
+      </m:oMath>
+      <w:r>
+        <w:rPr>
+          <w:lang w:eastAsia="en-GB"/>
+        </w:rPr>
+        <w:t xml:space="preserve">) shows us that in spite of a seemingly different index value for each minute, there is not enough difference between the two groups to support this </w:t>
+      </w:r>
+      <w:r>
+        <w:rPr>
+          <w:lang w:eastAsia="en-GB"/>
+        </w:rPr>
+        <w:t xml:space="preserve">hypothesis. It also disproves any kind of interaction between treatment and the indices. </w:t>
+      </w:r>
+      <w:r>
+        <w:rPr>
+          <w:lang w:eastAsia="en-GB"/>
+        </w:rPr>
+        <w:t xml:space="preserve"> </w:t>
+      </w:r>
+    </w:p>
+    <w:p>
+      <w:pPr>
+        <w:autoSpaceDE w:val="0"/>
+        <w:autoSpaceDN w:val="0"/>
+        <w:adjustRightInd w:val="0"/>
+        <w:spacing w:before="0"/>
+        <w:rPr>
+          <w:noProof/>
+          <w:sz w:val="24"/>
+          <w:lang w:eastAsia="en-US"/>
+        </w:rPr>
+      </w:pPr>
+    </w:p>
+    <w:p>
+      <w:pPr>
+        <w:autoSpaceDE w:val="0"/>
+        <w:autoSpaceDN w:val="0"/>
+        <w:adjustRightInd w:val="0"/>
+        <w:spacing w:before="0"/>
+        <w:rPr>
+          <w:noProof/>
+          <w:sz w:val="24"/>
+          <w:lang w:eastAsia="en-US"/>
+        </w:rPr>
+      </w:pPr>
+      <w:r>
+        <w:rPr>
+          <w:noProof/>
+          <w:sz w:val="24"/>
+          <w:lang w:eastAsia="en-US"/>
+        </w:rPr>
+        <w:drawing>
+          <wp:anchor distT="0" distB="0" distL="114300" distR="114300" simplePos="0" relativeHeight="251664384" behindDoc="0" locked="0" layoutInCell="1" allowOverlap="1" wp14:anchorId="1CD1C2C1" wp14:editId="100C73E7">
+            <wp:simplePos x="0" y="0"/>
+            <wp:positionH relativeFrom="margin">
+              <wp:posOffset>3204210</wp:posOffset>
+            </wp:positionH>
+            <wp:positionV relativeFrom="paragraph">
+              <wp:posOffset>161290</wp:posOffset>
+            </wp:positionV>
+            <wp:extent cx="3390644" cy="1861608"/>
+            <wp:effectExtent l="0" t="0" r="635" b="5715"/>
+            <wp:wrapNone/>
+            <wp:docPr id="8" name="Picture 8"/>
+            <wp:cNvGraphicFramePr>
+              <a:graphicFrameLocks xmlns:a="http://schemas.openxmlformats.org/drawingml/2006/main" noChangeAspect="1"/>
+            </wp:cNvGraphicFramePr>
+            <a:graphic xmlns:a="http://schemas.openxmlformats.org/drawingml/2006/main">
+              <a:graphicData uri="http://schemas.openxmlformats.org/drawingml/2006/picture">
+                <pic:pic xmlns:pic="http://schemas.openxmlformats.org/drawingml/2006/picture">
+                  <pic:nvPicPr>
+                    <pic:cNvPr id="0" name="Picture 3"/>
+                    <pic:cNvPicPr>
+                      <a:picLocks noChangeAspect="1" noChangeArrowheads="1"/>
+                    </pic:cNvPicPr>
+                  </pic:nvPicPr>
+                  <pic:blipFill rotWithShape="1">
+                    <a:blip r:embed="rId17">
+                      <a:extLst>
+                        <a:ext uri="{28A0092B-C50C-407E-A947-70E740481C1C}">
+                          <a14:useLocalDpi xmlns:a14="http://schemas.microsoft.com/office/drawing/2010/main" val="0"/>
+                        </a:ext>
+                      </a:extLst>
+                    </a:blip>
+                    <a:srcRect t="6783"/>
+                    <a:stretch/>
+                  </pic:blipFill>
+                  <pic:spPr bwMode="auto">
+                    <a:xfrm>
+                      <a:off x="0" y="0"/>
+                      <a:ext cx="3390900" cy="1861749"/>
+                    </a:xfrm>
+                    <a:prstGeom prst="rect">
+                      <a:avLst/>
+                    </a:prstGeom>
+                    <a:noFill/>
+                    <a:ln>
+                      <a:noFill/>
+                    </a:ln>
+                    <a:extLst>
+                      <a:ext uri="{53640926-AAD7-44D8-BBD7-CCE9431645EC}">
+                        <a14:shadowObscured xmlns:a14="http://schemas.microsoft.com/office/drawing/2010/main"/>
+                      </a:ext>
+                    </a:extLst>
+                  </pic:spPr>
+                </pic:pic>
+              </a:graphicData>
+            </a:graphic>
+            <wp14:sizeRelH relativeFrom="margin">
+              <wp14:pctWidth>0</wp14:pctWidth>
+            </wp14:sizeRelH>
+            <wp14:sizeRelV relativeFrom="margin">
+              <wp14:pctHeight>0</wp14:pctHeight>
+            </wp14:sizeRelV>
+          </wp:anchor>
+        </w:drawing>
+      </w:r>
+    </w:p>
+    <w:p>
+      <w:pPr>
+        <w:autoSpaceDE w:val="0"/>
+        <w:autoSpaceDN w:val="0"/>
+        <w:adjustRightInd w:val="0"/>
+        <w:spacing w:before="0"/>
+        <w:rPr>
+          <w:sz w:val="24"/>
+          <w:lang w:eastAsia="en-US"/>
+        </w:rPr>
+      </w:pPr>
+      <w:r>
+        <w:rPr>
+          <w:noProof/>
+        </w:rPr>
+        <mc:AlternateContent>
+          <mc:Choice Requires="wps">
+            <w:drawing>
+              <wp:anchor distT="0" distB="0" distL="114300" distR="114300" simplePos="0" relativeHeight="251666432" behindDoc="0" locked="0" layoutInCell="1" allowOverlap="1" wp14:anchorId="17632921" wp14:editId="620F5160">
+                <wp:simplePos x="0" y="0"/>
+                <wp:positionH relativeFrom="column">
+                  <wp:posOffset>2971376</wp:posOffset>
+                </wp:positionH>
+                <wp:positionV relativeFrom="paragraph">
+                  <wp:posOffset>1887220</wp:posOffset>
+                </wp:positionV>
+                <wp:extent cx="3390265" cy="635"/>
+                <wp:effectExtent l="0" t="0" r="0" b="0"/>
+                <wp:wrapNone/>
+                <wp:docPr id="9" name="Text Box 9"/>
+                <wp:cNvGraphicFramePr/>
+                <a:graphic xmlns:a="http://schemas.openxmlformats.org/drawingml/2006/main">
+                  <a:graphicData uri="http://schemas.microsoft.com/office/word/2010/wordprocessingShape">
+                    <wps:wsp>
+                      <wps:cNvSpPr txBox="1"/>
+                      <wps:spPr>
+                        <a:xfrm>
+                          <a:off x="0" y="0"/>
+                          <a:ext cx="3390265" cy="635"/>
+                        </a:xfrm>
+                        <a:prstGeom prst="rect">
+                          <a:avLst/>
+                        </a:prstGeom>
+                        <a:solidFill>
+                          <a:prstClr val="white"/>
+                        </a:solidFill>
+                        <a:ln>
+                          <a:noFill/>
+                        </a:ln>
+                      </wps:spPr>
+                      <wps:txbx>
+                        <w:txbxContent>
+                          <w:p>
+                            <w:pPr>
+                              <w:pStyle w:val="Caption"/>
+                              <w:jc w:val="center"/>
+                              <w:rPr>
+                                <w:noProof/>
+                                <w:sz w:val="18"/>
+                                <w:szCs w:val="18"/>
+                              </w:rPr>
+                            </w:pPr>
+                            <w:r>
+                              <w:rPr>
+                                <w:sz w:val="14"/>
+                                <w:szCs w:val="14"/>
+                              </w:rPr>
+                              <w:t>Figure 6 - Estimated Marginal Means of Attention Self-report Score</w:t>
+                            </w:r>
+                          </w:p>
+                        </w:txbxContent>
+                      </wps:txbx>
+                      <wps:bodyPr rot="0" spcFirstLastPara="0" vertOverflow="overflow" horzOverflow="overflow" vert="horz" wrap="square" lIns="0" tIns="0" rIns="0" bIns="0" numCol="1" spcCol="0" rtlCol="0" fromWordArt="0" anchor="t" anchorCtr="0" forceAA="0" compatLnSpc="1">
+                        <a:prstTxWarp prst="textNoShape">
+                          <a:avLst/>
+                        </a:prstTxWarp>
+                        <a:spAutoFit/>
+                      </wps:bodyPr>
+                    </wps:wsp>
+                  </a:graphicData>
+                </a:graphic>
+              </wp:anchor>
+            </w:drawing>
+          </mc:Choice>
+          <mc:Fallback>
+            <w:pict>
+              <v:shape w14:anchorId="17632921" id="Text Box 9" o:spid="_x0000_s1029" type="#_x0000_t202" style="position:absolute;margin-left:233.95pt;margin-top:148.6pt;width:266.95pt;height:.05pt;z-index:251666432;visibility:visible;mso-wrap-style:square;mso-wrap-distance-left:9pt;mso-wrap-distance-top:0;mso-wrap-distance-right:9pt;mso-wrap-distance-bottom:0;mso-position-horizontal:absolute;mso-position-horizontal-relative:text;mso-position-vertical:absolute;mso-position-vertical-relative:text;v-text-anchor:top" o:gfxdata="UEsDBBQABgAIAAAAIQC2gziS/gAAAOEBAAATAAAAW0NvbnRlbnRfVHlwZXNdLnhtbJSRQU7DMBBF&#10;90jcwfIWJU67QAgl6YK0S0CoHGBkTxKLZGx5TGhvj5O2G0SRWNoz/78nu9wcxkFMGNg6quQqL6RA&#10;0s5Y6ir5vt9lD1JwBDIwOMJKHpHlpr69KfdHjyxSmriSfYz+USnWPY7AufNIadK6MEJMx9ApD/oD&#10;OlTrorhX2lFEilmcO2RdNtjC5xDF9pCuTyYBB5bi6bQ4syoJ3g9WQ0ymaiLzg5KdCXlKLjvcW893&#10;SUOqXwnz5DrgnHtJTxOsQfEKIT7DmDSUCaxw7Rqn8787ZsmRM9e2VmPeBN4uqYvTtW7jvijg9N/y&#10;JsXecLq0q+WD6m8AAAD//wMAUEsDBBQABgAIAAAAIQA4/SH/1gAAAJQBAAALAAAAX3JlbHMvLnJl&#10;bHOkkMFqwzAMhu+DvYPRfXGawxijTi+j0GvpHsDYimMaW0Yy2fr2M4PBMnrbUb/Q94l/f/hMi1qR&#10;JVI2sOt6UJgd+ZiDgffL8ekFlFSbvV0oo4EbChzGx4f9GRdb25HMsYhqlCwG5lrLq9biZkxWOiqY&#10;22YiTra2kYMu1l1tQD30/bPm3wwYN0x18gb45AdQl1tp5j/sFB2T0FQ7R0nTNEV3j6o9feQzro1i&#10;OWA14Fm+Q8a1a8+Bvu/d/dMb2JY5uiPbhG/ktn4cqGU/er3pcvwCAAD//wMAUEsDBBQABgAIAAAA&#10;IQCaOxtuLgIAAGQEAAAOAAAAZHJzL2Uyb0RvYy54bWysVE2P2yAQvVfqf0DcG+dDGzVWnFWaVapK&#10;0e5KSbVngnGMBAwFEjv99R2wnd1ue6p6wcPMMPDem/HyvtWKXITzEkxBJ6MxJcJwKKU5FfT7Yfvp&#10;MyU+MFMyBUYU9Co8vV99/LBsbC6mUIMqhSNYxPi8sQWtQ7B5lnleC838CKwwGKzAaRZw605Z6ViD&#10;1bXKpuPxPGvAldYBF96j96EL0lWqX1WCh6eq8iIQVVB8W0irS+sxrtlqyfKTY7aWvH8G+4dXaCYN&#10;Xnor9cACI2cn/yilJXfgoQojDjqDqpJcJAyIZjJ+h2ZfMysSFiTH2xtN/v+V5Y+XZ0dkWdAFJYZp&#10;lOgg2kC+QEsWkZ3G+hyT9hbTQotuVHnwe3RG0G3ldPwiHIJx5Pl64zYW4+iczRbj6fyOEo6x+ewu&#10;1shej1rnw1cBmkSjoA6FS3yyy86HLnVIiTd5ULLcSqXiJgY2ypELQ5GbWgbRF/8tS5mYayCe6gpG&#10;TxbxdTiiFdpjm9iYDRiPUF4RuoOudbzlW4n37ZgPz8xhryBa7P/whEuloCko9BYlNbiff/PHfJQQ&#10;o5Q02HsF9T/OzAlK1DeD4sZGHQw3GMfBMGe9AUQ6wcmyPJl4wAU1mJUD/YJjsY63YIgZjncVNAzm&#10;JnQTgGPFxXqdkrAdLQs7s7c8lh54PbQvzNlelYBiPsLQlSx/J06Xm+Sx63NAppNykdeOxZ5ubOWk&#10;fT92cVbe7lPW689h9QsAAP//AwBQSwMEFAAGAAgAAAAhAC1rXEjiAAAADAEAAA8AAABkcnMvZG93&#10;bnJldi54bWxMj7FOwzAQhnck3sE6JBZE7aZRSkOcqqpggKUidGFz42sciM9R7LTh7XFZYLy7T/99&#10;f7GebMdOOPjWkYT5TABDqp1uqZGwf3++fwDmgyKtOkco4Rs9rMvrq0Ll2p3pDU9VaFgMIZ8rCSaE&#10;Pufc1wat8jPXI8Xb0Q1WhTgODdeDOsdw2/FEiIxb1VL8YFSPW4P1VzVaCbv0Y2fuxuPT6yZdDC/7&#10;cZt9NpWUtzfT5hFYwCn8wXDRj+pQRqeDG0l71klIs+UqohKS1TIBdiGEmMc2h9/VAnhZ8P8lyh8A&#10;AAD//wMAUEsBAi0AFAAGAAgAAAAhALaDOJL+AAAA4QEAABMAAAAAAAAAAAAAAAAAAAAAAFtDb250&#10;ZW50X1R5cGVzXS54bWxQSwECLQAUAAYACAAAACEAOP0h/9YAAACUAQAACwAAAAAAAAAAAAAAAAAv&#10;AQAAX3JlbHMvLnJlbHNQSwECLQAUAAYACAAAACEAmjsbbi4CAABkBAAADgAAAAAAAAAAAAAAAAAu&#10;AgAAZHJzL2Uyb0RvYy54bWxQSwECLQAUAAYACAAAACEALWtcSOIAAAAMAQAADwAAAAAAAAAAAAAA&#10;AACIBAAAZHJzL2Rvd25yZXYueG1sUEsFBgAAAAAEAAQA8wAAAJcFAAAAAA==&#10;" stroked="f">
+                <v:textbox style="mso-fit-shape-to-text:t" inset="0,0,0,0">
+                  <w:txbxContent>
+                    <w:p>
+                      <w:pPr>
+                        <w:pStyle w:val="Caption"/>
+                        <w:jc w:val="center"/>
+                        <w:rPr>
+                          <w:noProof/>
+                          <w:sz w:val="18"/>
+                          <w:szCs w:val="18"/>
+                        </w:rPr>
+                      </w:pPr>
+                      <w:r>
+                        <w:rPr>
+                          <w:sz w:val="14"/>
+                          <w:szCs w:val="14"/>
+                        </w:rPr>
+                        <w:t>Figure 6 - Estimated Marginal Means of Attention Self-report Score</w:t>
+                      </w:r>
+                    </w:p>
+                  </w:txbxContent>
+                </v:textbox>
+              </v:shape>
+            </w:pict>
+          </mc:Fallback>
+        </mc:AlternateContent>
+      </w:r>
+      <w:r>
+        <w:rPr>
+          <w:noProof/>
+          <w:sz w:val="24"/>
+          <w:lang w:eastAsia="en-US"/>
+        </w:rPr>
+        <w:drawing>
+          <wp:inline distT="0" distB="0" distL="0" distR="0" wp14:anchorId="6329E141" wp14:editId="5932DF14">
+            <wp:extent cx="3433445" cy="1895285"/>
+            <wp:effectExtent l="0" t="0" r="0" b="0"/>
+            <wp:docPr id="5" name="Picture 5"/>
+            <wp:cNvGraphicFramePr>
+              <a:graphicFrameLocks xmlns:a="http://schemas.openxmlformats.org/drawingml/2006/main" noChangeAspect="1"/>
+            </wp:cNvGraphicFramePr>
+            <a:graphic xmlns:a="http://schemas.openxmlformats.org/drawingml/2006/main">
+              <a:graphicData uri="http://schemas.openxmlformats.org/drawingml/2006/picture">
+                <pic:pic xmlns:pic="http://schemas.openxmlformats.org/drawingml/2006/picture">
+                  <pic:nvPicPr>
+                    <pic:cNvPr id="0" name="Picture 1"/>
+                    <pic:cNvPicPr>
+                      <a:picLocks noChangeAspect="1" noChangeArrowheads="1"/>
+                    </pic:cNvPicPr>
+                  </pic:nvPicPr>
+                  <pic:blipFill rotWithShape="1">
+                    <a:blip r:embed="rId18">
+                      <a:extLst>
+                        <a:ext uri="{28A0092B-C50C-407E-A947-70E740481C1C}">
+                          <a14:useLocalDpi xmlns:a14="http://schemas.microsoft.com/office/drawing/2010/main" val="0"/>
+                        </a:ext>
+                      </a:extLst>
+                    </a:blip>
+                    <a:srcRect t="6280"/>
+                    <a:stretch/>
+                  </pic:blipFill>
+                  <pic:spPr bwMode="auto">
+                    <a:xfrm>
+                      <a:off x="0" y="0"/>
+                      <a:ext cx="3482797" cy="1922528"/>
+                    </a:xfrm>
+                    <a:prstGeom prst="rect">
+                      <a:avLst/>
+                    </a:prstGeom>
+                    <a:noFill/>
+                    <a:ln>
+                      <a:noFill/>
+                    </a:ln>
+                    <a:extLst>
+                      <a:ext uri="{53640926-AAD7-44D8-BBD7-CCE9431645EC}">
+                        <a14:shadowObscured xmlns:a14="http://schemas.microsoft.com/office/drawing/2010/main"/>
+                      </a:ext>
+                    </a:extLst>
+                  </pic:spPr>
+                </pic:pic>
+              </a:graphicData>
+            </a:graphic>
+          </wp:inline>
+        </w:drawing>
+      </w:r>
+      <w:r>
+        <w:rPr>
+          <w:sz w:val="24"/>
+          <w:lang w:eastAsia="en-US"/>
+        </w:rPr>
+        <w:t xml:space="preserve"> </w:t>
+      </w:r>
+    </w:p>
+    <w:p>
+      <w:pPr>
+        <w:pStyle w:val="Caption"/>
+        <w:rPr>
+          <w:sz w:val="18"/>
+          <w:szCs w:val="14"/>
+          <w:lang w:eastAsia="en-US"/>
+        </w:rPr>
+      </w:pPr>
+      <w:r>
+        <w:rPr>
+          <w:sz w:val="14"/>
+          <w:szCs w:val="14"/>
+        </w:rPr>
+        <w:t>Figure 5 - Estimated Marginal Means of Average Attention Brain Index</w:t>
+      </w:r>
+    </w:p>
+    <w:p>
+      <w:pPr>
+        <w:autoSpaceDE w:val="0"/>
+        <w:autoSpaceDN w:val="0"/>
+        <w:adjustRightInd w:val="0"/>
+        <w:spacing w:before="0"/>
+        <w:rPr>
+          <w:sz w:val="24"/>
+          <w:lang w:eastAsia="en-US"/>
+        </w:rPr>
+      </w:pPr>
+    </w:p>
+    <w:p>
+      <w:pPr>
+        <w:pStyle w:val="Heading2"/>
+      </w:pPr>
+      <w:r>
+        <w:t xml:space="preserve">H4: Self-report Survey </w:t>
+      </w:r>
+    </w:p>
+    <w:p>
+      <w:pPr>
+        <w:jc w:val="both"/>
+        <w:rPr>
+          <w:lang w:eastAsia="en-GB"/>
+        </w:rPr>
+      </w:pPr>
+      <w:r>
+        <w:rPr>
+          <w:lang w:eastAsia="en-GB"/>
+        </w:rPr>
+        <w:t xml:space="preserve">Based on what we can see in </w:t>
+      </w:r>
+      <w:r>
+        <w:rPr>
+          <w:b/>
+          <w:bCs/>
+          <w:lang w:eastAsia="en-GB"/>
+        </w:rPr>
+        <w:t xml:space="preserve">Figure 6 </w:t>
+      </w:r>
+      <w:r>
+        <w:rPr>
+          <w:lang w:eastAsia="en-GB"/>
+        </w:rPr>
+        <w:t xml:space="preserve">it seems that </w:t>
+      </w:r>
+      <w:r>
+        <w:rPr>
+          <w:lang w:eastAsia="en-GB"/>
+        </w:rPr>
+        <w:t>the self-reported scores of the treatment group before the experiment (</w:t>
+      </w:r>
+      <m:oMath>
+        <m:r>
+          <w:rPr>
+            <w:rFonts w:ascii="Cambria Math" w:hAnsi="Cambria Math"/>
+            <w:lang w:eastAsia="en-GB"/>
+          </w:rPr>
+          <m:t>M=5.33, SD=2.77)</m:t>
+        </m:r>
+      </m:oMath>
+      <w:r>
+        <w:rPr>
+          <w:lang w:eastAsia="en-GB"/>
+        </w:rPr>
+        <w:t xml:space="preserve"> is lower than after experiment (</w:t>
+      </w:r>
+      <m:oMath>
+        <m:r>
+          <w:rPr>
+            <w:rFonts w:ascii="Cambria Math" w:hAnsi="Cambria Math"/>
+            <w:lang w:eastAsia="en-GB"/>
+          </w:rPr>
+          <m:t>M=6.42, SD=2.50)</m:t>
+        </m:r>
+      </m:oMath>
+      <w:r>
+        <w:rPr>
+          <w:lang w:eastAsia="en-GB"/>
+        </w:rPr>
+        <w:t xml:space="preserve"> </w:t>
+      </w:r>
+      <w:r>
+        <w:rPr>
+          <w:lang w:eastAsia="en-GB"/>
+        </w:rPr>
+        <w:t>and then</w:t>
+      </w:r>
+      <w:r>
+        <w:rPr>
+          <w:lang w:eastAsia="en-GB"/>
+        </w:rPr>
+        <w:t xml:space="preserve"> i</w:t>
+      </w:r>
+      <w:r>
+        <w:rPr>
+          <w:lang w:eastAsia="en-GB"/>
+        </w:rPr>
+        <w:t>t</w:t>
+      </w:r>
+      <w:r>
+        <w:rPr>
+          <w:lang w:eastAsia="en-GB"/>
+        </w:rPr>
+        <w:t xml:space="preserve"> goes up </w:t>
+      </w:r>
+      <w:r>
+        <w:rPr>
+          <w:lang w:eastAsia="en-GB"/>
+        </w:rPr>
+        <w:t xml:space="preserve">in </w:t>
+      </w:r>
+      <w:r>
+        <w:rPr>
+          <w:lang w:eastAsia="en-GB"/>
+        </w:rPr>
+        <w:t>post-SART scores (</w:t>
+      </w:r>
+      <m:oMath>
+        <m:r>
+          <w:rPr>
+            <w:rFonts w:ascii="Cambria Math" w:hAnsi="Cambria Math"/>
+            <w:lang w:eastAsia="en-GB"/>
+          </w:rPr>
+          <m:t>M=</m:t>
+        </m:r>
+        <m:r>
+          <w:rPr>
+            <w:rFonts w:ascii="Cambria Math" w:hAnsi="Cambria Math"/>
+            <w:lang w:eastAsia="en-GB"/>
+          </w:rPr>
+          <m:t>4.33, SD=2.81)</m:t>
+        </m:r>
+      </m:oMath>
+      <w:r>
+        <w:rPr>
+          <w:lang w:eastAsia="en-GB"/>
+        </w:rPr>
+        <w:t>. This set of scores for the control group follow the same pattern for pre-intervention (</w:t>
+      </w:r>
+      <m:oMath>
+        <m:r>
+          <w:rPr>
+            <w:rFonts w:ascii="Cambria Math" w:hAnsi="Cambria Math"/>
+            <w:lang w:eastAsia="en-GB"/>
+          </w:rPr>
+          <m:t>M=4.70, 2.36</m:t>
+        </m:r>
+      </m:oMath>
+      <w:r>
+        <w:rPr>
+          <w:lang w:eastAsia="en-GB"/>
+        </w:rPr>
+        <w:t>), post-intervention (</w:t>
+      </w:r>
+      <m:oMath>
+        <m:r>
+          <w:rPr>
+            <w:rFonts w:ascii="Cambria Math" w:hAnsi="Cambria Math"/>
+            <w:lang w:eastAsia="en-GB"/>
+          </w:rPr>
+          <m:t>M=5.80, SD=2.34</m:t>
+        </m:r>
+      </m:oMath>
+      <w:r>
+        <w:rPr>
+          <w:lang w:eastAsia="en-GB"/>
+        </w:rPr>
+        <w:t>) and post-SART (</w:t>
+      </w:r>
+      <m:oMath>
+        <m:r>
+          <w:rPr>
+            <w:rFonts w:ascii="Cambria Math" w:hAnsi="Cambria Math"/>
+            <w:lang w:eastAsia="en-GB"/>
+          </w:rPr>
+          <m:t>M=4.00, SD=2.26</m:t>
+        </m:r>
+      </m:oMath>
+      <w:r>
+        <w:rPr>
+          <w:lang w:eastAsia="en-GB"/>
+        </w:rPr>
+        <w:t xml:space="preserve">). The scores for the control group seem to be lower than the treatment group, but we need to test to see if any of these changes bear any significant </w:t>
+      </w:r>
+      <w:r>
+        <w:rPr>
+          <w:lang w:eastAsia="en-GB"/>
+        </w:rPr>
+        <w:t>effect</w:t>
+      </w:r>
+      <w:r>
+        <w:rPr>
+          <w:lang w:eastAsia="en-GB"/>
+        </w:rPr>
+        <w:t>.</w:t>
+      </w:r>
+    </w:p>
+    <w:p>
+      <w:pPr>
+        <w:jc w:val="both"/>
+        <w:rPr>
+          <w:lang w:eastAsia="en-GB"/>
+        </w:rPr>
+      </w:pPr>
+      <w:r>
+        <w:rPr>
+          <w:lang w:eastAsia="en-GB"/>
+        </w:rPr>
+        <w:t xml:space="preserve">Using an ANOVA test shows us that time is having a significant </w:t>
+      </w:r>
+      <w:r>
+        <w:rPr>
+          <w:lang w:eastAsia="en-GB"/>
+        </w:rPr>
+        <w:t>effect (</w:t>
+      </w:r>
+      <m:oMath>
+        <m:r>
+          <w:rPr>
+            <w:rFonts w:ascii="Cambria Math" w:hAnsi="Cambria Math"/>
+            <w:lang w:eastAsia="en-GB"/>
+          </w:rPr>
+          <m:t>F</m:t>
+        </m:r>
+        <m:d>
+          <m:dPr>
+            <m:ctrlPr>
+              <w:rPr>
+                <w:rFonts w:ascii="Cambria Math" w:hAnsi="Cambria Math"/>
+                <w:i/>
+                <w:lang w:eastAsia="en-GB"/>
+              </w:rPr>
+            </m:ctrlPr>
+          </m:dPr>
+          <m:e>
+            <m:r>
+              <w:rPr>
+                <w:rFonts w:ascii="Cambria Math" w:hAnsi="Cambria Math"/>
+                <w:lang w:eastAsia="en-GB"/>
+              </w:rPr>
+              <m:t>2, 40</m:t>
+            </m:r>
+          </m:e>
+        </m:d>
+        <m:r>
+          <w:rPr>
+            <w:rFonts w:ascii="Cambria Math" w:hAnsi="Cambria Math"/>
+            <w:lang w:eastAsia="en-GB"/>
+          </w:rPr>
+          <m:t>=3.42, p=0.</m:t>
+        </m:r>
+        <m:r>
+          <w:rPr>
+            <w:rFonts w:ascii="Cambria Math" w:hAnsi="Cambria Math"/>
+            <w:lang w:eastAsia="en-GB"/>
+          </w:rPr>
+          <m:t>0</m:t>
+        </m:r>
+        <m:r>
+          <w:rPr>
+            <w:rFonts w:ascii="Cambria Math" w:hAnsi="Cambria Math"/>
+            <w:lang w:eastAsia="en-GB"/>
+          </w:rPr>
+          <m:t xml:space="preserve">42, </m:t>
+        </m:r>
+        <m:sSup>
+          <m:sSupPr>
+            <m:ctrlPr>
+              <w:rPr>
+                <w:rFonts w:ascii="Cambria Math" w:hAnsi="Cambria Math"/>
+                <w:i/>
+                <w:lang w:eastAsia="en-GB"/>
+              </w:rPr>
+            </m:ctrlPr>
+          </m:sSupPr>
+          <m:e>
+            <m:r>
+              <w:rPr>
+                <w:rFonts w:ascii="Cambria Math" w:hAnsi="Cambria Math"/>
+                <w:lang w:eastAsia="en-GB"/>
+              </w:rPr>
+              <m:t>η</m:t>
+            </m:r>
+          </m:e>
+          <m:sup>
+            <m:r>
+              <w:rPr>
+                <w:rFonts w:ascii="Cambria Math" w:hAnsi="Cambria Math"/>
+                <w:lang w:eastAsia="en-GB"/>
+              </w:rPr>
+              <m:t>2</m:t>
+            </m:r>
+          </m:sup>
+        </m:sSup>
+        <m:r>
+          <w:rPr>
+            <w:rFonts w:ascii="Cambria Math" w:hAnsi="Cambria Math"/>
+            <w:lang w:eastAsia="en-GB"/>
+          </w:rPr>
+          <m:t>=0.15)</m:t>
+        </m:r>
+      </m:oMath>
+      <w:r>
+        <w:rPr>
+          <w:lang w:eastAsia="en-GB"/>
+        </w:rPr>
+        <w:t xml:space="preserve"> on the results. But there is no significance in interaction (</w:t>
+      </w:r>
+      <m:oMath>
+        <m:r>
+          <w:rPr>
+            <w:rFonts w:ascii="Cambria Math" w:hAnsi="Cambria Math"/>
+            <w:lang w:eastAsia="en-GB"/>
+          </w:rPr>
+          <m:t>F</m:t>
+        </m:r>
+        <m:d>
+          <m:dPr>
+            <m:ctrlPr>
+              <w:rPr>
+                <w:rFonts w:ascii="Cambria Math" w:hAnsi="Cambria Math"/>
+                <w:i/>
+                <w:lang w:eastAsia="en-GB"/>
+              </w:rPr>
+            </m:ctrlPr>
+          </m:dPr>
+          <m:e>
+            <m:r>
+              <w:rPr>
+                <w:rFonts w:ascii="Cambria Math" w:hAnsi="Cambria Math"/>
+                <w:lang w:eastAsia="en-GB"/>
+              </w:rPr>
+              <m:t>2, 40</m:t>
+            </m:r>
+          </m:e>
+        </m:d>
+        <m:r>
+          <w:rPr>
+            <w:rFonts w:ascii="Cambria Math" w:hAnsi="Cambria Math"/>
+            <w:lang w:eastAsia="en-GB"/>
+          </w:rPr>
+          <m:t xml:space="preserve">=0.03, p=0.975, </m:t>
+        </m:r>
+        <m:sSup>
+          <m:sSupPr>
+            <m:ctrlPr>
+              <w:rPr>
+                <w:rFonts w:ascii="Cambria Math" w:hAnsi="Cambria Math"/>
+                <w:i/>
+                <w:lang w:eastAsia="en-GB"/>
+              </w:rPr>
+            </m:ctrlPr>
+          </m:sSupPr>
+          <m:e>
+            <m:r>
+              <w:rPr>
+                <w:rFonts w:ascii="Cambria Math" w:hAnsi="Cambria Math"/>
+                <w:lang w:eastAsia="en-GB"/>
+              </w:rPr>
+              <m:t>η</m:t>
+            </m:r>
+          </m:e>
+          <m:sup>
+            <m:r>
+              <w:rPr>
+                <w:rFonts w:ascii="Cambria Math" w:hAnsi="Cambria Math"/>
+                <w:lang w:eastAsia="en-GB"/>
+              </w:rPr>
+              <m:t>2</m:t>
+            </m:r>
+          </m:sup>
+        </m:sSup>
+        <m:r>
+          <w:rPr>
+            <w:rFonts w:ascii="Cambria Math" w:hAnsi="Cambria Math"/>
+            <w:lang w:eastAsia="en-GB"/>
+          </w:rPr>
+          <m:t>=0.001</m:t>
+        </m:r>
+      </m:oMath>
+      <w:r>
+        <w:rPr>
+          <w:lang w:eastAsia="en-GB"/>
+        </w:rPr>
+        <w:t>)</w:t>
+      </w:r>
+      <w:r>
+        <w:rPr>
+          <w:lang w:eastAsia="en-GB"/>
+        </w:rPr>
+        <w:t xml:space="preserve">. </w:t>
+      </w:r>
+      <w:r>
+        <w:rPr>
+          <w:lang w:eastAsia="en-GB"/>
+        </w:rPr>
+        <w:t xml:space="preserve">Based on these evidences we cannot find enough data to support this hypothesis. </w:t>
+      </w:r>
+      <w:r>
+        <w:rPr>
+          <w:lang w:eastAsia="en-GB"/>
+        </w:rPr>
+        <w:t xml:space="preserve">Also, </w:t>
+      </w:r>
+      <w:r>
+        <w:rPr>
+          <w:lang w:eastAsia="en-GB"/>
+        </w:rPr>
+        <w:t>if</w:t>
+      </w:r>
+      <w:r>
+        <w:rPr>
+          <w:lang w:eastAsia="en-GB"/>
+        </w:rPr>
+        <w:t xml:space="preserve"> we take a look at the pairwise </w:t>
+      </w:r>
+      <w:r>
+        <w:rPr>
+          <w:lang w:eastAsia="en-GB"/>
+        </w:rPr>
+        <w:t>comparisons,</w:t>
+      </w:r>
+      <w:r>
+        <w:rPr>
+          <w:lang w:eastAsia="en-GB"/>
+        </w:rPr>
+        <w:t xml:space="preserve"> we can see that there is actually a significant difference in self-report scores between </w:t>
+      </w:r>
+      <w:r>
+        <w:rPr>
+          <w:lang w:eastAsia="en-GB"/>
+        </w:rPr>
+        <w:t>post-intervention and post-SART</w:t>
+      </w:r>
+      <w:r>
+        <w:rPr>
+          <w:lang w:eastAsia="en-GB"/>
+        </w:rPr>
+        <w:t xml:space="preserve">. </w:t>
+      </w:r>
+    </w:p>
+    <w:p>
+      <w:pPr>
+        <w:pStyle w:val="Heading1"/>
+        <w:tabs>
+          <w:tab w:val="num" w:pos="284"/>
+        </w:tabs>
+        <w:spacing w:before="240" w:after="240" w:line="276" w:lineRule="auto"/>
+        <w:ind w:left="0" w:firstLine="0"/>
+      </w:pPr>
+      <w:r>
+        <w:lastRenderedPageBreak/>
+        <w:t xml:space="preserve">Discussion </w:t>
+      </w:r>
+    </w:p>
+    <w:p>
+      <w:pPr>
+        <w:jc w:val="both"/>
+        <w:rPr>
+          <w:noProof/>
+        </w:rPr>
+      </w:pPr>
+      <w:r>
+        <w:rPr>
+          <w:lang w:eastAsia="en-GB"/>
+        </w:rPr>
+        <w:t xml:space="preserve">Previous works have shown that participants can improve in learning self-regulated skills by long-term usage of </w:t>
+      </w:r>
+      <w:r>
+        <w:rPr>
+          <w:i/>
+          <w:iCs/>
+          <w:lang w:eastAsia="en-GB"/>
+        </w:rPr>
+        <w:t>Mind-full</w:t>
+      </w:r>
+      <w:r>
+        <w:rPr>
+          <w:lang w:eastAsia="en-GB"/>
+        </w:rPr>
+        <w:t xml:space="preserve"> game </w:t>
+      </w:r>
+      <w:r>
+        <w:rPr>
+          <w:noProof/>
+        </w:rPr>
+        <w:fldChar w:fldCharType="begin"/>
+      </w:r>
+      <w:r>
+        <w:rPr>
+          <w:noProof/>
+        </w:rPr>
+        <w:instrText xml:space="preserve"> ADDIN ZOTERO_ITEM {"citationID":"LpFrzfVO","properties":{"formattedCitation":"(Antle et al., 2015)","plainCitation":"(Antle et al., 2015)"},"citationItems":[{"id":781,"uris":["http://zotero.org/users/local/FeGlx1Qn/items/HJKFK7FX"],"uri":["http://zotero.org/users/local/FeGlx1Qn/items/HJKFK7FX"]}]} </w:instrText>
+      </w:r>
+      <w:r>
+        <w:rPr>
+          <w:noProof/>
+        </w:rPr>
+        <w:fldChar w:fldCharType="separate"/>
+      </w:r>
+      <w:r>
+        <w:rPr>
+          <w:noProof/>
+        </w:rPr>
+        <w:t>(Antle et al., 2015)</w:t>
+      </w:r>
+      <w:r>
+        <w:rPr>
+          <w:noProof/>
+        </w:rPr>
+        <w:fldChar w:fldCharType="end"/>
+      </w:r>
+      <w:r>
+        <w:rPr>
+          <w:noProof/>
+        </w:rPr>
+        <w:t>. However, the existence and magnitude of the immediate effect of this technology on users have remained enexplored. Using a series of short experiments for measuring SART scores, we found out that expsore to this treatment (</w:t>
+      </w:r>
+      <w:r>
+        <w:rPr>
+          <w:i/>
+          <w:iCs/>
+          <w:noProof/>
+        </w:rPr>
+        <w:t xml:space="preserve">Mind-full </w:t>
+      </w:r>
+      <w:r>
+        <w:rPr>
+          <w:noProof/>
+        </w:rPr>
+        <w:t xml:space="preserve">game) can have a large impact on improving users’ measured attention scores. </w:t>
+      </w:r>
+      <w:r>
+        <w:rPr>
+          <w:noProof/>
+        </w:rPr>
+        <w:t>Here we also encounter an interesting observation; not using the treatment for the control group has somehow deminished the users’ attention scores. This can be the result of an anticipation factor in the control group. This means that their score is justified by their anticipation of getting worse as a result of lack of treatment, however there is not enough data to prove or refute such hypothesis and it can be the subject of follow-up or future studies.</w:t>
+      </w:r>
+    </w:p>
+    <w:p>
+      <w:pPr>
+        <w:jc w:val="both"/>
+        <w:rPr>
+          <w:lang w:eastAsia="en-GB"/>
+        </w:rPr>
+      </w:pPr>
+      <w:r>
+        <w:rPr>
+          <w:lang w:eastAsia="en-GB"/>
+        </w:rPr>
+        <w:t xml:space="preserve">There is also strong evidence to suggest that the users’ commission error rate directly correlates to the reception of this mindful treatment. Participants showed improved attention scores in terms of commission error rates </w:t>
+      </w:r>
+      <w:r>
+        <w:rPr>
+          <w:lang w:eastAsia="en-GB"/>
+        </w:rPr>
+        <w:t xml:space="preserve">and based on our data and the effect size of the treatment we can say these improvements were mostly caused by the application of our treatment. </w:t>
+      </w:r>
+    </w:p>
+    <w:p>
+      <w:pPr>
+        <w:jc w:val="both"/>
+        <w:rPr>
+          <w:lang w:eastAsia="en-GB"/>
+        </w:rPr>
+      </w:pPr>
+      <w:r>
+        <w:rPr>
+          <w:lang w:eastAsia="en-GB"/>
+        </w:rPr>
+        <w:t xml:space="preserve">The experiment results for average brain wave index measurement show that users are seemingly affected by the application of treatment but further analysis disproves any kind of correlation between the two. There is not enough evidence to support such a relation between these two factors. </w:t>
+      </w:r>
+    </w:p>
+    <w:p>
+      <w:pPr>
+        <w:jc w:val="both"/>
+        <w:rPr>
+          <w:lang w:eastAsia="en-GB"/>
+        </w:rPr>
+      </w:pPr>
+      <w:r>
+        <w:rPr>
+          <w:lang w:eastAsia="en-GB"/>
+        </w:rPr>
+        <w:t xml:space="preserve">Finally, this study </w:t>
+      </w:r>
+      <w:r>
+        <w:rPr>
+          <w:lang w:eastAsia="en-GB"/>
+        </w:rPr>
+        <w:t xml:space="preserve">shows that we cannot state that the </w:t>
+      </w:r>
+      <w:r>
+        <w:rPr>
+          <w:lang w:eastAsia="en-GB"/>
+        </w:rPr>
+        <w:t xml:space="preserve">self-reported attention values are affected by exposure to the treatment. Although a careful analysis of the results show that users self-reported attention is being affected by the treatment, just after the SART score collection compared to after the treatment. This can suggest that the SART score collection tests or the passing of time could have a potential effect on the users’ self-reported attention values. We do not have enough data to support or refute such claim, thus it would be an interesting question to be addressed by the future studies. </w:t>
+      </w:r>
+    </w:p>
+    <w:p>
+      <w:pPr>
+        <w:pStyle w:val="Heading1"/>
+        <w:tabs>
+          <w:tab w:val="num" w:pos="284"/>
+        </w:tabs>
+        <w:spacing w:before="240" w:after="240" w:line="276" w:lineRule="auto"/>
+        <w:ind w:left="0" w:firstLine="0"/>
+      </w:pPr>
+      <w:r>
+        <w:t>Conclusion</w:t>
+      </w:r>
+    </w:p>
+    <w:p>
+      <w:pPr>
+        <w:jc w:val="both"/>
+        <w:rPr>
+          <w:lang w:eastAsia="en-GB"/>
+        </w:rPr>
+      </w:pPr>
+      <w:r>
+        <w:rPr>
+          <w:lang w:eastAsia="en-GB"/>
+        </w:rPr>
+        <w:t xml:space="preserve">Our collected evidence implies that using a mind-full activity such as the </w:t>
+      </w:r>
+      <w:r>
+        <w:rPr>
+          <w:i/>
+          <w:iCs/>
+          <w:lang w:eastAsia="en-GB"/>
+        </w:rPr>
+        <w:t>Mind-full</w:t>
+      </w:r>
+      <w:r>
+        <w:rPr>
+          <w:b/>
+          <w:bCs/>
+          <w:i/>
+          <w:iCs/>
+          <w:lang w:eastAsia="en-GB"/>
+        </w:rPr>
+        <w:t xml:space="preserve"> </w:t>
+      </w:r>
+      <w:r>
+        <w:rPr>
+          <w:lang w:eastAsia="en-GB"/>
+        </w:rPr>
+        <w:t xml:space="preserve">game has a positive effect on </w:t>
+      </w:r>
+      <w:r>
+        <w:rPr>
+          <w:lang w:eastAsia="en-GB"/>
+        </w:rPr>
+        <w:t xml:space="preserve">participants’ systematically measured attention score (in this case SART). The game immediately affects these attention scores and improves them in the users. The lack of sufficient data, though prevents us to generalize this to every other attention score (e.g. EEG measured ones). Conducting this experiment with other attention measures and scales is suggested, as we </w:t>
+      </w:r>
+      <w:r>
+        <w:rPr>
+          <w:lang w:eastAsia="en-GB"/>
+        </w:rPr>
+        <w:t>might be able to reach a data census with SART scores.</w:t>
+      </w:r>
+      <w:r>
+        <w:rPr>
+          <w:lang w:eastAsia="en-GB"/>
+        </w:rPr>
+        <w:t xml:space="preserve"> </w:t>
+      </w:r>
+      <w:r>
+        <w:rPr>
+          <w:lang w:eastAsia="en-GB"/>
+        </w:rPr>
+        <w:t>W</w:t>
+      </w:r>
+      <w:r>
+        <w:rPr>
+          <w:lang w:eastAsia="en-GB"/>
+        </w:rPr>
+        <w:t xml:space="preserve">e were unable to find enough evidence to suggest that it had any </w:t>
+      </w:r>
+      <w:r>
+        <w:rPr>
+          <w:lang w:eastAsia="en-GB"/>
+        </w:rPr>
+        <w:t>immediate impact</w:t>
+      </w:r>
+      <w:r>
+        <w:rPr>
+          <w:lang w:eastAsia="en-GB"/>
+        </w:rPr>
+        <w:t xml:space="preserve"> on their self-reported attention. </w:t>
+      </w:r>
+      <w:r>
+        <w:rPr>
+          <w:lang w:eastAsia="en-GB"/>
+        </w:rPr>
+        <w:t>Therefore, we suggest using different scenarios and a larger participant pool (with more variation) in order to reach any meaningful conclusion about self-reported attention.</w:t>
+      </w:r>
+    </w:p>
+    <w:p>
+      <w:pPr>
+        <w:jc w:val="both"/>
+        <w:rPr>
+          <w:lang w:eastAsia="en-GB"/>
+        </w:rPr>
+      </w:pPr>
+      <w:r>
+        <w:rPr>
+          <w:lang w:eastAsia="en-GB"/>
+        </w:rPr>
+        <w:t xml:space="preserve">Based on the presence of certain significant effects we can also suggest using a qualitative measure to obtain a better view of the participant’s mindset and their true self-reported attention.  </w:t>
+      </w:r>
+    </w:p>
+    <w:p>
+      <w:pPr>
+        <w:pStyle w:val="Heading1"/>
+        <w:tabs>
+          <w:tab w:val="num" w:pos="284"/>
+        </w:tabs>
+        <w:spacing w:before="240" w:after="240" w:line="276" w:lineRule="auto"/>
+        <w:ind w:left="0" w:firstLine="0"/>
+      </w:pPr>
+      <w:r>
+        <w:t>Acknowledgments</w:t>
+      </w:r>
+    </w:p>
+    <w:p>
+      <w:pPr>
+        <w:spacing w:before="100" w:beforeAutospacing="1" w:after="240" w:line="276" w:lineRule="auto"/>
+        <w:rPr>
+          <w:lang w:eastAsia="en-GB"/>
+        </w:rPr>
+      </w:pPr>
+      <w:r>
+        <w:rPr>
+          <w:lang w:eastAsia="en-GB"/>
+        </w:rPr>
+        <w:t>I would lik</w:t>
+      </w:r>
+      <w:r>
+        <w:rPr>
+          <w:lang w:eastAsia="en-GB"/>
+        </w:rPr>
+        <w:t>e to thank</w:t>
+      </w:r>
+      <w:r>
+        <w:rPr>
+          <w:lang w:eastAsia="en-GB"/>
+        </w:rPr>
+        <w:t xml:space="preserve"> all the students in IAT804 cohort, specially Osama, Johanna, Kat and Nico for their contributions to the data analysis and interpretation process.</w:t>
+      </w:r>
+      <w:bookmarkStart w:id="0" w:name="_GoBack"/>
+      <w:bookmarkEnd w:id="0"/>
+      <w:r>
+        <w:rPr>
+          <w:lang w:eastAsia="en-GB"/>
+        </w:rPr>
+        <w:t xml:space="preserve"> </w:t>
+      </w:r>
+    </w:p>
+    <w:p>
+      <w:pPr>
+        <w:spacing w:before="100" w:beforeAutospacing="1" w:after="240" w:line="276" w:lineRule="auto"/>
+        <w:rPr>
+          <w:lang w:eastAsia="en-GB"/>
+        </w:rPr>
+      </w:pPr>
+    </w:p>
+    <w:p>
+      <w:pPr>
+        <w:pStyle w:val="Heading1"/>
+        <w:tabs>
+          <w:tab w:val="num" w:pos="284"/>
+        </w:tabs>
+        <w:spacing w:before="240" w:after="240" w:line="276" w:lineRule="auto"/>
+        <w:ind w:left="0" w:firstLine="0"/>
+      </w:pPr>
+      <w:r>
+        <w:t>References</w:t>
+      </w:r>
+    </w:p>
+    <w:p>
+      <w:pPr>
+        <w:pStyle w:val="Bibliography"/>
+      </w:pPr>
+      <w:r>
+        <w:fldChar w:fldCharType="begin"/>
+      </w:r>
+      <w:r>
+        <w:instrText xml:space="preserve"> ADDIN ZOTERO_BIBL {"custom":[]} </w:instrText>
+      </w:r>
+      <w:r>
+        <w:fldChar w:fldCharType="separate"/>
+      </w:r>
+      <w:r>
+        <w:t xml:space="preserve">Antle, A. N., Chesick, L., Levisohn, A., Sridharan, S. K., &amp; Tan, P. (2015). Using Neurofeedback to Teach Self-regulation to Children Living in Poverty. In </w:t>
+      </w:r>
+      <w:r>
+        <w:rPr>
+          <w:i/>
+          <w:iCs/>
+        </w:rPr>
+        <w:t>Proceedings of the 14th International Conference on Interaction Design and Children</w:t>
+      </w:r>
+      <w:r>
+        <w:t xml:space="preserve"> (pp. 119–128). New York, NY, USA: ACM. https://doi.org/10.1145/2771839.2771852</w:t>
+      </w:r>
+    </w:p>
+    <w:p>
+      <w:pPr>
+        <w:pStyle w:val="Bibliography"/>
+      </w:pPr>
+      <w:r>
+        <w:t xml:space="preserve">Barkley, R. A., &amp; Fischer, M. (2011). Predicting Impairment in Major Life Activities and Occupational Functioning in Hyperactive Children as Adults: Self-Reported Executive Function (EF) Deficits Versus EF Tests. </w:t>
+      </w:r>
+      <w:r>
+        <w:rPr>
+          <w:i/>
+          <w:iCs/>
+        </w:rPr>
+        <w:t>Developmental Neuropsychology</w:t>
+      </w:r>
+      <w:r>
+        <w:t xml:space="preserve">, </w:t>
+      </w:r>
+      <w:r>
+        <w:rPr>
+          <w:i/>
+          <w:iCs/>
+        </w:rPr>
+        <w:t>36</w:t>
+      </w:r>
+      <w:r>
+        <w:t>(2), 137–161. https://doi.org/10.1080/87565641.2010.549877</w:t>
+      </w:r>
+    </w:p>
+    <w:p>
+      <w:pPr>
+        <w:pStyle w:val="Bibliography"/>
+      </w:pPr>
+      <w:r>
+        <w:lastRenderedPageBreak/>
+        <w:t xml:space="preserve">Budzynski, T. (2009). </w:t>
+      </w:r>
+      <w:r>
+        <w:rPr>
+          <w:i/>
+          <w:iCs/>
+        </w:rPr>
+        <w:t>Introduction to quantitative EEG and neurofeedback: advanced theory and applications</w:t>
+      </w:r>
+      <w:r>
+        <w:t xml:space="preserve"> (2nd ed.). London: Academic.</w:t>
+      </w:r>
+    </w:p>
+    <w:p>
+      <w:pPr>
+        <w:pStyle w:val="Bibliography"/>
+      </w:pPr>
+      <w:r>
+        <w:t xml:space="preserve">Chen, C.-M., &amp; Huang, S.-H. (2014). Web-based reading annotation system with an attention-based self-regulated learning mechanism for promoting reading performance. </w:t>
+      </w:r>
+      <w:r>
+        <w:rPr>
+          <w:i/>
+          <w:iCs/>
+        </w:rPr>
+        <w:t>British Journal of Educational Technology</w:t>
+      </w:r>
+      <w:r>
+        <w:t xml:space="preserve">, </w:t>
+      </w:r>
+      <w:r>
+        <w:rPr>
+          <w:i/>
+          <w:iCs/>
+        </w:rPr>
+        <w:t>45</w:t>
+      </w:r>
+      <w:r>
+        <w:t>(5), 959–980. https://doi.org/10.1111/bjet.12119</w:t>
+      </w:r>
+    </w:p>
+    <w:p>
+      <w:pPr>
+        <w:pStyle w:val="Bibliography"/>
+      </w:pPr>
+      <w:r>
+        <w:t xml:space="preserve">Cheyne, J. A., Carriere, J. S. A., &amp; Smilek, D. (2006). Attention-Related Cognitive Errors Scale. </w:t>
+      </w:r>
+      <w:r>
+        <w:rPr>
+          <w:i/>
+          <w:iCs/>
+        </w:rPr>
+        <w:t>PsycTESTS</w:t>
+      </w:r>
+      <w:r>
+        <w:t>. https://doi.org/10.1037/t23184-000</w:t>
+      </w:r>
+    </w:p>
+    <w:p>
+      <w:pPr>
+        <w:pStyle w:val="Bibliography"/>
+      </w:pPr>
+      <w:r>
+        <w:t xml:space="preserve">Egner, T., &amp; Gruzelier, J. H. (2001). Learned self-regulation of EEG frequency components affects attention and event-related brain potentials in humans. </w:t>
+      </w:r>
+      <w:r>
+        <w:rPr>
+          <w:i/>
+          <w:iCs/>
+        </w:rPr>
+        <w:t>Neuroreport</w:t>
+      </w:r>
+      <w:r>
+        <w:t xml:space="preserve">, </w:t>
+      </w:r>
+      <w:r>
+        <w:rPr>
+          <w:i/>
+          <w:iCs/>
+        </w:rPr>
+        <w:t>12</w:t>
+      </w:r>
+      <w:r>
+        <w:t>(18), 4155–4159.</w:t>
+      </w:r>
+    </w:p>
+    <w:p>
+      <w:pPr>
+        <w:pStyle w:val="Bibliography"/>
+      </w:pPr>
+      <w:r>
+        <w:t xml:space="preserve">Egner, T., &amp; Gruzelier, J. H. (2004). EEG Biofeedback of low beta band components: frequency-specific effects on variables of attention and event-related brain potentials. </w:t>
+      </w:r>
+      <w:r>
+        <w:rPr>
+          <w:i/>
+          <w:iCs/>
+        </w:rPr>
+        <w:t>Clinical Neurophysiology</w:t>
+      </w:r>
+      <w:r>
+        <w:t xml:space="preserve">, </w:t>
+      </w:r>
+      <w:r>
+        <w:rPr>
+          <w:i/>
+          <w:iCs/>
+        </w:rPr>
+        <w:t>115</w:t>
+      </w:r>
+      <w:r>
+        <w:t>(1), 131–139. https://doi.org/10.1016/S1388-2457(03)00353-5</w:t>
+      </w:r>
+    </w:p>
+    <w:p>
+      <w:pPr>
+        <w:pStyle w:val="Bibliography"/>
+      </w:pPr>
+      <w:r>
+        <w:t xml:space="preserve">Fuchs, T., Birbaumer, N., Lutzenberger, W., Gruzelier, J. H., &amp; Kaiser, J. (2003). Neurofeedback Treatment for Attention-Deficit/Hyperactivity Disorder in Children: A Comparison with Methylphenidate. </w:t>
+      </w:r>
+      <w:r>
+        <w:rPr>
+          <w:i/>
+          <w:iCs/>
+        </w:rPr>
+        <w:t>Applied Psychophysiology and Biofeedback</w:t>
+      </w:r>
+      <w:r>
+        <w:t xml:space="preserve">, </w:t>
+      </w:r>
+      <w:r>
+        <w:rPr>
+          <w:i/>
+          <w:iCs/>
+        </w:rPr>
+        <w:t>28</w:t>
+      </w:r>
+      <w:r>
+        <w:t>(1), 1–12. https://doi.org/10.1023/A:1022353731579</w:t>
+      </w:r>
+    </w:p>
+    <w:p>
+      <w:pPr>
+        <w:pStyle w:val="Bibliography"/>
+      </w:pPr>
+      <w:r>
+        <w:t xml:space="preserve">Gruzelier, J. H. (2014). EEG-neurofeedback for optimising performance. I: A review of cognitive and affective outcome in healthy participants. </w:t>
+      </w:r>
+      <w:r>
+        <w:rPr>
+          <w:i/>
+          <w:iCs/>
+        </w:rPr>
+        <w:t>Neuroscience &amp; Biobehavioral Reviews</w:t>
+      </w:r>
+      <w:r>
+        <w:t xml:space="preserve">, </w:t>
+      </w:r>
+      <w:r>
+        <w:rPr>
+          <w:i/>
+          <w:iCs/>
+        </w:rPr>
+        <w:t>44</w:t>
+      </w:r>
+      <w:r>
+        <w:t>, 124–141. https://doi.org/10.1016/j.neubiorev.2013.09.015</w:t>
+      </w:r>
+    </w:p>
+    <w:p>
+      <w:pPr>
+        <w:pStyle w:val="Bibliography"/>
+      </w:pPr>
+      <w:r>
+        <w:t xml:space="preserve">Kooij, J. S. (2013). </w:t>
+      </w:r>
+      <w:r>
+        <w:rPr>
+          <w:i/>
+          <w:iCs/>
+        </w:rPr>
+        <w:t>Adult ADHD: diagnostic assessment and treatment</w:t>
+      </w:r>
+      <w:r>
+        <w:t xml:space="preserve"> (3rd ed). London ; New York: Springer.</w:t>
+      </w:r>
+    </w:p>
+    <w:p>
+      <w:pPr>
+        <w:pStyle w:val="Bibliography"/>
+      </w:pPr>
+      <w:r>
+        <w:t xml:space="preserve">Lezak, M. D. (2004). </w:t>
+      </w:r>
+      <w:r>
+        <w:rPr>
+          <w:i/>
+          <w:iCs/>
+        </w:rPr>
+        <w:t>Neuropsychological Assessment</w:t>
+      </w:r>
+      <w:r>
+        <w:t>. Oxford University Press.</w:t>
+      </w:r>
+    </w:p>
+    <w:p>
+      <w:pPr>
+        <w:pStyle w:val="Bibliography"/>
+      </w:pPr>
+      <w:r>
+        <w:t xml:space="preserve">Lubar, J. F. (1991). Discourse on the development of EEG diagnostics and biofeedback for attention-deficit/hyperactivity disorders. </w:t>
+      </w:r>
+      <w:r>
+        <w:rPr>
+          <w:i/>
+          <w:iCs/>
+        </w:rPr>
+        <w:t>Biofeedback and Self-Regulation</w:t>
+      </w:r>
+      <w:r>
+        <w:t xml:space="preserve">, </w:t>
+      </w:r>
+      <w:r>
+        <w:rPr>
+          <w:i/>
+          <w:iCs/>
+        </w:rPr>
+        <w:t>16</w:t>
+      </w:r>
+      <w:r>
+        <w:t>(3), 201–225. https://doi.org/10.1007/BF01000016</w:t>
+      </w:r>
+    </w:p>
+    <w:p>
+      <w:pPr>
+        <w:pStyle w:val="Bibliography"/>
+      </w:pPr>
+      <w:r>
+        <w:t xml:space="preserve">Manly, T., Anderson, V., Nimmo-Smith, I., Turner, A., Watson, P., &amp; Robertson, I. H. (2001). The Differential Assessment of Children’s Attention: The Test of Everyday Attention for Children (TEA-Ch), Normative Sample and ADHD Performance. </w:t>
+      </w:r>
+      <w:r>
+        <w:rPr>
+          <w:i/>
+          <w:iCs/>
+        </w:rPr>
+        <w:t>Journal of Child Psychology and Psychiatry</w:t>
+      </w:r>
+      <w:r>
+        <w:t xml:space="preserve">, </w:t>
+      </w:r>
+      <w:r>
+        <w:rPr>
+          <w:i/>
+          <w:iCs/>
+        </w:rPr>
+        <w:t>42</w:t>
+      </w:r>
+      <w:r>
+        <w:t>(8), 1065–1081. https://doi.org/10.1111/1469-7610.00806</w:t>
+      </w:r>
+    </w:p>
+    <w:p>
+      <w:pPr>
+        <w:pStyle w:val="Bibliography"/>
+      </w:pPr>
+      <w:r>
+        <w:lastRenderedPageBreak/>
+        <w:t xml:space="preserve">Prevatt, F., Dehili, V., Taylor, N., &amp; Marshall, D. (2015). Anxiety in College Students With ADHD Relationship to Cognitive Functioning. </w:t>
+      </w:r>
+      <w:r>
+        <w:rPr>
+          <w:i/>
+          <w:iCs/>
+        </w:rPr>
+        <w:t>Journal of Attention Disorders</w:t>
+      </w:r>
+      <w:r>
+        <w:t xml:space="preserve">, </w:t>
+      </w:r>
+      <w:r>
+        <w:rPr>
+          <w:i/>
+          <w:iCs/>
+        </w:rPr>
+        <w:t>19</w:t>
+      </w:r>
+      <w:r>
+        <w:t>(3), 222–230. https://doi.org/10.1177/1087054712457037</w:t>
+      </w:r>
+    </w:p>
+    <w:p>
+      <w:pPr>
+        <w:pStyle w:val="Bibliography"/>
+      </w:pPr>
+      <w:r>
+        <w:t xml:space="preserve">Rogers, J. M., Johnstone, S. J., Aminov, A., Donnelly, J., &amp; Wilson, P. H. (2016). Test-retest reliability of a single-channel, wireless EEG system. </w:t>
+      </w:r>
+      <w:r>
+        <w:rPr>
+          <w:i/>
+          <w:iCs/>
+        </w:rPr>
+        <w:t>International Journal of Psychophysiology</w:t>
+      </w:r>
+      <w:r>
+        <w:t xml:space="preserve">, </w:t>
+      </w:r>
+      <w:r>
+        <w:rPr>
+          <w:i/>
+          <w:iCs/>
+        </w:rPr>
+        <w:t>106</w:t>
+      </w:r>
+      <w:r>
+        <w:t>, 87–96. https://doi.org/10.1016/j.ijpsycho.2016.06.006</w:t>
+      </w:r>
+    </w:p>
+    <w:p>
+      <w:pPr>
+        <w:pStyle w:val="Bibliography"/>
+      </w:pPr>
+      <w:r>
+        <w:t>Sustained Attention to Response Task (SART). (n.d.). Retrieved December 9, 2016, from http://www.millisecond.com/download/library/SART/</w:t>
+      </w:r>
+    </w:p>
+    <w:p>
+      <w:pPr>
+        <w:pStyle w:val="Bibliography"/>
+      </w:pPr>
+      <w:r>
+        <w:t xml:space="preserve">Tang, Y.-Y., Ma, Y., Wang, J., Fan, Y., Feng, S., Lu, Q., … Posner, M. I. (2007). Short-term meditation training improves attention and self-regulation. </w:t>
+      </w:r>
+      <w:r>
+        <w:rPr>
+          <w:i/>
+          <w:iCs/>
+        </w:rPr>
+        <w:t>Proceedings of the National Academy of Sciences of the United States of America</w:t>
+      </w:r>
+      <w:r>
+        <w:t xml:space="preserve">, </w:t>
+      </w:r>
+      <w:r>
+        <w:rPr>
+          <w:i/>
+          <w:iCs/>
+        </w:rPr>
+        <w:t>104</w:t>
+      </w:r>
+      <w:r>
+        <w:t>(43), 17152–17156. https://doi.org/10.1073/pnas.0707678104</w:t>
+      </w:r>
+    </w:p>
+    <w:p>
+      <w:pPr>
+        <w:pStyle w:val="Bibliography"/>
+      </w:pPr>
+      <w:r>
+        <w:t xml:space="preserve">Vernon, D., Egner, T., Cooper, N., Compton, T., Neilands, C., Sheri, A., &amp; Gruzelier, J. (2003). The effect of training distinct neurofeedback protocols on aspects of cognitive performance. </w:t>
+      </w:r>
+      <w:r>
+        <w:rPr>
+          <w:i/>
+          <w:iCs/>
+        </w:rPr>
+        <w:t>International Journal of Psychophysiology</w:t>
+      </w:r>
+      <w:r>
+        <w:t xml:space="preserve">, </w:t>
+      </w:r>
+      <w:r>
+        <w:rPr>
+          <w:i/>
+          <w:iCs/>
+        </w:rPr>
+        <w:t>47</w:t>
+      </w:r>
+      <w:r>
+        <w:t>(1), 75–85. https://doi.org/10.1016/S0167-8760(02)00091-0</w:t>
+      </w:r>
+    </w:p>
+    <w:p>
+      <w:pPr>
+        <w:spacing w:after="240" w:line="276" w:lineRule="auto"/>
+      </w:pPr>
+      <w:r>
+        <w:fldChar w:fldCharType="end"/>
+      </w:r>
+    </w:p>
+    <w:p>
+      <w:pPr>
+        <w:spacing w:before="0"/>
+      </w:pPr>
+      <w:r>
+        <w:br w:type="page"/>
+      </w:r>
+    </w:p>
+    <w:p>
+      <w:pPr>
+        <w:spacing w:after="240" w:line="276" w:lineRule="auto"/>
+        <w:rPr>
+          <w:b/>
+          <w:sz w:val="28"/>
+          <w:szCs w:val="28"/>
+        </w:rPr>
+      </w:pPr>
+      <w:r>
+        <w:rPr>
+          <w:b/>
+          <w:sz w:val="28"/>
+          <w:szCs w:val="28"/>
+        </w:rPr>
+        <w:lastRenderedPageBreak/>
+        <w:t>Appendix</w:t>
+      </w:r>
+    </w:p>
+    <w:p>
+      <w:pPr>
+        <w:spacing w:after="240" w:line="276" w:lineRule="auto"/>
+      </w:pPr>
+      <w:r>
+        <w:rPr>
+          <w:noProof/>
+          <w:lang w:val="en-CA" w:eastAsia="en-CA"/>
+        </w:rPr>
+        <w:drawing>
+          <wp:inline distT="0" distB="0" distL="0" distR="0" wp14:anchorId="6ED0B4A8" wp14:editId="0EC02DCC">
+            <wp:extent cx="3136610" cy="2782751"/>
+            <wp:effectExtent l="0" t="0" r="0" b="11430"/>
+            <wp:docPr id="19" name="Picture 19"/>
+            <wp:cNvGraphicFramePr>
+              <a:graphicFrameLocks xmlns:a="http://schemas.openxmlformats.org/drawingml/2006/main" noChangeAspect="1"/>
+            </wp:cNvGraphicFramePr>
+            <a:graphic xmlns:a="http://schemas.openxmlformats.org/drawingml/2006/main">
+              <a:graphicData uri="http://schemas.openxmlformats.org/drawingml/2006/picture">
+                <pic:pic xmlns:pic="http://schemas.openxmlformats.org/drawingml/2006/picture">
+                  <pic:nvPicPr>
+                    <pic:cNvPr id="1" name=""/>
+                    <pic:cNvPicPr/>
+                  </pic:nvPicPr>
+                  <pic:blipFill>
+                    <a:blip r:embed="rId19"/>
+                    <a:stretch>
+                      <a:fillRect/>
+                    </a:stretch>
+                  </pic:blipFill>
+                  <pic:spPr>
+                    <a:xfrm>
+                      <a:off x="0" y="0"/>
+                      <a:ext cx="3157615" cy="2801387"/>
+                    </a:xfrm>
+                    <a:prstGeom prst="rect">
+                      <a:avLst/>
+                    </a:prstGeom>
+                  </pic:spPr>
+                </pic:pic>
+              </a:graphicData>
+            </a:graphic>
+          </wp:inline>
+        </w:drawing>
+      </w:r>
+    </w:p>
+    <w:p>
+      <w:pPr>
+        <w:spacing w:after="240" w:line="276" w:lineRule="auto"/>
+      </w:pPr>
+      <w:r>
+        <w:t>Appendix 1. Raw data plot for errors of omission pre/post treatment</w:t>
+      </w:r>
+    </w:p>
+    <w:p>
+      <w:pPr>
+        <w:spacing w:after="240" w:line="276" w:lineRule="auto"/>
+      </w:pPr>
+      <w:r>
+        <w:rPr>
+          <w:noProof/>
+          <w:lang w:val="en-CA" w:eastAsia="en-CA"/>
+        </w:rPr>
+        <w:drawing>
+          <wp:inline distT="0" distB="0" distL="0" distR="0" wp14:anchorId="01C02673" wp14:editId="6FEF4653">
+            <wp:extent cx="3119432" cy="2767511"/>
+            <wp:effectExtent l="0" t="0" r="5080" b="1270"/>
+            <wp:docPr id="18" name="Picture 18"/>
+            <wp:cNvGraphicFramePr>
+              <a:graphicFrameLocks xmlns:a="http://schemas.openxmlformats.org/drawingml/2006/main" noChangeAspect="1"/>
+            </wp:cNvGraphicFramePr>
+            <a:graphic xmlns:a="http://schemas.openxmlformats.org/drawingml/2006/main">
+              <a:graphicData uri="http://schemas.openxmlformats.org/drawingml/2006/picture">
+                <pic:pic xmlns:pic="http://schemas.openxmlformats.org/drawingml/2006/picture">
+                  <pic:nvPicPr>
+                    <pic:cNvPr id="1" name=""/>
+                    <pic:cNvPicPr/>
+                  </pic:nvPicPr>
+                  <pic:blipFill>
+                    <a:blip r:embed="rId20"/>
+                    <a:stretch>
+                      <a:fillRect/>
+                    </a:stretch>
+                  </pic:blipFill>
+                  <pic:spPr>
+                    <a:xfrm>
+                      <a:off x="0" y="0"/>
                       <a:ext cx="3140288" cy="2786014"/>
                     </a:xfrm>
                     <a:prstGeom prst="rect">
@@ -3836,7 +6704,7 @@
                     <pic:cNvPicPr/>
                   </pic:nvPicPr>
                   <pic:blipFill>
-                    <a:blip r:embed="rId17"/>
+                    <a:blip r:embed="rId21"/>
                     <a:stretch>
                       <a:fillRect/>
                     </a:stretch>
@@ -3914,7 +6782,7 @@
                     <pic:cNvPicPr/>
                   </pic:nvPicPr>
                   <pic:blipFill>
-                    <a:blip r:embed="rId18"/>
+                    <a:blip r:embed="rId22"/>
                     <a:stretch>
                       <a:fillRect/>
                     </a:stretch>
@@ -3960,9 +6828,9 @@
       </w:pPr>
     </w:p>
     <w:sectPr>
-      <w:headerReference w:type="default" r:id="rId19"/>
-      <w:footerReference w:type="even" r:id="rId20"/>
-      <w:footerReference w:type="default" r:id="rId21"/>
+      <w:headerReference w:type="default" r:id="rId23"/>
+      <w:footerReference w:type="even" r:id="rId24"/>
+      <w:footerReference w:type="default" r:id="rId25"/>
       <w:pgSz w:w="12240" w:h="15840"/>
       <w:pgMar w:top="1134" w:right="1134" w:bottom="1134" w:left="1134" w:header="709" w:footer="709" w:gutter="0"/>
       <w:cols w:space="708"/>
@@ -3973,7 +6841,7 @@
 </file>
 
 <file path=word/endnotes.xml><?xml version="1.0" encoding="utf-8"?>
-<w:endnotes xmlns:wpc="http://schemas.microsoft.com/office/word/2010/wordprocessingCanvas" xmlns:mc="http://schemas.openxmlformats.org/markup-compatibility/2006" xmlns:o="urn:schemas-microsoft-com:office:office" xmlns:r="http://schemas.openxmlformats.org/officeDocument/2006/relationships" xmlns:m="http://schemas.openxmlformats.org/officeDocument/2006/math" xmlns:v="urn:schemas-microsoft-com:vml" xmlns:wp14="http://schemas.microsoft.com/office/word/2010/wordprocessingDrawing" xmlns:wp="http://schemas.openxmlformats.org/drawingml/2006/wordprocessingDrawing" xmlns:w10="urn:schemas-microsoft-com:office:word" xmlns:w="http://schemas.openxmlformats.org/wordprocessingml/2006/main" xmlns:w14="http://schemas.microsoft.com/office/word/2010/wordml" xmlns:w15="http://schemas.microsoft.com/office/word/2012/wordml" xmlns:wpg="http://schemas.microsoft.com/office/word/2010/wordprocessingGroup" xmlns:wpi="http://schemas.microsoft.com/office/word/2010/wordprocessingInk" xmlns:wne="http://schemas.microsoft.com/office/word/2006/wordml" xmlns:wps="http://schemas.microsoft.com/office/word/2010/wordprocessingShape" mc:Ignorable="w14 w15 wp14">
+<w:endnotes xmlns:wpc="http://schemas.microsoft.com/office/word/2010/wordprocessingCanvas" xmlns:cx="http://schemas.microsoft.com/office/drawing/2014/chartex" xmlns:cx1="http://schemas.microsoft.com/office/drawing/2015/9/8/chartex" xmlns:cx2="http://schemas.microsoft.com/office/drawing/2015/10/21/chartex" xmlns:cx3="http://schemas.microsoft.com/office/drawing/2016/5/9/chartex" xmlns:cx4="http://schemas.microsoft.com/office/drawing/2016/5/10/chartex" xmlns:cx5="http://schemas.microsoft.com/office/drawing/2016/5/11/chartex" xmlns:cx6="http://schemas.microsoft.com/office/drawing/2016/5/12/chartex" xmlns:cx7="http://schemas.microsoft.com/office/drawing/2016/5/13/chartex" xmlns:cx8="http://schemas.microsoft.com/office/drawing/2016/5/14/chartex" xmlns:mc="http://schemas.openxmlformats.org/markup-compatibility/2006" xmlns:aink="http://schemas.microsoft.com/office/drawing/2016/ink" xmlns:am3d="http://schemas.microsoft.com/office/drawing/2017/model3d" xmlns:o="urn:schemas-microsoft-com:office:office" xmlns:r="http://schemas.openxmlformats.org/officeDocument/2006/relationships" xmlns:m="http://schemas.openxmlformats.org/officeDocument/2006/math" xmlns:v="urn:schemas-microsoft-com:vml" xmlns:wp14="http://schemas.microsoft.com/office/word/2010/wordprocessingDrawing" xmlns:wp="http://schemas.openxmlformats.org/drawingml/2006/wordprocessingDrawing" xmlns:w10="urn:schemas-microsoft-com:office:word" xmlns:w="http://schemas.openxmlformats.org/wordprocessingml/2006/main" xmlns:w14="http://schemas.microsoft.com/office/word/2010/wordml" xmlns:w15="http://schemas.microsoft.com/office/word/2012/wordml" xmlns:w16cid="http://schemas.microsoft.com/office/word/2016/wordml/cid" xmlns:w16se="http://schemas.microsoft.com/office/word/2015/wordml/symex" xmlns:wpg="http://schemas.microsoft.com/office/word/2010/wordprocessingGroup" xmlns:wpi="http://schemas.microsoft.com/office/word/2010/wordprocessingInk" xmlns:wne="http://schemas.microsoft.com/office/word/2006/wordml" xmlns:wps="http://schemas.microsoft.com/office/word/2010/wordprocessingShape" mc:Ignorable="w14 w15 w16se w16cid wp14">
   <w:endnote w:type="separator" w:id="-1">
     <w:p>
       <w:r>
@@ -3992,7 +6860,7 @@
 </file>
 
 <file path=word/footer1.xml><?xml version="1.0" encoding="utf-8"?>
-<w:ftr xmlns:wpc="http://schemas.microsoft.com/office/word/2010/wordprocessingCanvas" xmlns:mc="http://schemas.openxmlformats.org/markup-compatibility/2006" xmlns:o="urn:schemas-microsoft-com:office:office" xmlns:r="http://schemas.openxmlformats.org/officeDocument/2006/relationships" xmlns:m="http://schemas.openxmlformats.org/officeDocument/2006/math" xmlns:v="urn:schemas-microsoft-com:vml" xmlns:wp14="http://schemas.microsoft.com/office/word/2010/wordprocessingDrawing" xmlns:wp="http://schemas.openxmlformats.org/drawingml/2006/wordprocessingDrawing" xmlns:w10="urn:schemas-microsoft-com:office:word" xmlns:w="http://schemas.openxmlformats.org/wordprocessingml/2006/main" xmlns:w14="http://schemas.microsoft.com/office/word/2010/wordml" xmlns:w15="http://schemas.microsoft.com/office/word/2012/wordml" xmlns:wpg="http://schemas.microsoft.com/office/word/2010/wordprocessingGroup" xmlns:wpi="http://schemas.microsoft.com/office/word/2010/wordprocessingInk" xmlns:wne="http://schemas.microsoft.com/office/word/2006/wordml" xmlns:wps="http://schemas.microsoft.com/office/word/2010/wordprocessingShape" mc:Ignorable="w14 w15 wp14">
+<w:ftr xmlns:wpc="http://schemas.microsoft.com/office/word/2010/wordprocessingCanvas" xmlns:cx="http://schemas.microsoft.com/office/drawing/2014/chartex" xmlns:cx1="http://schemas.microsoft.com/office/drawing/2015/9/8/chartex" xmlns:cx2="http://schemas.microsoft.com/office/drawing/2015/10/21/chartex" xmlns:cx3="http://schemas.microsoft.com/office/drawing/2016/5/9/chartex" xmlns:cx4="http://schemas.microsoft.com/office/drawing/2016/5/10/chartex" xmlns:cx5="http://schemas.microsoft.com/office/drawing/2016/5/11/chartex" xmlns:cx6="http://schemas.microsoft.com/office/drawing/2016/5/12/chartex" xmlns:cx7="http://schemas.microsoft.com/office/drawing/2016/5/13/chartex" xmlns:cx8="http://schemas.microsoft.com/office/drawing/2016/5/14/chartex" xmlns:mc="http://schemas.openxmlformats.org/markup-compatibility/2006" xmlns:aink="http://schemas.microsoft.com/office/drawing/2016/ink" xmlns:am3d="http://schemas.microsoft.com/office/drawing/2017/model3d" xmlns:o="urn:schemas-microsoft-com:office:office" xmlns:r="http://schemas.openxmlformats.org/officeDocument/2006/relationships" xmlns:m="http://schemas.openxmlformats.org/officeDocument/2006/math" xmlns:v="urn:schemas-microsoft-com:vml" xmlns:wp14="http://schemas.microsoft.com/office/word/2010/wordprocessingDrawing" xmlns:wp="http://schemas.openxmlformats.org/drawingml/2006/wordprocessingDrawing" xmlns:w10="urn:schemas-microsoft-com:office:word" xmlns:w="http://schemas.openxmlformats.org/wordprocessingml/2006/main" xmlns:w14="http://schemas.microsoft.com/office/word/2010/wordml" xmlns:w15="http://schemas.microsoft.com/office/word/2012/wordml" xmlns:w16cid="http://schemas.microsoft.com/office/word/2016/wordml/cid" xmlns:w16se="http://schemas.microsoft.com/office/word/2015/wordml/symex" xmlns:wpg="http://schemas.microsoft.com/office/word/2010/wordprocessingGroup" xmlns:wpi="http://schemas.microsoft.com/office/word/2010/wordprocessingInk" xmlns:wne="http://schemas.microsoft.com/office/word/2006/wordml" xmlns:wps="http://schemas.microsoft.com/office/word/2010/wordprocessingShape" mc:Ignorable="w14 w15 w16se w16cid wp14">
   <w:p>
     <w:pPr>
       <w:pStyle w:val="Footer"/>
@@ -4030,7 +6898,7 @@
 </file>
 
 <file path=word/footer2.xml><?xml version="1.0" encoding="utf-8"?>
-<w:ftr xmlns:wpc="http://schemas.microsoft.com/office/word/2010/wordprocessingCanvas" xmlns:mc="http://schemas.openxmlformats.org/markup-compatibility/2006" xmlns:o="urn:schemas-microsoft-com:office:office" xmlns:r="http://schemas.openxmlformats.org/officeDocument/2006/relationships" xmlns:m="http://schemas.openxmlformats.org/officeDocument/2006/math" xmlns:v="urn:schemas-microsoft-com:vml" xmlns:wp14="http://schemas.microsoft.com/office/word/2010/wordprocessingDrawing" xmlns:wp="http://schemas.openxmlformats.org/drawingml/2006/wordprocessingDrawing" xmlns:w10="urn:schemas-microsoft-com:office:word" xmlns:w="http://schemas.openxmlformats.org/wordprocessingml/2006/main" xmlns:w14="http://schemas.microsoft.com/office/word/2010/wordml" xmlns:w15="http://schemas.microsoft.com/office/word/2012/wordml" xmlns:wpg="http://schemas.microsoft.com/office/word/2010/wordprocessingGroup" xmlns:wpi="http://schemas.microsoft.com/office/word/2010/wordprocessingInk" xmlns:wne="http://schemas.microsoft.com/office/word/2006/wordml" xmlns:wps="http://schemas.microsoft.com/office/word/2010/wordprocessingShape" mc:Ignorable="w14 w15 wp14">
+<w:ftr xmlns:wpc="http://schemas.microsoft.com/office/word/2010/wordprocessingCanvas" xmlns:cx="http://schemas.microsoft.com/office/drawing/2014/chartex" xmlns:cx1="http://schemas.microsoft.com/office/drawing/2015/9/8/chartex" xmlns:cx2="http://schemas.microsoft.com/office/drawing/2015/10/21/chartex" xmlns:cx3="http://schemas.microsoft.com/office/drawing/2016/5/9/chartex" xmlns:cx4="http://schemas.microsoft.com/office/drawing/2016/5/10/chartex" xmlns:cx5="http://schemas.microsoft.com/office/drawing/2016/5/11/chartex" xmlns:cx6="http://schemas.microsoft.com/office/drawing/2016/5/12/chartex" xmlns:cx7="http://schemas.microsoft.com/office/drawing/2016/5/13/chartex" xmlns:cx8="http://schemas.microsoft.com/office/drawing/2016/5/14/chartex" xmlns:mc="http://schemas.openxmlformats.org/markup-compatibility/2006" xmlns:aink="http://schemas.microsoft.com/office/drawing/2016/ink" xmlns:am3d="http://schemas.microsoft.com/office/drawing/2017/model3d" xmlns:o="urn:schemas-microsoft-com:office:office" xmlns:r="http://schemas.openxmlformats.org/officeDocument/2006/relationships" xmlns:m="http://schemas.openxmlformats.org/officeDocument/2006/math" xmlns:v="urn:schemas-microsoft-com:vml" xmlns:wp14="http://schemas.microsoft.com/office/word/2010/wordprocessingDrawing" xmlns:wp="http://schemas.openxmlformats.org/drawingml/2006/wordprocessingDrawing" xmlns:w10="urn:schemas-microsoft-com:office:word" xmlns:w="http://schemas.openxmlformats.org/wordprocessingml/2006/main" xmlns:w14="http://schemas.microsoft.com/office/word/2010/wordml" xmlns:w15="http://schemas.microsoft.com/office/word/2012/wordml" xmlns:w16cid="http://schemas.microsoft.com/office/word/2016/wordml/cid" xmlns:w16se="http://schemas.microsoft.com/office/word/2015/wordml/symex" xmlns:wpg="http://schemas.microsoft.com/office/word/2010/wordprocessingGroup" xmlns:wpi="http://schemas.microsoft.com/office/word/2010/wordprocessingInk" xmlns:wne="http://schemas.microsoft.com/office/word/2006/wordml" xmlns:wps="http://schemas.microsoft.com/office/word/2010/wordprocessingShape" mc:Ignorable="w14 w15 w16se w16cid wp14">
   <w:p>
     <w:pPr>
       <w:pStyle w:val="Footer"/>
@@ -4041,7 +6909,7 @@
 </file>
 
 <file path=word/footnotes.xml><?xml version="1.0" encoding="utf-8"?>
-<w:footnotes xmlns:wpc="http://schemas.microsoft.com/office/word/2010/wordprocessingCanvas" xmlns:mc="http://schemas.openxmlformats.org/markup-compatibility/2006" xmlns:o="urn:schemas-microsoft-com:office:office" xmlns:r="http://schemas.openxmlformats.org/officeDocument/2006/relationships" xmlns:m="http://schemas.openxmlformats.org/officeDocument/2006/math" xmlns:v="urn:schemas-microsoft-com:vml" xmlns:wp14="http://schemas.microsoft.com/office/word/2010/wordprocessingDrawing" xmlns:wp="http://schemas.openxmlformats.org/drawingml/2006/wordprocessingDrawing" xmlns:w10="urn:schemas-microsoft-com:office:word" xmlns:w="http://schemas.openxmlformats.org/wordprocessingml/2006/main" xmlns:w14="http://schemas.microsoft.com/office/word/2010/wordml" xmlns:w15="http://schemas.microsoft.com/office/word/2012/wordml" xmlns:wpg="http://schemas.microsoft.com/office/word/2010/wordprocessingGroup" xmlns:wpi="http://schemas.microsoft.com/office/word/2010/wordprocessingInk" xmlns:wne="http://schemas.microsoft.com/office/word/2006/wordml" xmlns:wps="http://schemas.microsoft.com/office/word/2010/wordprocessingShape" mc:Ignorable="w14 w15 wp14">
+<w:footnotes xmlns:wpc="http://schemas.microsoft.com/office/word/2010/wordprocessingCanvas" xmlns:cx="http://schemas.microsoft.com/office/drawing/2014/chartex" xmlns:cx1="http://schemas.microsoft.com/office/drawing/2015/9/8/chartex" xmlns:cx2="http://schemas.microsoft.com/office/drawing/2015/10/21/chartex" xmlns:cx3="http://schemas.microsoft.com/office/drawing/2016/5/9/chartex" xmlns:cx4="http://schemas.microsoft.com/office/drawing/2016/5/10/chartex" xmlns:cx5="http://schemas.microsoft.com/office/drawing/2016/5/11/chartex" xmlns:cx6="http://schemas.microsoft.com/office/drawing/2016/5/12/chartex" xmlns:cx7="http://schemas.microsoft.com/office/drawing/2016/5/13/chartex" xmlns:cx8="http://schemas.microsoft.com/office/drawing/2016/5/14/chartex" xmlns:mc="http://schemas.openxmlformats.org/markup-compatibility/2006" xmlns:aink="http://schemas.microsoft.com/office/drawing/2016/ink" xmlns:am3d="http://schemas.microsoft.com/office/drawing/2017/model3d" xmlns:o="urn:schemas-microsoft-com:office:office" xmlns:r="http://schemas.openxmlformats.org/officeDocument/2006/relationships" xmlns:m="http://schemas.openxmlformats.org/officeDocument/2006/math" xmlns:v="urn:schemas-microsoft-com:vml" xmlns:wp14="http://schemas.microsoft.com/office/word/2010/wordprocessingDrawing" xmlns:wp="http://schemas.openxmlformats.org/drawingml/2006/wordprocessingDrawing" xmlns:w10="urn:schemas-microsoft-com:office:word" xmlns:w="http://schemas.openxmlformats.org/wordprocessingml/2006/main" xmlns:w14="http://schemas.microsoft.com/office/word/2010/wordml" xmlns:w15="http://schemas.microsoft.com/office/word/2012/wordml" xmlns:w16cid="http://schemas.microsoft.com/office/word/2016/wordml/cid" xmlns:w16se="http://schemas.microsoft.com/office/word/2015/wordml/symex" xmlns:wpg="http://schemas.microsoft.com/office/word/2010/wordprocessingGroup" xmlns:wpi="http://schemas.microsoft.com/office/word/2010/wordprocessingInk" xmlns:wne="http://schemas.microsoft.com/office/word/2006/wordml" xmlns:wps="http://schemas.microsoft.com/office/word/2010/wordprocessingShape" mc:Ignorable="w14 w15 w16se w16cid wp14">
   <w:footnote w:type="separator" w:id="-1">
     <w:p>
       <w:r>
@@ -4060,7 +6928,7 @@
 </file>
 
 <file path=word/header1.xml><?xml version="1.0" encoding="utf-8"?>
-<w:hdr xmlns:wpc="http://schemas.microsoft.com/office/word/2010/wordprocessingCanvas" xmlns:mc="http://schemas.openxmlformats.org/markup-compatibility/2006" xmlns:o="urn:schemas-microsoft-com:office:office" xmlns:r="http://schemas.openxmlformats.org/officeDocument/2006/relationships" xmlns:m="http://schemas.openxmlformats.org/officeDocument/2006/math" xmlns:v="urn:schemas-microsoft-com:vml" xmlns:wp14="http://schemas.microsoft.com/office/word/2010/wordprocessingDrawing" xmlns:wp="http://schemas.openxmlformats.org/drawingml/2006/wordprocessingDrawing" xmlns:w10="urn:schemas-microsoft-com:office:word" xmlns:w="http://schemas.openxmlformats.org/wordprocessingml/2006/main" xmlns:w14="http://schemas.microsoft.com/office/word/2010/wordml" xmlns:w15="http://schemas.microsoft.com/office/word/2012/wordml" xmlns:wpg="http://schemas.microsoft.com/office/word/2010/wordprocessingGroup" xmlns:wpi="http://schemas.microsoft.com/office/word/2010/wordprocessingInk" xmlns:wne="http://schemas.microsoft.com/office/word/2006/wordml" xmlns:wps="http://schemas.microsoft.com/office/word/2010/wordprocessingShape" mc:Ignorable="w14 w15 wp14">
+<w:hdr xmlns:wpc="http://schemas.microsoft.com/office/word/2010/wordprocessingCanvas" xmlns:cx="http://schemas.microsoft.com/office/drawing/2014/chartex" xmlns:cx1="http://schemas.microsoft.com/office/drawing/2015/9/8/chartex" xmlns:cx2="http://schemas.microsoft.com/office/drawing/2015/10/21/chartex" xmlns:cx3="http://schemas.microsoft.com/office/drawing/2016/5/9/chartex" xmlns:cx4="http://schemas.microsoft.com/office/drawing/2016/5/10/chartex" xmlns:cx5="http://schemas.microsoft.com/office/drawing/2016/5/11/chartex" xmlns:cx6="http://schemas.microsoft.com/office/drawing/2016/5/12/chartex" xmlns:cx7="http://schemas.microsoft.com/office/drawing/2016/5/13/chartex" xmlns:cx8="http://schemas.microsoft.com/office/drawing/2016/5/14/chartex" xmlns:mc="http://schemas.openxmlformats.org/markup-compatibility/2006" xmlns:aink="http://schemas.microsoft.com/office/drawing/2016/ink" xmlns:am3d="http://schemas.microsoft.com/office/drawing/2017/model3d" xmlns:o="urn:schemas-microsoft-com:office:office" xmlns:r="http://schemas.openxmlformats.org/officeDocument/2006/relationships" xmlns:m="http://schemas.openxmlformats.org/officeDocument/2006/math" xmlns:v="urn:schemas-microsoft-com:vml" xmlns:wp14="http://schemas.microsoft.com/office/word/2010/wordprocessingDrawing" xmlns:wp="http://schemas.openxmlformats.org/drawingml/2006/wordprocessingDrawing" xmlns:w10="urn:schemas-microsoft-com:office:word" xmlns:w="http://schemas.openxmlformats.org/wordprocessingml/2006/main" xmlns:w14="http://schemas.microsoft.com/office/word/2010/wordml" xmlns:w15="http://schemas.microsoft.com/office/word/2012/wordml" xmlns:w16cid="http://schemas.microsoft.com/office/word/2016/wordml/cid" xmlns:w16se="http://schemas.microsoft.com/office/word/2015/wordml/symex" xmlns:wpg="http://schemas.microsoft.com/office/word/2010/wordprocessingGroup" xmlns:wpi="http://schemas.microsoft.com/office/word/2010/wordprocessingInk" xmlns:wne="http://schemas.microsoft.com/office/word/2006/wordml" xmlns:wps="http://schemas.microsoft.com/office/word/2010/wordprocessingShape" mc:Ignorable="w14 w15 w16se w16cid wp14">
   <w:p>
     <w:pPr>
       <w:pStyle w:val="Header"/>
@@ -4089,7 +6957,7 @@
 </file>
 
 <file path=word/numbering.xml><?xml version="1.0" encoding="utf-8"?>
-<w:numbering xmlns:wpc="http://schemas.microsoft.com/office/word/2010/wordprocessingCanvas" xmlns:mc="http://schemas.openxmlformats.org/markup-compatibility/2006" xmlns:o="urn:schemas-microsoft-com:office:office" xmlns:r="http://schemas.openxmlformats.org/officeDocument/2006/relationships" xmlns:m="http://schemas.openxmlformats.org/officeDocument/2006/math" xmlns:v="urn:schemas-microsoft-com:vml" xmlns:wp14="http://schemas.microsoft.com/office/word/2010/wordprocessingDrawing" xmlns:wp="http://schemas.openxmlformats.org/drawingml/2006/wordprocessingDrawing" xmlns:w10="urn:schemas-microsoft-com:office:word" xmlns:w="http://schemas.openxmlformats.org/wordprocessingml/2006/main" xmlns:w14="http://schemas.microsoft.com/office/word/2010/wordml" xmlns:w15="http://schemas.microsoft.com/office/word/2012/wordml" xmlns:wpg="http://schemas.microsoft.com/office/word/2010/wordprocessingGroup" xmlns:wpi="http://schemas.microsoft.com/office/word/2010/wordprocessingInk" xmlns:wne="http://schemas.microsoft.com/office/word/2006/wordml" xmlns:wps="http://schemas.microsoft.com/office/word/2010/wordprocessingShape" mc:Ignorable="w14 w15 wp14">
+<w:numbering xmlns:wpc="http://schemas.microsoft.com/office/word/2010/wordprocessingCanvas" xmlns:cx="http://schemas.microsoft.com/office/drawing/2014/chartex" xmlns:cx1="http://schemas.microsoft.com/office/drawing/2015/9/8/chartex" xmlns:cx2="http://schemas.microsoft.com/office/drawing/2015/10/21/chartex" xmlns:cx3="http://schemas.microsoft.com/office/drawing/2016/5/9/chartex" xmlns:cx4="http://schemas.microsoft.com/office/drawing/2016/5/10/chartex" xmlns:cx5="http://schemas.microsoft.com/office/drawing/2016/5/11/chartex" xmlns:cx6="http://schemas.microsoft.com/office/drawing/2016/5/12/chartex" xmlns:cx7="http://schemas.microsoft.com/office/drawing/2016/5/13/chartex" xmlns:cx8="http://schemas.microsoft.com/office/drawing/2016/5/14/chartex" xmlns:mc="http://schemas.openxmlformats.org/markup-compatibility/2006" xmlns:aink="http://schemas.microsoft.com/office/drawing/2016/ink" xmlns:am3d="http://schemas.microsoft.com/office/drawing/2017/model3d" xmlns:o="urn:schemas-microsoft-com:office:office" xmlns:r="http://schemas.openxmlformats.org/officeDocument/2006/relationships" xmlns:m="http://schemas.openxmlformats.org/officeDocument/2006/math" xmlns:v="urn:schemas-microsoft-com:vml" xmlns:wp14="http://schemas.microsoft.com/office/word/2010/wordprocessingDrawing" xmlns:wp="http://schemas.openxmlformats.org/drawingml/2006/wordprocessingDrawing" xmlns:w10="urn:schemas-microsoft-com:office:word" xmlns:w="http://schemas.openxmlformats.org/wordprocessingml/2006/main" xmlns:w14="http://schemas.microsoft.com/office/word/2010/wordml" xmlns:w15="http://schemas.microsoft.com/office/word/2012/wordml" xmlns:w16cid="http://schemas.microsoft.com/office/word/2016/wordml/cid" xmlns:w16se="http://schemas.microsoft.com/office/word/2015/wordml/symex" xmlns:wpg="http://schemas.microsoft.com/office/word/2010/wordprocessingGroup" xmlns:wpi="http://schemas.microsoft.com/office/word/2010/wordprocessingInk" xmlns:wne="http://schemas.microsoft.com/office/word/2006/wordml" xmlns:wps="http://schemas.microsoft.com/office/word/2010/wordprocessingShape" mc:Ignorable="w14 w15 w16se w16cid wp14">
   <w:abstractNum w:abstractNumId="0" w15:restartNumberingAfterBreak="0">
     <w:nsid w:val="FFFFFF1D"/>
     <w:multiLevelType w:val="multilevel"/>
@@ -8654,7 +11522,7 @@
 </file>
 
 <file path=word/styles.xml><?xml version="1.0" encoding="utf-8"?>
-<w:styles xmlns:mc="http://schemas.openxmlformats.org/markup-compatibility/2006" xmlns:r="http://schemas.openxmlformats.org/officeDocument/2006/relationships" xmlns:w="http://schemas.openxmlformats.org/wordprocessingml/2006/main" xmlns:w14="http://schemas.microsoft.com/office/word/2010/wordml" xmlns:w15="http://schemas.microsoft.com/office/word/2012/wordml" mc:Ignorable="w14 w15">
+<w:styles xmlns:mc="http://schemas.openxmlformats.org/markup-compatibility/2006" xmlns:r="http://schemas.openxmlformats.org/officeDocument/2006/relationships" xmlns:w="http://schemas.openxmlformats.org/wordprocessingml/2006/main" xmlns:w14="http://schemas.microsoft.com/office/word/2010/wordml" xmlns:w15="http://schemas.microsoft.com/office/word/2012/wordml" xmlns:w16cid="http://schemas.microsoft.com/office/word/2016/wordml/cid" xmlns:w16se="http://schemas.microsoft.com/office/word/2015/wordml/symex" mc:Ignorable="w14 w15 w16se w16cid">
   <w:docDefaults>
     <w:rPrDefault>
       <w:rPr>
@@ -8664,7 +11532,7 @@
     </w:rPrDefault>
     <w:pPrDefault/>
   </w:docDefaults>
-  <w:latentStyles w:defLockedState="0" w:defUIPriority="0" w:defSemiHidden="0" w:defUnhideWhenUsed="0" w:defQFormat="0" w:count="371">
+  <w:latentStyles w:defLockedState="0" w:defUIPriority="0" w:defSemiHidden="0" w:defUnhideWhenUsed="0" w:defQFormat="0" w:count="377">
     <w:lsdException w:name="Normal" w:qFormat="1"/>
     <w:lsdException w:name="heading 1" w:uiPriority="9" w:qFormat="1"/>
     <w:lsdException w:name="heading 2" w:uiPriority="9" w:qFormat="1"/>
@@ -8793,11 +11661,8 @@
     <w:lsdException w:name="Table 3D effects 3" w:semiHidden="1" w:unhideWhenUsed="1"/>
     <w:lsdException w:name="Table Contemporary" w:semiHidden="1" w:unhideWhenUsed="1"/>
     <w:lsdException w:name="Table Elegant" w:semiHidden="1" w:unhideWhenUsed="1"/>
-    <w:lsdException w:name="Table Professional" w:semiHidden="1" w:unhideWhenUsed="1"/>
     <w:lsdException w:name="Table Subtle 1" w:semiHidden="1" w:unhideWhenUsed="1"/>
     <w:lsdException w:name="Table Subtle 2" w:semiHidden="1" w:unhideWhenUsed="1"/>
-    <w:lsdException w:name="Table Web 1" w:semiHidden="1" w:unhideWhenUsed="1"/>
-    <w:lsdException w:name="Table Web 2" w:semiHidden="1" w:unhideWhenUsed="1"/>
     <w:lsdException w:name="Table Web 3" w:semiHidden="1" w:unhideWhenUsed="1"/>
     <w:lsdException w:name="Balloon Text" w:semiHidden="1" w:unhideWhenUsed="1"/>
     <w:lsdException w:name="Table Theme" w:semiHidden="1" w:unhideWhenUsed="1"/>
@@ -8816,10 +11681,6 @@
     <w:lsdException w:name="Colorful Shading"/>
     <w:lsdException w:name="Colorful List"/>
     <w:lsdException w:name="Colorful Grid"/>
-    <w:lsdException w:name="Light Shading Accent 1"/>
-    <w:lsdException w:name="Light List Accent 1"/>
-    <w:lsdException w:name="Light Grid Accent 1"/>
-    <w:lsdException w:name="Medium Shading 1 Accent 1"/>
     <w:lsdException w:name="Medium Shading 2 Accent 1"/>
     <w:lsdException w:name="Medium List 1 Accent 1"/>
     <w:lsdException w:name="Revision" w:semiHidden="1"/>
@@ -8895,10 +11756,6 @@
     <w:lsdException w:name="Medium List 1 Accent 6"/>
     <w:lsdException w:name="Medium List 2 Accent 6"/>
     <w:lsdException w:name="Medium Grid 1 Accent 6"/>
-    <w:lsdException w:name="Medium Grid 2 Accent 6"/>
-    <w:lsdException w:name="Medium Grid 3 Accent 6"/>
-    <w:lsdException w:name="Dark List Accent 6"/>
-    <w:lsdException w:name="Colorful Shading Accent 6"/>
     <w:lsdException w:name="Colorful List Accent 6" w:uiPriority="72"/>
     <w:lsdException w:name="Colorful Grid Accent 6" w:uiPriority="73"/>
     <w:lsdException w:name="Subtle Emphasis" w:uiPriority="19" w:qFormat="1"/>
@@ -9012,6 +11869,12 @@
     <w:lsdException w:name="List Table 5 Dark Accent 6" w:uiPriority="50"/>
     <w:lsdException w:name="List Table 6 Colorful Accent 6" w:uiPriority="51"/>
     <w:lsdException w:name="List Table 7 Colorful Accent 6" w:uiPriority="52"/>
+    <w:lsdException w:name="Mention" w:semiHidden="1" w:uiPriority="99" w:unhideWhenUsed="1"/>
+    <w:lsdException w:name="Smart Hyperlink" w:semiHidden="1" w:uiPriority="99" w:unhideWhenUsed="1"/>
+    <w:lsdException w:name="Hashtag" w:semiHidden="1" w:uiPriority="99" w:unhideWhenUsed="1"/>
+    <w:lsdException w:name="Unresolved Mention" w:semiHidden="1" w:uiPriority="99" w:unhideWhenUsed="1"/>
+    <w:lsdException w:name="Smart Link" w:semiHidden="1" w:uiPriority="99" w:unhideWhenUsed="1"/>
+    <w:lsdException w:name="Smart Link Error" w:semiHidden="1" w:uiPriority="99" w:unhideWhenUsed="1"/>
   </w:latentStyles>
   <w:style w:type="paragraph" w:default="1" w:styleId="Normal">
     <w:name w:val="Normal"/>
@@ -10707,6 +13570,15 @@
       <w:szCs w:val="24"/>
     </w:rPr>
   </w:style>
+  <w:style w:type="character" w:styleId="PlaceholderText">
+    <w:name w:val="Placeholder Text"/>
+    <w:basedOn w:val="DefaultParagraphFont"/>
+    <w:semiHidden/>
+    <w:rsid w:val="004D3E35"/>
+    <w:rPr>
+      <w:color w:val="808080"/>
+    </w:rPr>
+  </w:style>
 </w:styles>
 </file>
 
@@ -11033,7 +13905,7 @@
 </file>
 
 <file path=customXml/itemProps1.xml><?xml version="1.0" encoding="utf-8"?>
-<ds:datastoreItem xmlns:ds="http://schemas.openxmlformats.org/officeDocument/2006/customXml" ds:itemID="{108B2768-6B92-40F9-A60A-CE6FF0616AE8}">
+<ds:datastoreItem xmlns:ds="http://schemas.openxmlformats.org/officeDocument/2006/customXml" ds:itemID="{1C5F4529-1817-4037-9FE6-7DB612959264}">
   <ds:schemaRefs>
     <ds:schemaRef ds:uri="http://schemas.openxmlformats.org/officeDocument/2006/bibliography"/>
   </ds:schemaRefs>

</xml_diff>